<commit_message>
the sixth commit- last commit
</commit_message>
<xml_diff>
--- a/1.Report/1.2_GradeSelf.docx
+++ b/1.Report/1.2_GradeSelf.docx
@@ -1,6 +1,6 @@
 
 <file path=word/document.xml><?xml version="1.0" encoding="utf-8"?>
-<w:document xmlns:wpc="http://schemas.microsoft.com/office/word/2010/wordprocessingCanvas" xmlns:cx="http://schemas.microsoft.com/office/drawing/2014/chartex" xmlns:mc="http://schemas.openxmlformats.org/markup-compatibility/2006" xmlns:o="urn:schemas-microsoft-com:office:office" xmlns:r="http://schemas.openxmlformats.org/officeDocument/2006/relationships" xmlns:m="http://schemas.openxmlformats.org/officeDocument/2006/math" xmlns:v="urn:schemas-microsoft-com:vml" xmlns:wp14="http://schemas.microsoft.com/office/word/2010/wordprocessingDrawing" xmlns:wp="http://schemas.openxmlformats.org/drawingml/2006/wordprocessingDrawing" xmlns:w10="urn:schemas-microsoft-com:office:word" xmlns:w="http://schemas.openxmlformats.org/wordprocessingml/2006/main" xmlns:w14="http://schemas.microsoft.com/office/word/2010/wordml" xmlns:w15="http://schemas.microsoft.com/office/word/2012/wordml" xmlns:w16se="http://schemas.microsoft.com/office/word/2015/wordml/symex" xmlns:wpg="http://schemas.microsoft.com/office/word/2010/wordprocessingGroup" xmlns:wpi="http://schemas.microsoft.com/office/word/2010/wordprocessingInk" xmlns:wne="http://schemas.microsoft.com/office/word/2006/wordml" xmlns:wps="http://schemas.microsoft.com/office/word/2010/wordprocessingShape" mc:Ignorable="w14 w15 w16se wp14">
+<w:document xmlns:wpc="http://schemas.microsoft.com/office/word/2010/wordprocessingCanvas" xmlns:mc="http://schemas.openxmlformats.org/markup-compatibility/2006" xmlns:o="urn:schemas-microsoft-com:office:office" xmlns:r="http://schemas.openxmlformats.org/officeDocument/2006/relationships" xmlns:m="http://schemas.openxmlformats.org/officeDocument/2006/math" xmlns:v="urn:schemas-microsoft-com:vml" xmlns:wp14="http://schemas.microsoft.com/office/word/2010/wordprocessingDrawing" xmlns:wp="http://schemas.openxmlformats.org/drawingml/2006/wordprocessingDrawing" xmlns:w10="urn:schemas-microsoft-com:office:word" xmlns:w="http://schemas.openxmlformats.org/wordprocessingml/2006/main" xmlns:w14="http://schemas.microsoft.com/office/word/2010/wordml" xmlns:wpg="http://schemas.microsoft.com/office/word/2010/wordprocessingGroup" xmlns:wpi="http://schemas.microsoft.com/office/word/2010/wordprocessingInk" xmlns:wne="http://schemas.microsoft.com/office/word/2006/wordml" xmlns:wps="http://schemas.microsoft.com/office/word/2010/wordprocessingShape" mc:Ignorable="w14 wp14">
   <w:body>
     <w:p>
       <w:pPr>
@@ -230,10 +230,10 @@
         <w:tblLook w:val="0420" w:firstRow="1" w:lastRow="0" w:firstColumn="0" w:lastColumn="0" w:noHBand="0" w:noVBand="1"/>
       </w:tblPr>
       <w:tblGrid>
-        <w:gridCol w:w="1103"/>
-        <w:gridCol w:w="2264"/>
-        <w:gridCol w:w="1271"/>
-        <w:gridCol w:w="2550"/>
+        <w:gridCol w:w="1368"/>
+        <w:gridCol w:w="1999"/>
+        <w:gridCol w:w="1511"/>
+        <w:gridCol w:w="2310"/>
         <w:gridCol w:w="994"/>
         <w:gridCol w:w="854"/>
         <w:gridCol w:w="819"/>
@@ -245,7 +245,7 @@
         </w:trPr>
         <w:tc>
           <w:tcPr>
-            <w:tcW w:w="1103" w:type="dxa"/>
+            <w:tcW w:w="1368" w:type="dxa"/>
             <w:tcBorders>
               <w:top w:val="none" w:sz="0" w:space="0" w:color="auto"/>
               <w:left w:val="none" w:sz="0" w:space="0" w:color="auto"/>
@@ -275,7 +275,7 @@
         </w:tc>
         <w:tc>
           <w:tcPr>
-            <w:tcW w:w="2264" w:type="dxa"/>
+            <w:tcW w:w="1999" w:type="dxa"/>
             <w:tcBorders>
               <w:top w:val="none" w:sz="0" w:space="0" w:color="auto"/>
               <w:left w:val="none" w:sz="0" w:space="0" w:color="auto"/>
@@ -305,7 +305,7 @@
         </w:tc>
         <w:tc>
           <w:tcPr>
-            <w:tcW w:w="1271" w:type="dxa"/>
+            <w:tcW w:w="1511" w:type="dxa"/>
             <w:tcBorders>
               <w:top w:val="none" w:sz="0" w:space="0" w:color="auto"/>
               <w:left w:val="none" w:sz="0" w:space="0" w:color="auto"/>
@@ -343,7 +343,7 @@
         </w:tc>
         <w:tc>
           <w:tcPr>
-            <w:tcW w:w="2550" w:type="dxa"/>
+            <w:tcW w:w="2310" w:type="dxa"/>
             <w:tcBorders>
               <w:top w:val="none" w:sz="0" w:space="0" w:color="auto"/>
               <w:left w:val="none" w:sz="0" w:space="0" w:color="auto"/>
@@ -469,7 +469,7 @@
         </w:trPr>
         <w:tc>
           <w:tcPr>
-            <w:tcW w:w="1103" w:type="dxa"/>
+            <w:tcW w:w="1368" w:type="dxa"/>
           </w:tcPr>
           <w:p>
             <w:pPr>
@@ -486,23 +486,13 @@
                 <w:szCs w:val="22"/>
                 <w:lang w:bidi="en-US"/>
               </w:rPr>
-              <w:t>&lt;MSSV1</w:t>
-            </w:r>
-            <w:bookmarkStart w:id="0" w:name="_GoBack"/>
-            <w:bookmarkEnd w:id="0"/>
-            <w:r>
-              <w:rPr>
-                <w:sz w:val="22"/>
-                <w:szCs w:val="22"/>
-                <w:lang w:bidi="en-US"/>
-              </w:rPr>
-              <w:t>&gt;</w:t>
-            </w:r>
-          </w:p>
-        </w:tc>
-        <w:tc>
-          <w:tcPr>
-            <w:tcW w:w="2264" w:type="dxa"/>
+              <w:t>1651060769</w:t>
+            </w:r>
+          </w:p>
+        </w:tc>
+        <w:tc>
+          <w:tcPr>
+            <w:tcW w:w="1999" w:type="dxa"/>
           </w:tcPr>
           <w:p>
             <w:pPr>
@@ -525,7 +515,7 @@
         </w:tc>
         <w:tc>
           <w:tcPr>
-            <w:tcW w:w="1271" w:type="dxa"/>
+            <w:tcW w:w="1511" w:type="dxa"/>
           </w:tcPr>
           <w:p>
             <w:pPr>
@@ -536,11 +526,19 @@
                 <w:lang w:bidi="en-US"/>
               </w:rPr>
             </w:pPr>
-          </w:p>
-        </w:tc>
-        <w:tc>
-          <w:tcPr>
-            <w:tcW w:w="2550" w:type="dxa"/>
+            <w:r>
+              <w:rPr>
+                <w:sz w:val="22"/>
+                <w:szCs w:val="22"/>
+                <w:lang w:bidi="en-US"/>
+              </w:rPr>
+              <w:t>ThanhHai76</w:t>
+            </w:r>
+          </w:p>
+        </w:tc>
+        <w:tc>
+          <w:tcPr>
+            <w:tcW w:w="2310" w:type="dxa"/>
           </w:tcPr>
           <w:p>
             <w:pPr>
@@ -557,7 +555,47 @@
                 <w:szCs w:val="22"/>
                 <w:lang w:bidi="en-US"/>
               </w:rPr>
-              <w:t>&lt;Danh sách công việc sinh viên 1 đã thực hiện&gt;</w:t>
+              <w:t>Thiết kế trang web</w:t>
+            </w:r>
+            <w:r>
+              <w:rPr>
+                <w:sz w:val="22"/>
+                <w:szCs w:val="22"/>
+                <w:lang w:bidi="en-US"/>
+              </w:rPr>
+              <w:t xml:space="preserve"> và CSDL </w:t>
+            </w:r>
+            <w:r>
+              <w:rPr>
+                <w:sz w:val="22"/>
+                <w:szCs w:val="22"/>
+                <w:lang w:bidi="en-US"/>
+              </w:rPr>
+              <w:t>, Tạo chức năng tìm kiếm, Đăng nhập hệ thố</w:t>
+            </w:r>
+            <w:r>
+              <w:rPr>
+                <w:sz w:val="22"/>
+                <w:szCs w:val="22"/>
+                <w:lang w:bidi="en-US"/>
+              </w:rPr>
+              <w:t>ng, Phần q</w:t>
+            </w:r>
+            <w:r>
+              <w:rPr>
+                <w:sz w:val="22"/>
+                <w:szCs w:val="22"/>
+                <w:lang w:bidi="en-US"/>
+              </w:rPr>
+              <w:t>uản lý ad</w:t>
+            </w:r>
+            <w:r>
+              <w:rPr>
+                <w:sz w:val="22"/>
+                <w:szCs w:val="22"/>
+                <w:lang w:bidi="en-US"/>
+              </w:rPr>
+              <w:t>min, người dùng</w:t>
             </w:r>
           </w:p>
         </w:tc>
@@ -574,6 +612,14 @@
                 <w:lang w:bidi="en-US"/>
               </w:rPr>
             </w:pPr>
+            <w:r>
+              <w:rPr>
+                <w:sz w:val="22"/>
+                <w:szCs w:val="22"/>
+                <w:lang w:bidi="en-US"/>
+              </w:rPr>
+              <w:t>50%</w:t>
+            </w:r>
           </w:p>
         </w:tc>
         <w:tc>
@@ -589,6 +635,14 @@
                 <w:lang w:bidi="en-US"/>
               </w:rPr>
             </w:pPr>
+            <w:r>
+              <w:rPr>
+                <w:sz w:val="22"/>
+                <w:szCs w:val="22"/>
+                <w:lang w:bidi="en-US"/>
+              </w:rPr>
+              <w:t>7</w:t>
+            </w:r>
           </w:p>
         </w:tc>
         <w:tc>
@@ -613,7 +667,7 @@
         </w:trPr>
         <w:tc>
           <w:tcPr>
-            <w:tcW w:w="1103" w:type="dxa"/>
+            <w:tcW w:w="1368" w:type="dxa"/>
           </w:tcPr>
           <w:p>
             <w:pPr>
@@ -630,13 +684,13 @@
                 <w:szCs w:val="22"/>
                 <w:lang w:bidi="en-US"/>
               </w:rPr>
-              <w:t>&lt;MSSV2&gt;</w:t>
-            </w:r>
-          </w:p>
-        </w:tc>
-        <w:tc>
-          <w:tcPr>
-            <w:tcW w:w="2264" w:type="dxa"/>
+              <w:t>1651061212</w:t>
+            </w:r>
+          </w:p>
+        </w:tc>
+        <w:tc>
+          <w:tcPr>
+            <w:tcW w:w="1999" w:type="dxa"/>
           </w:tcPr>
           <w:p>
             <w:pPr>
@@ -659,7 +713,7 @@
         </w:tc>
         <w:tc>
           <w:tcPr>
-            <w:tcW w:w="1271" w:type="dxa"/>
+            <w:tcW w:w="1511" w:type="dxa"/>
           </w:tcPr>
           <w:p>
             <w:pPr>
@@ -670,11 +724,19 @@
                 <w:lang w:bidi="en-US"/>
               </w:rPr>
             </w:pPr>
-          </w:p>
-        </w:tc>
-        <w:tc>
-          <w:tcPr>
-            <w:tcW w:w="2550" w:type="dxa"/>
+            <w:r>
+              <w:rPr>
+                <w:sz w:val="22"/>
+                <w:szCs w:val="22"/>
+                <w:lang w:bidi="en-US"/>
+              </w:rPr>
+              <w:t>langdaiduong</w:t>
+            </w:r>
+          </w:p>
+        </w:tc>
+        <w:tc>
+          <w:tcPr>
+            <w:tcW w:w="2310" w:type="dxa"/>
           </w:tcPr>
           <w:p>
             <w:pPr>
@@ -691,7 +753,39 @@
                 <w:szCs w:val="22"/>
                 <w:lang w:bidi="en-US"/>
               </w:rPr>
-              <w:t>&lt;Danh sách công việc sinh viên 2 đã thực hiện&gt;</w:t>
+              <w:t>Thiết kế trang web</w:t>
+            </w:r>
+            <w:r>
+              <w:rPr>
+                <w:sz w:val="22"/>
+                <w:szCs w:val="22"/>
+                <w:lang w:bidi="en-US"/>
+              </w:rPr>
+              <w:t xml:space="preserve"> và CSDL </w:t>
+            </w:r>
+            <w:r>
+              <w:rPr>
+                <w:sz w:val="22"/>
+                <w:szCs w:val="22"/>
+                <w:lang w:bidi="en-US"/>
+              </w:rPr>
+              <w:t>, Tạo chứ</w:t>
+            </w:r>
+            <w:r>
+              <w:rPr>
+                <w:sz w:val="22"/>
+                <w:szCs w:val="22"/>
+                <w:lang w:bidi="en-US"/>
+              </w:rPr>
+              <w:t xml:space="preserve">c năng đăng bài hát , Đăng ký tài khoản, </w:t>
+            </w:r>
+            <w:r>
+              <w:rPr>
+                <w:sz w:val="22"/>
+                <w:szCs w:val="22"/>
+                <w:lang w:bidi="en-US"/>
+              </w:rPr>
+              <w:t>chi tiết bài hát</w:t>
             </w:r>
           </w:p>
         </w:tc>
@@ -708,6 +802,14 @@
                 <w:lang w:bidi="en-US"/>
               </w:rPr>
             </w:pPr>
+            <w:r>
+              <w:rPr>
+                <w:sz w:val="22"/>
+                <w:szCs w:val="22"/>
+                <w:lang w:bidi="en-US"/>
+              </w:rPr>
+              <w:t>50%</w:t>
+            </w:r>
           </w:p>
         </w:tc>
         <w:tc>
@@ -723,6 +825,14 @@
                 <w:lang w:bidi="en-US"/>
               </w:rPr>
             </w:pPr>
+            <w:r>
+              <w:rPr>
+                <w:sz w:val="22"/>
+                <w:szCs w:val="22"/>
+                <w:lang w:bidi="en-US"/>
+              </w:rPr>
+              <w:t>7</w:t>
+            </w:r>
           </w:p>
         </w:tc>
         <w:tc>
@@ -805,8 +915,24 @@
         <w:t>Mỗi chức năng không thực hiện tốt sẽ bị trừ tương ứng với số điểm được điền trong cột TĐ.</w:t>
       </w:r>
     </w:p>
+    <w:p>
+      <w:pPr>
+        <w:spacing w:before="0" w:line="276" w:lineRule="auto"/>
+        <w:ind w:firstLine="0"/>
+        <w:rPr>
+          <w:rFonts w:ascii="Calibri" w:eastAsia="MS Mincho" w:hAnsi="Calibri"/>
+          <w:sz w:val="22"/>
+          <w:szCs w:val="22"/>
+          <w:lang w:eastAsia="ja-JP" w:bidi="en-US"/>
+        </w:rPr>
+      </w:pPr>
+      <w:bookmarkStart w:id="0" w:name="_GoBack"/>
+      <w:bookmarkEnd w:id="0"/>
+    </w:p>
     <w:tbl>
       <w:tblPr>
+        <w:tblpPr w:leftFromText="180" w:rightFromText="180" w:vertAnchor="text" w:tblpY="1"/>
+        <w:tblOverlap w:val="never"/>
         <w:tblW w:w="9194" w:type="dxa"/>
         <w:tblBorders>
           <w:top w:val="single" w:sz="4" w:space="0" w:color="auto"/>
@@ -1236,6 +1362,15 @@
                 <w:lang w:bidi="en-US"/>
               </w:rPr>
             </w:pPr>
+            <w:r>
+              <w:rPr>
+                <w:rFonts w:ascii="Tahoma" w:eastAsia="MS Mincho" w:hAnsi="Tahoma" w:cs="Tahoma"/>
+                <w:sz w:val="20"/>
+                <w:szCs w:val="20"/>
+                <w:lang w:bidi="en-US"/>
+              </w:rPr>
+              <w:t>0</w:t>
+            </w:r>
           </w:p>
         </w:tc>
         <w:tc>
@@ -1381,6 +1516,15 @@
                 <w:lang w:bidi="en-US"/>
               </w:rPr>
             </w:pPr>
+            <w:r>
+              <w:rPr>
+                <w:rFonts w:ascii="Tahoma" w:eastAsia="MS Mincho" w:hAnsi="Tahoma" w:cs="Tahoma"/>
+                <w:sz w:val="20"/>
+                <w:szCs w:val="20"/>
+                <w:lang w:bidi="en-US"/>
+              </w:rPr>
+              <w:t>0</w:t>
+            </w:r>
           </w:p>
         </w:tc>
         <w:tc>
@@ -1499,6 +1643,15 @@
                 <w:lang w:bidi="en-US"/>
               </w:rPr>
             </w:pPr>
+            <w:r>
+              <w:rPr>
+                <w:rFonts w:ascii="Calibri" w:eastAsia="MS Mincho" w:hAnsi="Calibri"/>
+                <w:sz w:val="22"/>
+                <w:szCs w:val="22"/>
+                <w:lang w:bidi="en-US"/>
+              </w:rPr>
+              <w:t>0</w:t>
+            </w:r>
           </w:p>
         </w:tc>
         <w:tc>
@@ -1620,6 +1773,15 @@
                 <w:lang w:bidi="en-US"/>
               </w:rPr>
             </w:pPr>
+            <w:r>
+              <w:rPr>
+                <w:rFonts w:ascii="Calibri" w:eastAsia="MS Mincho" w:hAnsi="Calibri"/>
+                <w:sz w:val="22"/>
+                <w:szCs w:val="22"/>
+                <w:lang w:bidi="en-US"/>
+              </w:rPr>
+              <w:t>-3</w:t>
+            </w:r>
           </w:p>
         </w:tc>
         <w:tc>
@@ -1738,9 +1900,18 @@
                 <w:rFonts w:ascii="Calibri" w:eastAsia="MS Mincho" w:hAnsi="Calibri"/>
                 <w:sz w:val="22"/>
                 <w:szCs w:val="22"/>
-                <w:lang w:val="vi-VN" w:bidi="en-US"/>
-              </w:rPr>
-            </w:pPr>
+                <w:lang w:bidi="en-US"/>
+              </w:rPr>
+            </w:pPr>
+            <w:r>
+              <w:rPr>
+                <w:rFonts w:ascii="Calibri" w:eastAsia="MS Mincho" w:hAnsi="Calibri"/>
+                <w:sz w:val="22"/>
+                <w:szCs w:val="22"/>
+                <w:lang w:bidi="en-US"/>
+              </w:rPr>
+              <w:t>0</w:t>
+            </w:r>
           </w:p>
         </w:tc>
         <w:tc>
@@ -1794,17 +1965,18 @@
                 <w:rFonts w:ascii="Tahoma" w:eastAsia="MS Mincho" w:hAnsi="Tahoma" w:cs="Tahoma"/>
                 <w:sz w:val="20"/>
                 <w:szCs w:val="20"/>
-                <w:lang w:bidi="en-US"/>
-              </w:rPr>
-            </w:pPr>
-            <w:r>
-              <w:rPr>
-                <w:rFonts w:ascii="Tahoma" w:eastAsia="MS Mincho" w:hAnsi="Tahoma" w:cs="Tahoma"/>
-                <w:sz w:val="20"/>
-                <w:szCs w:val="20"/>
-                <w:lang w:bidi="en-US"/>
-              </w:rPr>
-              <w:t>Phim hướng dẫn</w:t>
+                <w:lang w:val="vi-VN" w:bidi="en-US"/>
+              </w:rPr>
+            </w:pPr>
+            <w:r>
+              <w:rPr>
+                <w:rFonts w:ascii="Tahoma" w:eastAsia="MS Mincho" w:hAnsi="Tahoma" w:cs="Tahoma"/>
+                <w:sz w:val="20"/>
+                <w:szCs w:val="20"/>
+                <w:lang w:val="vi-VN" w:bidi="en-US"/>
+              </w:rPr>
+              <w:lastRenderedPageBreak/>
+              <w:t>Quá trình thực hiện website được đăng lên Git</w:t>
             </w:r>
           </w:p>
         </w:tc>
@@ -1830,9 +2002,18 @@
                 <w:rFonts w:ascii="Calibri" w:eastAsia="MS Mincho" w:hAnsi="Calibri"/>
                 <w:sz w:val="22"/>
                 <w:szCs w:val="22"/>
-                <w:lang w:bidi="en-US"/>
-              </w:rPr>
-              <w:t>-1</w:t>
+                <w:lang w:val="vi-VN" w:bidi="en-US"/>
+              </w:rPr>
+              <w:t>-</w:t>
+            </w:r>
+            <w:r>
+              <w:rPr>
+                <w:rFonts w:ascii="Calibri" w:eastAsia="MS Mincho" w:hAnsi="Calibri"/>
+                <w:sz w:val="22"/>
+                <w:szCs w:val="22"/>
+                <w:lang w:bidi="en-US"/>
+              </w:rPr>
+              <w:t>7</w:t>
             </w:r>
           </w:p>
         </w:tc>
@@ -1850,130 +2031,18 @@
                 <w:rFonts w:ascii="Calibri" w:eastAsia="MS Mincho" w:hAnsi="Calibri"/>
                 <w:sz w:val="22"/>
                 <w:szCs w:val="22"/>
-                <w:lang w:val="vi-VN" w:bidi="en-US"/>
-              </w:rPr>
-            </w:pPr>
-          </w:p>
-        </w:tc>
-        <w:tc>
-          <w:tcPr>
-            <w:tcW w:w="802" w:type="dxa"/>
-          </w:tcPr>
-          <w:p>
-            <w:pPr>
-              <w:widowControl w:val="0"/>
-              <w:spacing w:beforeLines="60" w:before="144" w:afterLines="60" w:after="144" w:line="240" w:lineRule="auto"/>
-              <w:ind w:firstLine="0"/>
-              <w:rPr>
-                <w:rFonts w:ascii="Tahoma" w:eastAsia="MS Mincho" w:hAnsi="Tahoma" w:cs="Tahoma"/>
-                <w:sz w:val="20"/>
-                <w:szCs w:val="20"/>
-                <w:lang w:val="vi-VN" w:bidi="en-US"/>
-              </w:rPr>
-            </w:pPr>
-          </w:p>
-        </w:tc>
-        <w:tc>
-          <w:tcPr>
-            <w:tcW w:w="3253" w:type="dxa"/>
-          </w:tcPr>
-          <w:p>
-            <w:pPr>
-              <w:widowControl w:val="0"/>
-              <w:spacing w:beforeLines="60" w:before="144" w:afterLines="60" w:after="144" w:line="240" w:lineRule="auto"/>
-              <w:ind w:firstLine="0"/>
-              <w:rPr>
-                <w:rFonts w:ascii="Tahoma" w:eastAsia="MS Mincho" w:hAnsi="Tahoma" w:cs="Tahoma"/>
-                <w:sz w:val="20"/>
-                <w:szCs w:val="20"/>
-                <w:lang w:val="vi-VN" w:bidi="en-US"/>
-              </w:rPr>
-            </w:pPr>
-          </w:p>
-        </w:tc>
-      </w:tr>
-      <w:tr>
-        <w:tc>
-          <w:tcPr>
-            <w:tcW w:w="3539" w:type="dxa"/>
-          </w:tcPr>
-          <w:p>
-            <w:pPr>
-              <w:widowControl w:val="0"/>
-              <w:spacing w:beforeLines="60" w:before="144" w:afterLines="60" w:after="144" w:line="240" w:lineRule="auto"/>
-              <w:ind w:firstLine="0"/>
-              <w:rPr>
-                <w:rFonts w:ascii="Tahoma" w:eastAsia="MS Mincho" w:hAnsi="Tahoma" w:cs="Tahoma"/>
-                <w:sz w:val="20"/>
-                <w:szCs w:val="20"/>
-                <w:lang w:val="vi-VN" w:bidi="en-US"/>
-              </w:rPr>
-            </w:pPr>
-            <w:r>
-              <w:rPr>
-                <w:rFonts w:ascii="Tahoma" w:eastAsia="MS Mincho" w:hAnsi="Tahoma" w:cs="Tahoma"/>
-                <w:sz w:val="20"/>
-                <w:szCs w:val="20"/>
-                <w:lang w:val="vi-VN" w:bidi="en-US"/>
-              </w:rPr>
-              <w:t>Quá trình thực hiện website được đăng lên Git</w:t>
-            </w:r>
-          </w:p>
-        </w:tc>
-        <w:tc>
-          <w:tcPr>
-            <w:tcW w:w="825" w:type="dxa"/>
-          </w:tcPr>
-          <w:p>
-            <w:pPr>
-              <w:widowControl w:val="0"/>
-              <w:spacing w:beforeLines="60" w:before="144" w:afterLines="60" w:after="144" w:line="276" w:lineRule="auto"/>
-              <w:ind w:firstLine="0"/>
-              <w:jc w:val="center"/>
-              <w:rPr>
-                <w:rFonts w:ascii="Calibri" w:eastAsia="MS Mincho" w:hAnsi="Calibri"/>
-                <w:sz w:val="22"/>
-                <w:szCs w:val="22"/>
-                <w:lang w:bidi="en-US"/>
-              </w:rPr>
-            </w:pPr>
-            <w:r>
-              <w:rPr>
-                <w:rFonts w:ascii="Calibri" w:eastAsia="MS Mincho" w:hAnsi="Calibri"/>
-                <w:sz w:val="22"/>
-                <w:szCs w:val="22"/>
-                <w:lang w:val="vi-VN" w:bidi="en-US"/>
-              </w:rPr>
-              <w:t>-</w:t>
-            </w:r>
-            <w:r>
-              <w:rPr>
-                <w:rFonts w:ascii="Calibri" w:eastAsia="MS Mincho" w:hAnsi="Calibri"/>
-                <w:sz w:val="22"/>
-                <w:szCs w:val="22"/>
-                <w:lang w:bidi="en-US"/>
-              </w:rPr>
-              <w:t>7</w:t>
-            </w:r>
-          </w:p>
-        </w:tc>
-        <w:tc>
-          <w:tcPr>
-            <w:tcW w:w="775" w:type="dxa"/>
-          </w:tcPr>
-          <w:p>
-            <w:pPr>
-              <w:widowControl w:val="0"/>
-              <w:spacing w:beforeLines="60" w:before="144" w:afterLines="60" w:after="144" w:line="276" w:lineRule="auto"/>
-              <w:ind w:firstLine="0"/>
-              <w:jc w:val="center"/>
-              <w:rPr>
-                <w:rFonts w:ascii="Calibri" w:eastAsia="MS Mincho" w:hAnsi="Calibri"/>
-                <w:sz w:val="22"/>
-                <w:szCs w:val="22"/>
-                <w:lang w:val="vi-VN" w:bidi="en-US"/>
-              </w:rPr>
-            </w:pPr>
+                <w:lang w:bidi="en-US"/>
+              </w:rPr>
+            </w:pPr>
+            <w:r>
+              <w:rPr>
+                <w:rFonts w:ascii="Calibri" w:eastAsia="MS Mincho" w:hAnsi="Calibri"/>
+                <w:sz w:val="22"/>
+                <w:szCs w:val="22"/>
+                <w:lang w:bidi="en-US"/>
+              </w:rPr>
+              <w:t>0</w:t>
+            </w:r>
           </w:p>
         </w:tc>
         <w:tc>
@@ -2087,7 +2156,6 @@
                 <w:szCs w:val="20"/>
                 <w:lang w:val="vi-VN" w:bidi="en-US"/>
               </w:rPr>
-              <w:lastRenderedPageBreak/>
               <w:t>Nội dung trang chủ</w:t>
             </w:r>
           </w:p>
@@ -2143,6 +2211,15 @@
                 <w:lang w:bidi="en-US"/>
               </w:rPr>
             </w:pPr>
+            <w:r>
+              <w:rPr>
+                <w:rFonts w:ascii="Calibri" w:eastAsia="MS Mincho" w:hAnsi="Calibri"/>
+                <w:sz w:val="22"/>
+                <w:szCs w:val="22"/>
+                <w:lang w:bidi="en-US"/>
+              </w:rPr>
+              <w:t>0</w:t>
+            </w:r>
           </w:p>
         </w:tc>
         <w:tc>
@@ -2211,17 +2288,71 @@
                 <w:rFonts w:ascii="Tahoma" w:eastAsia="MS Mincho" w:hAnsi="Tahoma" w:cs="Tahoma"/>
                 <w:sz w:val="20"/>
                 <w:szCs w:val="20"/>
-                <w:lang w:val="vi-VN" w:bidi="en-US"/>
-              </w:rPr>
-            </w:pPr>
-            <w:r>
-              <w:rPr>
-                <w:rFonts w:ascii="Tahoma" w:eastAsia="MS Mincho" w:hAnsi="Tahoma" w:cs="Tahoma"/>
-                <w:sz w:val="20"/>
-                <w:szCs w:val="20"/>
-                <w:lang w:val="vi-VN" w:bidi="en-US"/>
-              </w:rPr>
-              <w:t>Xem danh sách các sản phẩm theo từng loại sản phẩm/nhà sản xuất/phân loại</w:t>
+                <w:lang w:bidi="en-US"/>
+              </w:rPr>
+            </w:pPr>
+            <w:r>
+              <w:rPr>
+                <w:rFonts w:ascii="Tahoma" w:eastAsia="MS Mincho" w:hAnsi="Tahoma" w:cs="Tahoma"/>
+                <w:sz w:val="20"/>
+                <w:szCs w:val="20"/>
+                <w:lang w:val="vi-VN" w:bidi="en-US"/>
+              </w:rPr>
+              <w:t xml:space="preserve">Xem danh sách các </w:t>
+            </w:r>
+            <w:r>
+              <w:rPr>
+                <w:rFonts w:ascii="Tahoma" w:eastAsia="MS Mincho" w:hAnsi="Tahoma" w:cs="Tahoma"/>
+                <w:sz w:val="20"/>
+                <w:szCs w:val="20"/>
+                <w:lang w:bidi="en-US"/>
+              </w:rPr>
+              <w:t xml:space="preserve">bài hát </w:t>
+            </w:r>
+            <w:r>
+              <w:rPr>
+                <w:rFonts w:ascii="Tahoma" w:eastAsia="MS Mincho" w:hAnsi="Tahoma" w:cs="Tahoma"/>
+                <w:sz w:val="20"/>
+                <w:szCs w:val="20"/>
+                <w:lang w:val="vi-VN" w:bidi="en-US"/>
+              </w:rPr>
+              <w:t xml:space="preserve"> theo từ</w:t>
+            </w:r>
+            <w:r>
+              <w:rPr>
+                <w:rFonts w:ascii="Tahoma" w:eastAsia="MS Mincho" w:hAnsi="Tahoma" w:cs="Tahoma"/>
+                <w:sz w:val="20"/>
+                <w:szCs w:val="20"/>
+                <w:lang w:bidi="en-US"/>
+              </w:rPr>
+              <w:t xml:space="preserve">ng điệu </w:t>
+            </w:r>
+            <w:r>
+              <w:rPr>
+                <w:rFonts w:ascii="Tahoma" w:eastAsia="MS Mincho" w:hAnsi="Tahoma" w:cs="Tahoma"/>
+                <w:sz w:val="20"/>
+                <w:szCs w:val="20"/>
+                <w:lang w:val="vi-VN" w:bidi="en-US"/>
+              </w:rPr>
+              <w:t xml:space="preserve"> </w:t>
+            </w:r>
+            <w:r>
+              <w:rPr>
+                <w:rFonts w:ascii="Tahoma" w:eastAsia="MS Mincho" w:hAnsi="Tahoma" w:cs="Tahoma"/>
+                <w:sz w:val="20"/>
+                <w:szCs w:val="20"/>
+                <w:lang w:bidi="en-US"/>
+              </w:rPr>
+              <w:t>bài hát, playlist</w:t>
+            </w:r>
+            <w:r>
+              <w:rPr>
+                <w:rFonts w:ascii="Tahoma" w:eastAsia="MS Mincho" w:hAnsi="Tahoma" w:cs="Tahoma"/>
+                <w:sz w:val="20"/>
+                <w:szCs w:val="20"/>
+                <w:lang w:bidi="en-US"/>
+              </w:rPr>
+              <w:t>…</w:t>
             </w:r>
           </w:p>
         </w:tc>
@@ -2267,9 +2398,18 @@
                 <w:rFonts w:ascii="Calibri" w:eastAsia="MS Mincho" w:hAnsi="Calibri"/>
                 <w:sz w:val="22"/>
                 <w:szCs w:val="22"/>
-                <w:lang w:val="vi-VN" w:bidi="en-US"/>
-              </w:rPr>
-            </w:pPr>
+                <w:lang w:bidi="en-US"/>
+              </w:rPr>
+            </w:pPr>
+            <w:r>
+              <w:rPr>
+                <w:rFonts w:ascii="Calibri" w:eastAsia="MS Mincho" w:hAnsi="Calibri"/>
+                <w:sz w:val="22"/>
+                <w:szCs w:val="22"/>
+                <w:lang w:bidi="en-US"/>
+              </w:rPr>
+              <w:t>0</w:t>
+            </w:r>
           </w:p>
         </w:tc>
         <w:tc>
@@ -2303,17 +2443,35 @@
                 <w:rFonts w:ascii="Tahoma" w:eastAsia="MS Mincho" w:hAnsi="Tahoma" w:cs="Tahoma"/>
                 <w:sz w:val="20"/>
                 <w:szCs w:val="20"/>
-                <w:lang w:val="vi-VN" w:bidi="en-US"/>
-              </w:rPr>
-            </w:pPr>
-            <w:r>
-              <w:rPr>
-                <w:rFonts w:ascii="Tahoma" w:eastAsia="MS Mincho" w:hAnsi="Tahoma" w:cs="Tahoma"/>
-                <w:sz w:val="20"/>
-                <w:szCs w:val="20"/>
-                <w:lang w:val="vi-VN" w:bidi="en-US"/>
-              </w:rPr>
-              <w:t>Phải phân trang danh sách sản phẩm</w:t>
+                <w:lang w:bidi="en-US"/>
+              </w:rPr>
+            </w:pPr>
+            <w:r>
+              <w:rPr>
+                <w:rFonts w:ascii="Tahoma" w:eastAsia="MS Mincho" w:hAnsi="Tahoma" w:cs="Tahoma"/>
+                <w:sz w:val="20"/>
+                <w:szCs w:val="20"/>
+                <w:lang w:val="vi-VN" w:bidi="en-US"/>
+              </w:rPr>
+              <w:t>Phả</w:t>
+            </w:r>
+            <w:r>
+              <w:rPr>
+                <w:rFonts w:ascii="Tahoma" w:eastAsia="MS Mincho" w:hAnsi="Tahoma" w:cs="Tahoma"/>
+                <w:sz w:val="20"/>
+                <w:szCs w:val="20"/>
+                <w:lang w:val="vi-VN" w:bidi="en-US"/>
+              </w:rPr>
+              <w:t xml:space="preserve">i phân trang danh sách </w:t>
+            </w:r>
+            <w:r>
+              <w:rPr>
+                <w:rFonts w:ascii="Tahoma" w:eastAsia="MS Mincho" w:hAnsi="Tahoma" w:cs="Tahoma"/>
+                <w:sz w:val="20"/>
+                <w:szCs w:val="20"/>
+                <w:lang w:bidi="en-US"/>
+              </w:rPr>
+              <w:t>bài hát</w:t>
             </w:r>
           </w:p>
         </w:tc>
@@ -2342,7 +2500,16 @@
                 <w:szCs w:val="20"/>
                 <w:lang w:bidi="en-US"/>
               </w:rPr>
-              <w:t>Xem thông tin chi tiết sản phẩm</w:t>
+              <w:t>Xem thông tin chi tiế</w:t>
+            </w:r>
+            <w:r>
+              <w:rPr>
+                <w:rFonts w:ascii="Tahoma" w:eastAsia="MS Mincho" w:hAnsi="Tahoma" w:cs="Tahoma"/>
+                <w:sz w:val="20"/>
+                <w:szCs w:val="20"/>
+                <w:lang w:bidi="en-US"/>
+              </w:rPr>
+              <w:t>t bài hát</w:t>
             </w:r>
           </w:p>
         </w:tc>
@@ -2391,6 +2558,15 @@
                 <w:lang w:bidi="en-US"/>
               </w:rPr>
             </w:pPr>
+            <w:r>
+              <w:rPr>
+                <w:rFonts w:ascii="Calibri" w:eastAsia="MS Mincho" w:hAnsi="Calibri"/>
+                <w:sz w:val="22"/>
+                <w:szCs w:val="22"/>
+                <w:lang w:bidi="en-US"/>
+              </w:rPr>
+              <w:t>0</w:t>
+            </w:r>
           </w:p>
         </w:tc>
         <w:tc>
@@ -2434,16 +2610,34 @@
                 <w:szCs w:val="20"/>
                 <w:lang w:val="vi-VN" w:bidi="en-US"/>
               </w:rPr>
-              <w:t>Hiển thị số lần xem sản phẩm</w:t>
-            </w:r>
-            <w:r>
-              <w:rPr>
-                <w:rFonts w:ascii="Tahoma" w:eastAsia="MS Mincho" w:hAnsi="Tahoma" w:cs="Tahoma"/>
-                <w:sz w:val="20"/>
-                <w:szCs w:val="20"/>
-                <w:lang w:bidi="en-US"/>
-              </w:rPr>
-              <w:t>. Hiển thị các hình của sản phẩm.</w:t>
+              <w:t>Hiển thị số lầ</w:t>
+            </w:r>
+            <w:r>
+              <w:rPr>
+                <w:rFonts w:ascii="Tahoma" w:eastAsia="MS Mincho" w:hAnsi="Tahoma" w:cs="Tahoma"/>
+                <w:sz w:val="20"/>
+                <w:szCs w:val="20"/>
+                <w:lang w:val="vi-VN" w:bidi="en-US"/>
+              </w:rPr>
+              <w:t xml:space="preserve">n xem </w:t>
+            </w:r>
+            <w:r>
+              <w:rPr>
+                <w:rFonts w:ascii="Tahoma" w:eastAsia="MS Mincho" w:hAnsi="Tahoma" w:cs="Tahoma"/>
+                <w:sz w:val="20"/>
+                <w:szCs w:val="20"/>
+                <w:lang w:bidi="en-US"/>
+              </w:rPr>
+              <w:t>bài hát</w:t>
+            </w:r>
+            <w:r>
+              <w:rPr>
+                <w:rFonts w:ascii="Tahoma" w:eastAsia="MS Mincho" w:hAnsi="Tahoma" w:cs="Tahoma"/>
+                <w:sz w:val="20"/>
+                <w:szCs w:val="20"/>
+                <w:lang w:bidi="en-US"/>
+              </w:rPr>
+              <w:t>.</w:t>
             </w:r>
           </w:p>
         </w:tc>
@@ -2462,17 +2656,35 @@
                 <w:rFonts w:ascii="Tahoma" w:eastAsia="MS Mincho" w:hAnsi="Tahoma" w:cs="Tahoma"/>
                 <w:sz w:val="20"/>
                 <w:szCs w:val="20"/>
-                <w:lang w:val="vi-VN" w:bidi="en-US"/>
-              </w:rPr>
-            </w:pPr>
-            <w:r>
-              <w:rPr>
-                <w:rFonts w:ascii="Tahoma" w:eastAsia="MS Mincho" w:hAnsi="Tahoma" w:cs="Tahoma"/>
-                <w:sz w:val="20"/>
-                <w:szCs w:val="20"/>
-                <w:lang w:val="vi-VN" w:bidi="en-US"/>
-              </w:rPr>
-              <w:t>Hiển thị các sản phẩm liên quan</w:t>
+                <w:lang w:bidi="en-US"/>
+              </w:rPr>
+            </w:pPr>
+            <w:r>
+              <w:rPr>
+                <w:rFonts w:ascii="Tahoma" w:eastAsia="MS Mincho" w:hAnsi="Tahoma" w:cs="Tahoma"/>
+                <w:sz w:val="20"/>
+                <w:szCs w:val="20"/>
+                <w:lang w:bidi="en-US"/>
+              </w:rPr>
+              <w:t>H</w:t>
+            </w:r>
+            <w:r>
+              <w:rPr>
+                <w:rFonts w:ascii="Tahoma" w:eastAsia="MS Mincho" w:hAnsi="Tahoma" w:cs="Tahoma"/>
+                <w:sz w:val="20"/>
+                <w:szCs w:val="20"/>
+                <w:lang w:val="vi-VN" w:bidi="en-US"/>
+              </w:rPr>
+              <w:t>iển thị danh sách bình luậ</w:t>
+            </w:r>
+            <w:r>
+              <w:rPr>
+                <w:rFonts w:ascii="Tahoma" w:eastAsia="MS Mincho" w:hAnsi="Tahoma" w:cs="Tahoma"/>
+                <w:sz w:val="20"/>
+                <w:szCs w:val="20"/>
+                <w:lang w:val="vi-VN" w:bidi="en-US"/>
+              </w:rPr>
+              <w:t>n bài hát</w:t>
             </w:r>
           </w:p>
         </w:tc>
@@ -2521,6 +2733,15 @@
                 <w:lang w:bidi="en-US"/>
               </w:rPr>
             </w:pPr>
+            <w:r>
+              <w:rPr>
+                <w:rFonts w:ascii="Calibri" w:eastAsia="MS Mincho" w:hAnsi="Calibri"/>
+                <w:sz w:val="22"/>
+                <w:szCs w:val="22"/>
+                <w:lang w:bidi="en-US"/>
+              </w:rPr>
+              <w:t>-0.25</w:t>
+            </w:r>
           </w:p>
         </w:tc>
         <w:tc>
@@ -2557,15 +2778,6 @@
                 <w:lang w:val="vi-VN" w:bidi="en-US"/>
               </w:rPr>
             </w:pPr>
-            <w:r>
-              <w:rPr>
-                <w:rFonts w:ascii="Tahoma" w:eastAsia="MS Mincho" w:hAnsi="Tahoma" w:cs="Tahoma"/>
-                <w:sz w:val="20"/>
-                <w:szCs w:val="20"/>
-                <w:lang w:val="vi-VN" w:bidi="en-US"/>
-              </w:rPr>
-              <w:t>Sản phẩm thường được mua chung với sản phẩm đang xem chi tiết</w:t>
-            </w:r>
           </w:p>
         </w:tc>
       </w:tr>
@@ -2591,18 +2803,18 @@
                 <w:rFonts w:ascii="Tahoma" w:eastAsia="MS Mincho" w:hAnsi="Tahoma" w:cs="Tahoma"/>
                 <w:sz w:val="20"/>
                 <w:szCs w:val="20"/>
-                <w:lang w:bidi="en-US"/>
-              </w:rPr>
-              <w:t>H</w:t>
-            </w:r>
-            <w:r>
-              <w:rPr>
-                <w:rFonts w:ascii="Tahoma" w:eastAsia="MS Mincho" w:hAnsi="Tahoma" w:cs="Tahoma"/>
-                <w:sz w:val="20"/>
-                <w:szCs w:val="20"/>
-                <w:lang w:val="vi-VN" w:bidi="en-US"/>
-              </w:rPr>
-              <w:t>iển thị danh sách bình luận sản phẩm</w:t>
+                <w:lang w:val="vi-VN" w:bidi="en-US"/>
+              </w:rPr>
+              <w:t>T</w:t>
+            </w:r>
+            <w:r>
+              <w:rPr>
+                <w:rFonts w:ascii="Tahoma" w:eastAsia="MS Mincho" w:hAnsi="Tahoma" w:cs="Tahoma"/>
+                <w:sz w:val="20"/>
+                <w:szCs w:val="20"/>
+                <w:lang w:bidi="en-US"/>
+              </w:rPr>
+              <w:t>hêm bình luận bằng AJAX</w:t>
             </w:r>
           </w:p>
         </w:tc>
@@ -2651,6 +2863,15 @@
                 <w:lang w:bidi="en-US"/>
               </w:rPr>
             </w:pPr>
+            <w:r>
+              <w:rPr>
+                <w:rFonts w:ascii="Calibri" w:eastAsia="MS Mincho" w:hAnsi="Calibri"/>
+                <w:sz w:val="22"/>
+                <w:szCs w:val="22"/>
+                <w:lang w:bidi="en-US"/>
+              </w:rPr>
+              <w:t>-0.25</w:t>
+            </w:r>
           </w:p>
         </w:tc>
         <w:tc>
@@ -2687,6 +2908,15 @@
                 <w:lang w:val="vi-VN" w:bidi="en-US"/>
               </w:rPr>
             </w:pPr>
+            <w:r>
+              <w:rPr>
+                <w:rFonts w:ascii="Tahoma" w:eastAsia="MS Mincho" w:hAnsi="Tahoma" w:cs="Tahoma"/>
+                <w:sz w:val="20"/>
+                <w:szCs w:val="20"/>
+                <w:lang w:val="vi-VN" w:bidi="en-US"/>
+              </w:rPr>
+              <w:t>Người dùng chưa đăng nhập thì phải nhập tên, người dùng đã đăng nhập thì dùng chính tên của người dùng.</w:t>
+            </w:r>
           </w:p>
         </w:tc>
       </w:tr>
@@ -2704,26 +2934,17 @@
                 <w:rFonts w:ascii="Tahoma" w:eastAsia="MS Mincho" w:hAnsi="Tahoma" w:cs="Tahoma"/>
                 <w:sz w:val="20"/>
                 <w:szCs w:val="20"/>
-                <w:lang w:bidi="en-US"/>
-              </w:rPr>
-            </w:pPr>
-            <w:r>
-              <w:rPr>
-                <w:rFonts w:ascii="Tahoma" w:eastAsia="MS Mincho" w:hAnsi="Tahoma" w:cs="Tahoma"/>
-                <w:sz w:val="20"/>
-                <w:szCs w:val="20"/>
-                <w:lang w:val="vi-VN" w:bidi="en-US"/>
-              </w:rPr>
-              <w:t>T</w:t>
-            </w:r>
-            <w:r>
-              <w:rPr>
-                <w:rFonts w:ascii="Tahoma" w:eastAsia="MS Mincho" w:hAnsi="Tahoma" w:cs="Tahoma"/>
-                <w:sz w:val="20"/>
-                <w:szCs w:val="20"/>
-                <w:lang w:bidi="en-US"/>
-              </w:rPr>
-              <w:t>hêm bình luận bằng AJAX</w:t>
+                <w:lang w:val="fr-FR" w:bidi="en-US"/>
+              </w:rPr>
+            </w:pPr>
+            <w:r>
+              <w:rPr>
+                <w:rFonts w:ascii="Tahoma" w:eastAsia="MS Mincho" w:hAnsi="Tahoma" w:cs="Tahoma"/>
+                <w:sz w:val="20"/>
+                <w:szCs w:val="20"/>
+                <w:lang w:bidi="en-US"/>
+              </w:rPr>
+              <w:t>Tìm kiếm</w:t>
             </w:r>
           </w:p>
         </w:tc>
@@ -2734,13 +2955,13 @@
           <w:p>
             <w:pPr>
               <w:widowControl w:val="0"/>
-              <w:spacing w:beforeLines="60" w:before="144" w:afterLines="60" w:after="144" w:line="276" w:lineRule="auto"/>
+              <w:spacing w:beforeLines="60" w:before="144" w:afterLines="60" w:after="144" w:line="240" w:lineRule="auto"/>
               <w:ind w:firstLine="0"/>
               <w:jc w:val="center"/>
               <w:rPr>
-                <w:rFonts w:ascii="Calibri" w:eastAsia="MS Mincho" w:hAnsi="Calibri"/>
-                <w:sz w:val="22"/>
-                <w:szCs w:val="22"/>
+                <w:rFonts w:ascii="Tahoma" w:eastAsia="MS Mincho" w:hAnsi="Tahoma" w:cs="Tahoma"/>
+                <w:sz w:val="20"/>
+                <w:szCs w:val="20"/>
                 <w:lang w:val="vi-VN" w:bidi="en-US"/>
               </w:rPr>
             </w:pPr>
@@ -2762,16 +2983,25 @@
           <w:p>
             <w:pPr>
               <w:widowControl w:val="0"/>
-              <w:spacing w:beforeLines="60" w:before="144" w:afterLines="60" w:after="144" w:line="276" w:lineRule="auto"/>
+              <w:spacing w:beforeLines="60" w:before="144" w:afterLines="60" w:after="144" w:line="240" w:lineRule="auto"/>
               <w:ind w:firstLine="0"/>
               <w:jc w:val="center"/>
               <w:rPr>
-                <w:rFonts w:ascii="Calibri" w:eastAsia="MS Mincho" w:hAnsi="Calibri"/>
-                <w:sz w:val="22"/>
-                <w:szCs w:val="22"/>
-                <w:lang w:bidi="en-US"/>
-              </w:rPr>
-            </w:pPr>
+                <w:rFonts w:ascii="Tahoma" w:eastAsia="MS Mincho" w:hAnsi="Tahoma" w:cs="Tahoma"/>
+                <w:sz w:val="20"/>
+                <w:szCs w:val="20"/>
+                <w:lang w:val="fr-FR" w:bidi="en-US"/>
+              </w:rPr>
+            </w:pPr>
+            <w:r>
+              <w:rPr>
+                <w:rFonts w:ascii="Tahoma" w:eastAsia="MS Mincho" w:hAnsi="Tahoma" w:cs="Tahoma"/>
+                <w:sz w:val="20"/>
+                <w:szCs w:val="20"/>
+                <w:lang w:val="fr-FR" w:bidi="en-US"/>
+              </w:rPr>
+              <w:t>0</w:t>
+            </w:r>
           </w:p>
         </w:tc>
         <w:tc>
@@ -2787,7 +3017,7 @@
                 <w:rFonts w:ascii="Tahoma" w:eastAsia="MS Mincho" w:hAnsi="Tahoma" w:cs="Tahoma"/>
                 <w:sz w:val="20"/>
                 <w:szCs w:val="20"/>
-                <w:lang w:bidi="en-US"/>
+                <w:lang w:val="fr-FR" w:bidi="en-US"/>
               </w:rPr>
             </w:pPr>
           </w:p>
@@ -2805,18 +3035,9 @@
                 <w:rFonts w:ascii="Tahoma" w:eastAsia="MS Mincho" w:hAnsi="Tahoma" w:cs="Tahoma"/>
                 <w:sz w:val="20"/>
                 <w:szCs w:val="20"/>
-                <w:lang w:val="vi-VN" w:bidi="en-US"/>
-              </w:rPr>
-            </w:pPr>
-            <w:r>
-              <w:rPr>
-                <w:rFonts w:ascii="Tahoma" w:eastAsia="MS Mincho" w:hAnsi="Tahoma" w:cs="Tahoma"/>
-                <w:sz w:val="20"/>
-                <w:szCs w:val="20"/>
-                <w:lang w:val="vi-VN" w:bidi="en-US"/>
-              </w:rPr>
-              <w:t>Người dùng chưa đăng nhập thì phải nhập tên, người dùng đã đăng nhập thì dùng chính tên của người dùng.</w:t>
-            </w:r>
+                <w:lang w:val="fr-FR" w:bidi="en-US"/>
+              </w:rPr>
+            </w:pPr>
           </w:p>
         </w:tc>
       </w:tr>
@@ -2834,17 +3055,17 @@
                 <w:rFonts w:ascii="Tahoma" w:eastAsia="MS Mincho" w:hAnsi="Tahoma" w:cs="Tahoma"/>
                 <w:sz w:val="20"/>
                 <w:szCs w:val="20"/>
-                <w:lang w:val="vi-VN" w:bidi="en-US"/>
-              </w:rPr>
-            </w:pPr>
-            <w:r>
-              <w:rPr>
-                <w:rFonts w:ascii="Tahoma" w:eastAsia="MS Mincho" w:hAnsi="Tahoma" w:cs="Tahoma"/>
-                <w:sz w:val="20"/>
-                <w:szCs w:val="20"/>
-                <w:lang w:val="vi-VN" w:bidi="en-US"/>
-              </w:rPr>
-              <w:t>Phân trang bình luận bằng AJAX</w:t>
+                <w:lang w:bidi="en-US"/>
+              </w:rPr>
+            </w:pPr>
+            <w:r>
+              <w:rPr>
+                <w:rFonts w:ascii="Tahoma" w:eastAsia="MS Mincho" w:hAnsi="Tahoma" w:cs="Tahoma"/>
+                <w:sz w:val="20"/>
+                <w:szCs w:val="20"/>
+                <w:lang w:bidi="en-US"/>
+              </w:rPr>
+              <w:t>Tìm kiếm nâng cao</w:t>
             </w:r>
           </w:p>
         </w:tc>
@@ -2855,13 +3076,13 @@
           <w:p>
             <w:pPr>
               <w:widowControl w:val="0"/>
-              <w:spacing w:beforeLines="60" w:before="144" w:afterLines="60" w:after="144" w:line="276" w:lineRule="auto"/>
+              <w:spacing w:beforeLines="60" w:before="144" w:afterLines="60" w:after="144" w:line="240" w:lineRule="auto"/>
               <w:ind w:firstLine="0"/>
               <w:jc w:val="center"/>
               <w:rPr>
-                <w:rFonts w:ascii="Calibri" w:eastAsia="MS Mincho" w:hAnsi="Calibri"/>
-                <w:sz w:val="22"/>
-                <w:szCs w:val="22"/>
+                <w:rFonts w:ascii="Tahoma" w:eastAsia="MS Mincho" w:hAnsi="Tahoma" w:cs="Tahoma"/>
+                <w:sz w:val="20"/>
+                <w:szCs w:val="20"/>
                 <w:lang w:val="vi-VN" w:bidi="en-US"/>
               </w:rPr>
             </w:pPr>
@@ -2883,16 +3104,25 @@
           <w:p>
             <w:pPr>
               <w:widowControl w:val="0"/>
-              <w:spacing w:beforeLines="60" w:before="144" w:afterLines="60" w:after="144" w:line="276" w:lineRule="auto"/>
+              <w:spacing w:beforeLines="60" w:before="144" w:afterLines="60" w:after="144" w:line="240" w:lineRule="auto"/>
               <w:ind w:firstLine="0"/>
               <w:jc w:val="center"/>
               <w:rPr>
-                <w:rFonts w:ascii="Calibri" w:eastAsia="MS Mincho" w:hAnsi="Calibri"/>
-                <w:sz w:val="22"/>
-                <w:szCs w:val="22"/>
-                <w:lang w:bidi="en-US"/>
-              </w:rPr>
-            </w:pPr>
+                <w:rFonts w:ascii="Tahoma" w:eastAsia="MS Mincho" w:hAnsi="Tahoma" w:cs="Tahoma"/>
+                <w:sz w:val="20"/>
+                <w:szCs w:val="20"/>
+                <w:lang w:bidi="en-US"/>
+              </w:rPr>
+            </w:pPr>
+            <w:r>
+              <w:rPr>
+                <w:rFonts w:ascii="Tahoma" w:eastAsia="MS Mincho" w:hAnsi="Tahoma" w:cs="Tahoma"/>
+                <w:sz w:val="20"/>
+                <w:szCs w:val="20"/>
+                <w:lang w:bidi="en-US"/>
+              </w:rPr>
+              <w:t>0</w:t>
+            </w:r>
           </w:p>
         </w:tc>
         <w:tc>
@@ -2908,7 +3138,7 @@
                 <w:rFonts w:ascii="Tahoma" w:eastAsia="MS Mincho" w:hAnsi="Tahoma" w:cs="Tahoma"/>
                 <w:sz w:val="20"/>
                 <w:szCs w:val="20"/>
-                <w:lang w:bidi="en-US"/>
+                <w:lang w:val="fr-FR" w:bidi="en-US"/>
               </w:rPr>
             </w:pPr>
           </w:p>
@@ -2926,9 +3156,54 @@
                 <w:rFonts w:ascii="Tahoma" w:eastAsia="MS Mincho" w:hAnsi="Tahoma" w:cs="Tahoma"/>
                 <w:sz w:val="20"/>
                 <w:szCs w:val="20"/>
-                <w:lang w:val="vi-VN" w:bidi="en-US"/>
-              </w:rPr>
-            </w:pPr>
+                <w:lang w:bidi="en-US"/>
+              </w:rPr>
+            </w:pPr>
+            <w:r>
+              <w:rPr>
+                <w:rFonts w:ascii="Tahoma" w:eastAsia="MS Mincho" w:hAnsi="Tahoma" w:cs="Tahoma"/>
+                <w:sz w:val="20"/>
+                <w:szCs w:val="20"/>
+                <w:lang w:val="vi-VN" w:bidi="en-US"/>
+              </w:rPr>
+              <w:t>Tìm kiế</w:t>
+            </w:r>
+            <w:r>
+              <w:rPr>
+                <w:rFonts w:ascii="Tahoma" w:eastAsia="MS Mincho" w:hAnsi="Tahoma" w:cs="Tahoma"/>
+                <w:sz w:val="20"/>
+                <w:szCs w:val="20"/>
+                <w:lang w:val="vi-VN" w:bidi="en-US"/>
+              </w:rPr>
+              <w:t>m theo tên</w:t>
+            </w:r>
+            <w:r>
+              <w:rPr>
+                <w:rFonts w:ascii="Tahoma" w:eastAsia="MS Mincho" w:hAnsi="Tahoma" w:cs="Tahoma"/>
+                <w:sz w:val="20"/>
+                <w:szCs w:val="20"/>
+                <w:lang w:val="vi-VN" w:bidi="en-US"/>
+              </w:rPr>
+              <w:t xml:space="preserve"> củ</w:t>
+            </w:r>
+            <w:r>
+              <w:rPr>
+                <w:rFonts w:ascii="Tahoma" w:eastAsia="MS Mincho" w:hAnsi="Tahoma" w:cs="Tahoma"/>
+                <w:sz w:val="20"/>
+                <w:szCs w:val="20"/>
+                <w:lang w:val="vi-VN" w:bidi="en-US"/>
+              </w:rPr>
+              <w:t xml:space="preserve">a </w:t>
+            </w:r>
+            <w:r>
+              <w:rPr>
+                <w:rFonts w:ascii="Tahoma" w:eastAsia="MS Mincho" w:hAnsi="Tahoma" w:cs="Tahoma"/>
+                <w:sz w:val="20"/>
+                <w:szCs w:val="20"/>
+                <w:lang w:bidi="en-US"/>
+              </w:rPr>
+              <w:t>bài hát</w:t>
+            </w:r>
           </w:p>
         </w:tc>
       </w:tr>
@@ -2946,17 +3221,53 @@
                 <w:rFonts w:ascii="Tahoma" w:eastAsia="MS Mincho" w:hAnsi="Tahoma" w:cs="Tahoma"/>
                 <w:sz w:val="20"/>
                 <w:szCs w:val="20"/>
-                <w:lang w:val="fr-FR" w:bidi="en-US"/>
-              </w:rPr>
-            </w:pPr>
-            <w:r>
-              <w:rPr>
-                <w:rFonts w:ascii="Tahoma" w:eastAsia="MS Mincho" w:hAnsi="Tahoma" w:cs="Tahoma"/>
-                <w:sz w:val="20"/>
-                <w:szCs w:val="20"/>
-                <w:lang w:bidi="en-US"/>
-              </w:rPr>
-              <w:t>Tìm kiếm</w:t>
+                <w:lang w:bidi="en-US"/>
+              </w:rPr>
+            </w:pPr>
+            <w:r>
+              <w:rPr>
+                <w:rFonts w:ascii="Tahoma" w:eastAsia="MS Mincho" w:hAnsi="Tahoma" w:cs="Tahoma"/>
+                <w:sz w:val="20"/>
+                <w:szCs w:val="20"/>
+                <w:lang w:val="vi-VN" w:bidi="en-US"/>
+              </w:rPr>
+              <w:t xml:space="preserve">Quản lý </w:t>
+            </w:r>
+            <w:r>
+              <w:rPr>
+                <w:rFonts w:ascii="Tahoma" w:eastAsia="MS Mincho" w:hAnsi="Tahoma" w:cs="Tahoma"/>
+                <w:sz w:val="20"/>
+                <w:szCs w:val="20"/>
+                <w:lang w:bidi="en-US"/>
+              </w:rPr>
+              <w:t xml:space="preserve"> bài hát</w:t>
+            </w:r>
+            <w:r>
+              <w:rPr>
+                <w:rFonts w:ascii="Tahoma" w:eastAsia="MS Mincho" w:hAnsi="Tahoma" w:cs="Tahoma"/>
+                <w:sz w:val="20"/>
+                <w:szCs w:val="20"/>
+                <w:lang w:val="vi-VN" w:bidi="en-US"/>
+              </w:rPr>
+              <w:t xml:space="preserve"> bằ</w:t>
+            </w:r>
+            <w:r>
+              <w:rPr>
+                <w:rFonts w:ascii="Tahoma" w:eastAsia="MS Mincho" w:hAnsi="Tahoma" w:cs="Tahoma"/>
+                <w:sz w:val="20"/>
+                <w:szCs w:val="20"/>
+                <w:lang w:val="vi-VN" w:bidi="en-US"/>
+              </w:rPr>
+              <w:t xml:space="preserve">ng </w:t>
+            </w:r>
+            <w:r>
+              <w:rPr>
+                <w:rFonts w:ascii="Tahoma" w:eastAsia="MS Mincho" w:hAnsi="Tahoma" w:cs="Tahoma"/>
+                <w:sz w:val="20"/>
+                <w:szCs w:val="20"/>
+                <w:lang w:bidi="en-US"/>
+              </w:rPr>
+              <w:t>php</w:t>
             </w:r>
           </w:p>
         </w:tc>
@@ -3002,9 +3313,18 @@
                 <w:rFonts w:ascii="Tahoma" w:eastAsia="MS Mincho" w:hAnsi="Tahoma" w:cs="Tahoma"/>
                 <w:sz w:val="20"/>
                 <w:szCs w:val="20"/>
-                <w:lang w:val="fr-FR" w:bidi="en-US"/>
-              </w:rPr>
-            </w:pPr>
+                <w:lang w:bidi="en-US"/>
+              </w:rPr>
+            </w:pPr>
+            <w:r>
+              <w:rPr>
+                <w:rFonts w:ascii="Tahoma" w:eastAsia="MS Mincho" w:hAnsi="Tahoma" w:cs="Tahoma"/>
+                <w:sz w:val="20"/>
+                <w:szCs w:val="20"/>
+                <w:lang w:bidi="en-US"/>
+              </w:rPr>
+              <w:t>0</w:t>
+            </w:r>
           </w:p>
         </w:tc>
         <w:tc>
@@ -3020,7 +3340,7 @@
                 <w:rFonts w:ascii="Tahoma" w:eastAsia="MS Mincho" w:hAnsi="Tahoma" w:cs="Tahoma"/>
                 <w:sz w:val="20"/>
                 <w:szCs w:val="20"/>
-                <w:lang w:val="fr-FR" w:bidi="en-US"/>
+                <w:lang w:val="vi-VN" w:bidi="en-US"/>
               </w:rPr>
             </w:pPr>
           </w:p>
@@ -3038,380 +3358,35 @@
                 <w:rFonts w:ascii="Tahoma" w:eastAsia="MS Mincho" w:hAnsi="Tahoma" w:cs="Tahoma"/>
                 <w:sz w:val="20"/>
                 <w:szCs w:val="20"/>
-                <w:lang w:val="fr-FR" w:bidi="en-US"/>
-              </w:rPr>
-            </w:pPr>
-          </w:p>
-        </w:tc>
-      </w:tr>
-      <w:tr>
-        <w:tc>
-          <w:tcPr>
-            <w:tcW w:w="3539" w:type="dxa"/>
-          </w:tcPr>
-          <w:p>
-            <w:pPr>
-              <w:widowControl w:val="0"/>
-              <w:spacing w:beforeLines="60" w:before="144" w:afterLines="60" w:after="144" w:line="240" w:lineRule="auto"/>
-              <w:ind w:firstLine="0"/>
-              <w:rPr>
-                <w:rFonts w:ascii="Tahoma" w:eastAsia="MS Mincho" w:hAnsi="Tahoma" w:cs="Tahoma"/>
-                <w:sz w:val="20"/>
-                <w:szCs w:val="20"/>
-                <w:lang w:bidi="en-US"/>
-              </w:rPr>
-            </w:pPr>
-            <w:r>
-              <w:rPr>
-                <w:rFonts w:ascii="Tahoma" w:eastAsia="MS Mincho" w:hAnsi="Tahoma" w:cs="Tahoma"/>
-                <w:sz w:val="20"/>
-                <w:szCs w:val="20"/>
-                <w:lang w:bidi="en-US"/>
-              </w:rPr>
-              <w:t>Tìm kiếm nâng cao</w:t>
-            </w:r>
-          </w:p>
-        </w:tc>
-        <w:tc>
-          <w:tcPr>
-            <w:tcW w:w="825" w:type="dxa"/>
-          </w:tcPr>
-          <w:p>
-            <w:pPr>
-              <w:widowControl w:val="0"/>
-              <w:spacing w:beforeLines="60" w:before="144" w:afterLines="60" w:after="144" w:line="240" w:lineRule="auto"/>
-              <w:ind w:firstLine="0"/>
-              <w:jc w:val="center"/>
-              <w:rPr>
-                <w:rFonts w:ascii="Tahoma" w:eastAsia="MS Mincho" w:hAnsi="Tahoma" w:cs="Tahoma"/>
-                <w:sz w:val="20"/>
-                <w:szCs w:val="20"/>
-                <w:lang w:val="vi-VN" w:bidi="en-US"/>
-              </w:rPr>
-            </w:pPr>
-            <w:r>
-              <w:rPr>
-                <w:rFonts w:ascii="Calibri" w:eastAsia="MS Mincho" w:hAnsi="Calibri"/>
-                <w:sz w:val="22"/>
-                <w:szCs w:val="22"/>
-                <w:lang w:val="vi-VN" w:bidi="en-US"/>
-              </w:rPr>
-              <w:t>-0,25</w:t>
-            </w:r>
-          </w:p>
-        </w:tc>
-        <w:tc>
-          <w:tcPr>
-            <w:tcW w:w="775" w:type="dxa"/>
-          </w:tcPr>
-          <w:p>
-            <w:pPr>
-              <w:widowControl w:val="0"/>
-              <w:spacing w:beforeLines="60" w:before="144" w:afterLines="60" w:after="144" w:line="240" w:lineRule="auto"/>
-              <w:ind w:firstLine="0"/>
-              <w:jc w:val="center"/>
-              <w:rPr>
-                <w:rFonts w:ascii="Tahoma" w:eastAsia="MS Mincho" w:hAnsi="Tahoma" w:cs="Tahoma"/>
-                <w:sz w:val="20"/>
-                <w:szCs w:val="20"/>
-                <w:lang w:bidi="en-US"/>
-              </w:rPr>
-            </w:pPr>
-          </w:p>
-        </w:tc>
-        <w:tc>
-          <w:tcPr>
-            <w:tcW w:w="802" w:type="dxa"/>
-          </w:tcPr>
-          <w:p>
-            <w:pPr>
-              <w:widowControl w:val="0"/>
-              <w:spacing w:beforeLines="60" w:before="144" w:afterLines="60" w:after="144" w:line="240" w:lineRule="auto"/>
-              <w:ind w:firstLine="0"/>
-              <w:rPr>
-                <w:rFonts w:ascii="Tahoma" w:eastAsia="MS Mincho" w:hAnsi="Tahoma" w:cs="Tahoma"/>
-                <w:sz w:val="20"/>
-                <w:szCs w:val="20"/>
-                <w:lang w:val="fr-FR" w:bidi="en-US"/>
-              </w:rPr>
-            </w:pPr>
-          </w:p>
-        </w:tc>
-        <w:tc>
-          <w:tcPr>
-            <w:tcW w:w="3253" w:type="dxa"/>
-          </w:tcPr>
-          <w:p>
-            <w:pPr>
-              <w:widowControl w:val="0"/>
-              <w:spacing w:beforeLines="60" w:before="144" w:afterLines="60" w:after="144" w:line="240" w:lineRule="auto"/>
-              <w:ind w:firstLine="0"/>
-              <w:rPr>
-                <w:rFonts w:ascii="Tahoma" w:eastAsia="MS Mincho" w:hAnsi="Tahoma" w:cs="Tahoma"/>
-                <w:sz w:val="20"/>
-                <w:szCs w:val="20"/>
-                <w:lang w:val="vi-VN" w:bidi="en-US"/>
-              </w:rPr>
-            </w:pPr>
-            <w:r>
-              <w:rPr>
-                <w:rFonts w:ascii="Tahoma" w:eastAsia="MS Mincho" w:hAnsi="Tahoma" w:cs="Tahoma"/>
-                <w:sz w:val="20"/>
-                <w:szCs w:val="20"/>
-                <w:lang w:val="vi-VN" w:bidi="en-US"/>
-              </w:rPr>
-              <w:t xml:space="preserve">Tìm kiếm kết hợp </w:t>
-            </w:r>
-            <w:r>
-              <w:rPr>
-                <w:rFonts w:ascii="Tahoma" w:eastAsia="MS Mincho" w:hAnsi="Tahoma" w:cs="Tahoma"/>
-                <w:sz w:val="20"/>
-                <w:szCs w:val="20"/>
-                <w:lang w:val="fr-FR" w:bidi="en-US"/>
-              </w:rPr>
-              <w:t xml:space="preserve">ít nhất </w:t>
-            </w:r>
-            <w:r>
-              <w:rPr>
-                <w:rFonts w:ascii="Tahoma" w:eastAsia="MS Mincho" w:hAnsi="Tahoma" w:cs="Tahoma"/>
-                <w:sz w:val="20"/>
-                <w:szCs w:val="20"/>
-                <w:lang w:val="vi-VN" w:bidi="en-US"/>
-              </w:rPr>
-              <w:t>4 thông tin của sản phẩm</w:t>
-            </w:r>
-          </w:p>
-        </w:tc>
-      </w:tr>
-      <w:tr>
-        <w:tc>
-          <w:tcPr>
-            <w:tcW w:w="3539" w:type="dxa"/>
-          </w:tcPr>
-          <w:p>
-            <w:pPr>
-              <w:widowControl w:val="0"/>
-              <w:spacing w:beforeLines="60" w:before="144" w:afterLines="60" w:after="144" w:line="240" w:lineRule="auto"/>
-              <w:ind w:firstLine="0"/>
-              <w:rPr>
-                <w:rFonts w:ascii="Tahoma" w:eastAsia="MS Mincho" w:hAnsi="Tahoma" w:cs="Tahoma"/>
-                <w:sz w:val="20"/>
-                <w:szCs w:val="20"/>
-                <w:lang w:val="vi-VN" w:bidi="en-US"/>
-              </w:rPr>
-            </w:pPr>
-            <w:r>
-              <w:rPr>
-                <w:rFonts w:ascii="Tahoma" w:eastAsia="MS Mincho" w:hAnsi="Tahoma" w:cs="Tahoma"/>
-                <w:sz w:val="20"/>
-                <w:szCs w:val="20"/>
-                <w:lang w:val="vi-VN" w:bidi="en-US"/>
-              </w:rPr>
-              <w:t>Chọn sản phẩm vào giỏ hàng</w:t>
-            </w:r>
-          </w:p>
-        </w:tc>
-        <w:tc>
-          <w:tcPr>
-            <w:tcW w:w="825" w:type="dxa"/>
-          </w:tcPr>
-          <w:p>
-            <w:pPr>
-              <w:widowControl w:val="0"/>
-              <w:spacing w:beforeLines="60" w:before="144" w:afterLines="60" w:after="144" w:line="240" w:lineRule="auto"/>
-              <w:ind w:firstLine="0"/>
-              <w:jc w:val="center"/>
-              <w:rPr>
-                <w:rFonts w:ascii="Tahoma" w:eastAsia="MS Mincho" w:hAnsi="Tahoma" w:cs="Tahoma"/>
-                <w:sz w:val="20"/>
-                <w:szCs w:val="20"/>
-                <w:lang w:val="vi-VN" w:bidi="en-US"/>
-              </w:rPr>
-            </w:pPr>
-            <w:r>
-              <w:rPr>
-                <w:rFonts w:ascii="Calibri" w:eastAsia="MS Mincho" w:hAnsi="Calibri"/>
-                <w:sz w:val="22"/>
-                <w:szCs w:val="22"/>
-                <w:lang w:val="vi-VN" w:bidi="en-US"/>
-              </w:rPr>
-              <w:t>-0,25</w:t>
-            </w:r>
-          </w:p>
-        </w:tc>
-        <w:tc>
-          <w:tcPr>
-            <w:tcW w:w="775" w:type="dxa"/>
-          </w:tcPr>
-          <w:p>
-            <w:pPr>
-              <w:widowControl w:val="0"/>
-              <w:spacing w:beforeLines="60" w:before="144" w:afterLines="60" w:after="144" w:line="240" w:lineRule="auto"/>
-              <w:ind w:firstLine="0"/>
-              <w:jc w:val="center"/>
-              <w:rPr>
-                <w:rFonts w:ascii="Tahoma" w:eastAsia="MS Mincho" w:hAnsi="Tahoma" w:cs="Tahoma"/>
-                <w:sz w:val="20"/>
-                <w:szCs w:val="20"/>
-                <w:lang w:val="vi-VN" w:bidi="en-US"/>
-              </w:rPr>
-            </w:pPr>
-          </w:p>
-        </w:tc>
-        <w:tc>
-          <w:tcPr>
-            <w:tcW w:w="802" w:type="dxa"/>
-          </w:tcPr>
-          <w:p>
-            <w:pPr>
-              <w:widowControl w:val="0"/>
-              <w:spacing w:beforeLines="60" w:before="144" w:afterLines="60" w:after="144" w:line="240" w:lineRule="auto"/>
-              <w:ind w:firstLine="0"/>
-              <w:rPr>
-                <w:rFonts w:ascii="Tahoma" w:eastAsia="MS Mincho" w:hAnsi="Tahoma" w:cs="Tahoma"/>
-                <w:sz w:val="20"/>
-                <w:szCs w:val="20"/>
-                <w:lang w:val="vi-VN" w:bidi="en-US"/>
-              </w:rPr>
-            </w:pPr>
-          </w:p>
-        </w:tc>
-        <w:tc>
-          <w:tcPr>
-            <w:tcW w:w="3253" w:type="dxa"/>
-          </w:tcPr>
-          <w:p>
-            <w:pPr>
-              <w:widowControl w:val="0"/>
-              <w:spacing w:beforeLines="60" w:before="144" w:afterLines="60" w:after="144" w:line="240" w:lineRule="auto"/>
-              <w:ind w:firstLine="0"/>
-              <w:rPr>
-                <w:rFonts w:ascii="Tahoma" w:eastAsia="MS Mincho" w:hAnsi="Tahoma" w:cs="Tahoma"/>
-                <w:sz w:val="20"/>
-                <w:szCs w:val="20"/>
-                <w:lang w:val="vi-VN" w:bidi="en-US"/>
-              </w:rPr>
-            </w:pPr>
-          </w:p>
-        </w:tc>
-      </w:tr>
-      <w:tr>
-        <w:tc>
-          <w:tcPr>
-            <w:tcW w:w="3539" w:type="dxa"/>
-          </w:tcPr>
-          <w:p>
-            <w:pPr>
-              <w:widowControl w:val="0"/>
-              <w:spacing w:beforeLines="60" w:before="144" w:afterLines="60" w:after="144" w:line="240" w:lineRule="auto"/>
-              <w:ind w:firstLine="0"/>
-              <w:rPr>
-                <w:rFonts w:ascii="Tahoma" w:eastAsia="MS Mincho" w:hAnsi="Tahoma" w:cs="Tahoma"/>
-                <w:sz w:val="20"/>
-                <w:szCs w:val="20"/>
-                <w:lang w:val="vi-VN" w:bidi="en-US"/>
-              </w:rPr>
-            </w:pPr>
-            <w:r>
-              <w:rPr>
-                <w:rFonts w:ascii="Tahoma" w:eastAsia="MS Mincho" w:hAnsi="Tahoma" w:cs="Tahoma"/>
-                <w:sz w:val="20"/>
-                <w:szCs w:val="20"/>
-                <w:lang w:val="vi-VN" w:bidi="en-US"/>
-              </w:rPr>
-              <w:t>Quản lý giỏ hàng bằng AJAX</w:t>
-            </w:r>
-          </w:p>
-        </w:tc>
-        <w:tc>
-          <w:tcPr>
-            <w:tcW w:w="825" w:type="dxa"/>
-          </w:tcPr>
-          <w:p>
-            <w:pPr>
-              <w:widowControl w:val="0"/>
-              <w:spacing w:beforeLines="60" w:before="144" w:afterLines="60" w:after="144" w:line="240" w:lineRule="auto"/>
-              <w:ind w:firstLine="0"/>
-              <w:jc w:val="center"/>
-              <w:rPr>
-                <w:rFonts w:ascii="Tahoma" w:eastAsia="MS Mincho" w:hAnsi="Tahoma" w:cs="Tahoma"/>
-                <w:sz w:val="20"/>
-                <w:szCs w:val="20"/>
-                <w:lang w:val="vi-VN" w:bidi="en-US"/>
-              </w:rPr>
-            </w:pPr>
-            <w:r>
-              <w:rPr>
-                <w:rFonts w:ascii="Calibri" w:eastAsia="MS Mincho" w:hAnsi="Calibri"/>
-                <w:sz w:val="22"/>
-                <w:szCs w:val="22"/>
-                <w:lang w:val="vi-VN" w:bidi="en-US"/>
-              </w:rPr>
-              <w:t>-0,25</w:t>
-            </w:r>
-          </w:p>
-        </w:tc>
-        <w:tc>
-          <w:tcPr>
-            <w:tcW w:w="775" w:type="dxa"/>
-          </w:tcPr>
-          <w:p>
-            <w:pPr>
-              <w:widowControl w:val="0"/>
-              <w:spacing w:beforeLines="60" w:before="144" w:afterLines="60" w:after="144" w:line="240" w:lineRule="auto"/>
-              <w:ind w:firstLine="0"/>
-              <w:jc w:val="center"/>
-              <w:rPr>
-                <w:rFonts w:ascii="Tahoma" w:eastAsia="MS Mincho" w:hAnsi="Tahoma" w:cs="Tahoma"/>
-                <w:sz w:val="20"/>
-                <w:szCs w:val="20"/>
-                <w:lang w:val="vi-VN" w:bidi="en-US"/>
-              </w:rPr>
-            </w:pPr>
-          </w:p>
-        </w:tc>
-        <w:tc>
-          <w:tcPr>
-            <w:tcW w:w="802" w:type="dxa"/>
-          </w:tcPr>
-          <w:p>
-            <w:pPr>
-              <w:widowControl w:val="0"/>
-              <w:spacing w:beforeLines="60" w:before="144" w:afterLines="60" w:after="144" w:line="240" w:lineRule="auto"/>
-              <w:ind w:firstLine="0"/>
-              <w:rPr>
-                <w:rFonts w:ascii="Tahoma" w:eastAsia="MS Mincho" w:hAnsi="Tahoma" w:cs="Tahoma"/>
-                <w:sz w:val="20"/>
-                <w:szCs w:val="20"/>
-                <w:lang w:val="vi-VN" w:bidi="en-US"/>
-              </w:rPr>
-            </w:pPr>
-          </w:p>
-        </w:tc>
-        <w:tc>
-          <w:tcPr>
-            <w:tcW w:w="3253" w:type="dxa"/>
-          </w:tcPr>
-          <w:p>
-            <w:pPr>
-              <w:widowControl w:val="0"/>
-              <w:spacing w:beforeLines="60" w:before="144" w:afterLines="60" w:after="144" w:line="240" w:lineRule="auto"/>
-              <w:ind w:firstLine="0"/>
-              <w:rPr>
-                <w:rFonts w:ascii="Tahoma" w:eastAsia="MS Mincho" w:hAnsi="Tahoma" w:cs="Tahoma"/>
-                <w:sz w:val="20"/>
-                <w:szCs w:val="20"/>
-                <w:lang w:val="vi-VN" w:bidi="en-US"/>
-              </w:rPr>
-            </w:pPr>
-            <w:r>
-              <w:rPr>
-                <w:rFonts w:ascii="Tahoma" w:eastAsia="MS Mincho" w:hAnsi="Tahoma" w:cs="Tahoma"/>
-                <w:sz w:val="20"/>
-                <w:szCs w:val="20"/>
-                <w:lang w:val="vi-VN" w:bidi="en-US"/>
-              </w:rPr>
-              <w:t>Thay đổi số lượng, xóa, …</w:t>
+                <w:lang w:val="vi-VN" w:bidi="en-US"/>
+              </w:rPr>
+            </w:pPr>
+            <w:r>
+              <w:rPr>
+                <w:rFonts w:ascii="Tahoma" w:eastAsia="MS Mincho" w:hAnsi="Tahoma" w:cs="Tahoma"/>
+                <w:sz w:val="20"/>
+                <w:szCs w:val="20"/>
+                <w:lang w:val="vi-VN" w:bidi="en-US"/>
+              </w:rPr>
+              <w:t>Thay đổi số lượng,</w:t>
+            </w:r>
+            <w:r>
+              <w:rPr>
+                <w:rFonts w:ascii="Tahoma" w:eastAsia="MS Mincho" w:hAnsi="Tahoma" w:cs="Tahoma"/>
+                <w:sz w:val="20"/>
+                <w:szCs w:val="20"/>
+                <w:lang w:bidi="en-US"/>
+              </w:rPr>
+              <w:t>(sửa),</w:t>
+            </w:r>
+            <w:r>
+              <w:rPr>
+                <w:rFonts w:ascii="Tahoma" w:eastAsia="MS Mincho" w:hAnsi="Tahoma" w:cs="Tahoma"/>
+                <w:sz w:val="20"/>
+                <w:szCs w:val="20"/>
+                <w:lang w:val="vi-VN" w:bidi="en-US"/>
+              </w:rPr>
+              <w:t xml:space="preserve"> xóa, …</w:t>
             </w:r>
           </w:p>
         </w:tc>
@@ -3543,6 +3518,15 @@
                 <w:lang w:bidi="en-US"/>
               </w:rPr>
             </w:pPr>
+            <w:r>
+              <w:rPr>
+                <w:rFonts w:ascii="Tahoma" w:eastAsia="MS Mincho" w:hAnsi="Tahoma" w:cs="Tahoma"/>
+                <w:sz w:val="20"/>
+                <w:szCs w:val="20"/>
+                <w:lang w:bidi="en-US"/>
+              </w:rPr>
+              <w:t>0</w:t>
+            </w:r>
           </w:p>
         </w:tc>
         <w:tc>
@@ -3655,6 +3639,15 @@
                 <w:lang w:bidi="en-US"/>
               </w:rPr>
             </w:pPr>
+            <w:r>
+              <w:rPr>
+                <w:rFonts w:ascii="Calibri" w:eastAsia="MS Mincho" w:hAnsi="Calibri"/>
+                <w:sz w:val="22"/>
+                <w:szCs w:val="22"/>
+                <w:lang w:bidi="en-US"/>
+              </w:rPr>
+              <w:t>0</w:t>
+            </w:r>
           </w:p>
         </w:tc>
         <w:tc>
@@ -3770,6 +3763,15 @@
                 <w:lang w:bidi="en-US"/>
               </w:rPr>
             </w:pPr>
+            <w:r>
+              <w:rPr>
+                <w:rFonts w:ascii="Calibri" w:eastAsia="MS Mincho" w:hAnsi="Calibri"/>
+                <w:sz w:val="22"/>
+                <w:szCs w:val="22"/>
+                <w:lang w:bidi="en-US"/>
+              </w:rPr>
+              <w:t>0</w:t>
+            </w:r>
           </w:p>
         </w:tc>
         <w:tc>
@@ -3882,9 +3884,18 @@
                 <w:rFonts w:ascii="Calibri" w:eastAsia="MS Mincho" w:hAnsi="Calibri"/>
                 <w:sz w:val="22"/>
                 <w:szCs w:val="22"/>
-                <w:lang w:val="vi-VN" w:bidi="en-US"/>
-              </w:rPr>
-            </w:pPr>
+                <w:lang w:bidi="en-US"/>
+              </w:rPr>
+            </w:pPr>
+            <w:r>
+              <w:rPr>
+                <w:rFonts w:ascii="Calibri" w:eastAsia="MS Mincho" w:hAnsi="Calibri"/>
+                <w:sz w:val="22"/>
+                <w:szCs w:val="22"/>
+                <w:lang w:bidi="en-US"/>
+              </w:rPr>
+              <w:t>0</w:t>
+            </w:r>
           </w:p>
         </w:tc>
         <w:tc>
@@ -4006,6 +4017,15 @@
                 <w:lang w:val="fr-FR" w:bidi="en-US"/>
               </w:rPr>
             </w:pPr>
+            <w:r>
+              <w:rPr>
+                <w:rFonts w:ascii="Calibri" w:eastAsia="MS Mincho" w:hAnsi="Calibri"/>
+                <w:sz w:val="22"/>
+                <w:szCs w:val="22"/>
+                <w:lang w:val="fr-FR" w:bidi="en-US"/>
+              </w:rPr>
+              <w:t>0</w:t>
+            </w:r>
           </w:p>
         </w:tc>
         <w:tc>
@@ -4069,17 +4089,7 @@
                 <w:szCs w:val="20"/>
                 <w:lang w:val="vi-VN" w:bidi="en-US"/>
               </w:rPr>
-              <w:t xml:space="preserve">Ngăn cấm người chưa đăng nhập sử dụng các chức năng bắt buộc đăng </w:t>
-            </w:r>
-            <w:r>
-              <w:rPr>
-                <w:rFonts w:ascii="Tahoma" w:eastAsia="MS Mincho" w:hAnsi="Tahoma" w:cs="Tahoma"/>
-                <w:sz w:val="20"/>
-                <w:szCs w:val="20"/>
-                <w:lang w:val="vi-VN" w:bidi="en-US"/>
-              </w:rPr>
-              <w:lastRenderedPageBreak/>
-              <w:t>nhập theo quyền hạn</w:t>
+              <w:t>Ngăn cấm người chưa đăng nhập sử dụng các chức năng bắt buộc đăng nhập theo quyền hạn</w:t>
             </w:r>
           </w:p>
         </w:tc>
@@ -4106,7 +4116,6 @@
                 <w:szCs w:val="22"/>
                 <w:lang w:val="vi-VN" w:bidi="en-US"/>
               </w:rPr>
-              <w:lastRenderedPageBreak/>
               <w:t>-0,25</w:t>
             </w:r>
           </w:p>
@@ -4124,9 +4133,18 @@
                 <w:rFonts w:ascii="Calibri" w:eastAsia="MS Mincho" w:hAnsi="Calibri"/>
                 <w:sz w:val="22"/>
                 <w:szCs w:val="22"/>
-                <w:lang w:val="vi-VN" w:bidi="en-US"/>
-              </w:rPr>
-            </w:pPr>
+                <w:lang w:bidi="en-US"/>
+              </w:rPr>
+            </w:pPr>
+            <w:r>
+              <w:rPr>
+                <w:rFonts w:ascii="Calibri" w:eastAsia="MS Mincho" w:hAnsi="Calibri"/>
+                <w:sz w:val="22"/>
+                <w:szCs w:val="22"/>
+                <w:lang w:bidi="en-US"/>
+              </w:rPr>
+              <w:t>0</w:t>
+            </w:r>
           </w:p>
         </w:tc>
         <w:tc>
@@ -4190,7 +4208,6 @@
                 <w:szCs w:val="20"/>
                 <w:lang w:val="vi-VN" w:bidi="en-US"/>
               </w:rPr>
-              <w:lastRenderedPageBreak/>
               <w:t>Quên mật khẩu và làm mới mật khẩu bằng email</w:t>
             </w:r>
           </w:p>
@@ -4235,9 +4252,18 @@
                 <w:rFonts w:ascii="Calibri" w:eastAsia="MS Mincho" w:hAnsi="Calibri"/>
                 <w:sz w:val="22"/>
                 <w:szCs w:val="22"/>
-                <w:lang w:val="vi-VN" w:bidi="en-US"/>
-              </w:rPr>
-            </w:pPr>
+                <w:lang w:bidi="en-US"/>
+              </w:rPr>
+            </w:pPr>
+            <w:r>
+              <w:rPr>
+                <w:rFonts w:ascii="Calibri" w:eastAsia="MS Mincho" w:hAnsi="Calibri"/>
+                <w:sz w:val="22"/>
+                <w:szCs w:val="22"/>
+                <w:lang w:bidi="en-US"/>
+              </w:rPr>
+              <w:t>0</w:t>
+            </w:r>
           </w:p>
         </w:tc>
         <w:tc>
@@ -4402,6 +4428,15 @@
                 <w:lang w:val="fr-FR" w:bidi="en-US"/>
               </w:rPr>
             </w:pPr>
+            <w:r>
+              <w:rPr>
+                <w:rFonts w:ascii="Calibri" w:eastAsia="MS Mincho" w:hAnsi="Calibri"/>
+                <w:sz w:val="22"/>
+                <w:szCs w:val="22"/>
+                <w:lang w:val="fr-FR" w:bidi="en-US"/>
+              </w:rPr>
+              <w:t>0</w:t>
+            </w:r>
           </w:p>
         </w:tc>
         <w:tc>
@@ -4465,6 +4500,7 @@
                 <w:szCs w:val="20"/>
                 <w:lang w:val="vi-VN" w:bidi="en-US"/>
               </w:rPr>
+              <w:lastRenderedPageBreak/>
               <w:t>Kiểm tra các ràng buộc</w:t>
             </w:r>
           </w:p>
@@ -4512,6 +4548,15 @@
                 <w:lang w:val="fr-FR" w:bidi="en-US"/>
               </w:rPr>
             </w:pPr>
+            <w:r>
+              <w:rPr>
+                <w:rFonts w:ascii="Calibri" w:eastAsia="MS Mincho" w:hAnsi="Calibri"/>
+                <w:sz w:val="22"/>
+                <w:szCs w:val="22"/>
+                <w:lang w:val="fr-FR" w:bidi="en-US"/>
+              </w:rPr>
+              <w:t>0</w:t>
+            </w:r>
           </w:p>
         </w:tc>
         <w:tc>
@@ -4565,17 +4610,17 @@
                 <w:rFonts w:ascii="Tahoma" w:eastAsia="MS Mincho" w:hAnsi="Tahoma" w:cs="Tahoma"/>
                 <w:sz w:val="20"/>
                 <w:szCs w:val="20"/>
-                <w:lang w:val="vi-VN" w:bidi="en-US"/>
-              </w:rPr>
-            </w:pPr>
-            <w:r>
-              <w:rPr>
-                <w:rFonts w:ascii="Tahoma" w:eastAsia="MS Mincho" w:hAnsi="Tahoma" w:cs="Tahoma"/>
-                <w:sz w:val="20"/>
-                <w:szCs w:val="20"/>
-                <w:lang w:val="vi-VN" w:bidi="en-US"/>
-              </w:rPr>
-              <w:t>Yêu cầu nhập lại mật khẩu cũ khi thay đổi mật khẩu</w:t>
+                <w:lang w:val="fr-FR" w:bidi="en-US"/>
+              </w:rPr>
+            </w:pPr>
+            <w:r>
+              <w:rPr>
+                <w:rFonts w:ascii="Tahoma" w:eastAsia="MS Mincho" w:hAnsi="Tahoma" w:cs="Tahoma"/>
+                <w:sz w:val="20"/>
+                <w:szCs w:val="20"/>
+                <w:lang w:val="fr-FR" w:bidi="en-US"/>
+              </w:rPr>
+              <w:t>Đăng bài hát</w:t>
             </w:r>
           </w:p>
         </w:tc>
@@ -4622,6 +4667,15 @@
                 <w:lang w:val="fr-FR" w:bidi="en-US"/>
               </w:rPr>
             </w:pPr>
+            <w:r>
+              <w:rPr>
+                <w:rFonts w:ascii="Calibri" w:eastAsia="MS Mincho" w:hAnsi="Calibri"/>
+                <w:sz w:val="22"/>
+                <w:szCs w:val="22"/>
+                <w:lang w:val="fr-FR" w:bidi="en-US"/>
+              </w:rPr>
+              <w:t>0</w:t>
+            </w:r>
           </w:p>
         </w:tc>
         <w:tc>
@@ -4655,9 +4709,18 @@
                 <w:rFonts w:ascii="Tahoma" w:eastAsia="MS Mincho" w:hAnsi="Tahoma" w:cs="Tahoma"/>
                 <w:sz w:val="20"/>
                 <w:szCs w:val="20"/>
-                <w:lang w:val="fr-FR" w:bidi="en-US"/>
-              </w:rPr>
-            </w:pPr>
+                <w:lang w:bidi="en-US"/>
+              </w:rPr>
+            </w:pPr>
+            <w:r>
+              <w:rPr>
+                <w:rFonts w:ascii="Tahoma" w:eastAsia="MS Mincho" w:hAnsi="Tahoma" w:cs="Tahoma"/>
+                <w:sz w:val="20"/>
+                <w:szCs w:val="20"/>
+                <w:lang w:bidi="en-US"/>
+              </w:rPr>
+              <w:t>Đăng bài hát bắt buộc phải đăng nhập</w:t>
+            </w:r>
           </w:p>
         </w:tc>
       </w:tr>
@@ -4675,17 +4738,26 @@
                 <w:rFonts w:ascii="Tahoma" w:eastAsia="MS Mincho" w:hAnsi="Tahoma" w:cs="Tahoma"/>
                 <w:sz w:val="20"/>
                 <w:szCs w:val="20"/>
-                <w:lang w:val="fr-FR" w:bidi="en-US"/>
-              </w:rPr>
-            </w:pPr>
-            <w:r>
-              <w:rPr>
-                <w:rFonts w:ascii="Tahoma" w:eastAsia="MS Mincho" w:hAnsi="Tahoma" w:cs="Tahoma"/>
-                <w:sz w:val="20"/>
-                <w:szCs w:val="20"/>
-                <w:lang w:val="fr-FR" w:bidi="en-US"/>
-              </w:rPr>
-              <w:t>Đặt hàng siêu thị và thanh toán</w:t>
+                <w:lang w:bidi="en-US"/>
+              </w:rPr>
+            </w:pPr>
+            <w:r>
+              <w:rPr>
+                <w:rFonts w:ascii="Tahoma" w:eastAsia="MS Mincho" w:hAnsi="Tahoma" w:cs="Tahoma"/>
+                <w:sz w:val="20"/>
+                <w:szCs w:val="20"/>
+                <w:lang w:val="vi-VN" w:bidi="en-US"/>
+              </w:rPr>
+              <w:t xml:space="preserve">Điền các thông tin về </w:t>
+            </w:r>
+            <w:r>
+              <w:rPr>
+                <w:rFonts w:ascii="Tahoma" w:eastAsia="MS Mincho" w:hAnsi="Tahoma" w:cs="Tahoma"/>
+                <w:sz w:val="20"/>
+                <w:szCs w:val="20"/>
+                <w:lang w:bidi="en-US"/>
+              </w:rPr>
+              <w:t>bài hát</w:t>
             </w:r>
           </w:p>
         </w:tc>
@@ -4702,7 +4774,7 @@
                 <w:rFonts w:ascii="Calibri" w:eastAsia="MS Mincho" w:hAnsi="Calibri"/>
                 <w:sz w:val="22"/>
                 <w:szCs w:val="22"/>
-                <w:lang w:val="fr-FR" w:bidi="en-US"/>
+                <w:lang w:val="vi-VN" w:bidi="en-US"/>
               </w:rPr>
             </w:pPr>
             <w:r>
@@ -4729,9 +4801,18 @@
                 <w:rFonts w:ascii="Calibri" w:eastAsia="MS Mincho" w:hAnsi="Calibri"/>
                 <w:sz w:val="22"/>
                 <w:szCs w:val="22"/>
-                <w:lang w:val="fr-FR" w:bidi="en-US"/>
-              </w:rPr>
-            </w:pPr>
+                <w:lang w:bidi="en-US"/>
+              </w:rPr>
+            </w:pPr>
+            <w:r>
+              <w:rPr>
+                <w:rFonts w:ascii="Calibri" w:eastAsia="MS Mincho" w:hAnsi="Calibri"/>
+                <w:sz w:val="22"/>
+                <w:szCs w:val="22"/>
+                <w:lang w:bidi="en-US"/>
+              </w:rPr>
+              <w:t>0</w:t>
+            </w:r>
           </w:p>
         </w:tc>
         <w:tc>
@@ -4747,7 +4828,7 @@
                 <w:rFonts w:ascii="Tahoma" w:eastAsia="MS Mincho" w:hAnsi="Tahoma" w:cs="Tahoma"/>
                 <w:sz w:val="20"/>
                 <w:szCs w:val="20"/>
-                <w:lang w:val="fr-FR" w:bidi="en-US"/>
+                <w:lang w:val="vi-VN" w:bidi="en-US"/>
               </w:rPr>
             </w:pPr>
           </w:p>
@@ -4775,7 +4856,7 @@
                 <w:szCs w:val="20"/>
                 <w:lang w:val="vi-VN" w:bidi="en-US"/>
               </w:rPr>
-              <w:t>Chưa đăng nhập vẫn có thể bỏ hàng vào giỏ hàng. Khi thanh toán mới bắt buộc đăng nhập.</w:t>
+              <w:t>Kiểm tra dữ liệu nhập</w:t>
             </w:r>
           </w:p>
         </w:tc>
@@ -4794,17 +4875,26 @@
                 <w:rFonts w:ascii="Tahoma" w:eastAsia="MS Mincho" w:hAnsi="Tahoma" w:cs="Tahoma"/>
                 <w:sz w:val="20"/>
                 <w:szCs w:val="20"/>
-                <w:lang w:val="vi-VN" w:bidi="en-US"/>
-              </w:rPr>
-            </w:pPr>
-            <w:r>
-              <w:rPr>
-                <w:rFonts w:ascii="Tahoma" w:eastAsia="MS Mincho" w:hAnsi="Tahoma" w:cs="Tahoma"/>
-                <w:sz w:val="20"/>
-                <w:szCs w:val="20"/>
-                <w:lang w:val="vi-VN" w:bidi="en-US"/>
-              </w:rPr>
-              <w:t>Điền các thông tin về giao hàng</w:t>
+                <w:lang w:bidi="en-US"/>
+              </w:rPr>
+            </w:pPr>
+            <w:r>
+              <w:rPr>
+                <w:rFonts w:ascii="Tahoma" w:eastAsia="MS Mincho" w:hAnsi="Tahoma" w:cs="Tahoma"/>
+                <w:sz w:val="20"/>
+                <w:szCs w:val="20"/>
+                <w:lang w:val="vi-VN" w:bidi="en-US"/>
+              </w:rPr>
+              <w:t xml:space="preserve">Xem thông tin </w:t>
+            </w:r>
+            <w:r>
+              <w:rPr>
+                <w:rFonts w:ascii="Tahoma" w:eastAsia="MS Mincho" w:hAnsi="Tahoma" w:cs="Tahoma"/>
+                <w:sz w:val="20"/>
+                <w:szCs w:val="20"/>
+                <w:lang w:bidi="en-US"/>
+              </w:rPr>
+              <w:t>và các bài hát đã đăng</w:t>
             </w:r>
           </w:p>
         </w:tc>
@@ -4814,13 +4904,14 @@
           </w:tcPr>
           <w:p>
             <w:pPr>
-              <w:spacing w:before="0" w:line="276" w:lineRule="auto"/>
+              <w:widowControl w:val="0"/>
+              <w:spacing w:beforeLines="60" w:before="144" w:afterLines="60" w:after="144" w:line="240" w:lineRule="auto"/>
               <w:ind w:firstLine="0"/>
               <w:jc w:val="center"/>
               <w:rPr>
-                <w:rFonts w:ascii="Calibri" w:eastAsia="MS Mincho" w:hAnsi="Calibri"/>
-                <w:sz w:val="22"/>
-                <w:szCs w:val="22"/>
+                <w:rFonts w:ascii="Tahoma" w:eastAsia="MS Mincho" w:hAnsi="Tahoma" w:cs="Tahoma"/>
+                <w:sz w:val="20"/>
+                <w:szCs w:val="20"/>
                 <w:lang w:val="vi-VN" w:bidi="en-US"/>
               </w:rPr>
             </w:pPr>
@@ -4841,137 +4932,26 @@
           </w:tcPr>
           <w:p>
             <w:pPr>
-              <w:spacing w:before="0" w:line="276" w:lineRule="auto"/>
+              <w:widowControl w:val="0"/>
+              <w:spacing w:beforeLines="60" w:before="144" w:afterLines="60" w:after="144" w:line="240" w:lineRule="auto"/>
               <w:ind w:firstLine="0"/>
               <w:jc w:val="center"/>
               <w:rPr>
-                <w:rFonts w:ascii="Calibri" w:eastAsia="MS Mincho" w:hAnsi="Calibri"/>
-                <w:sz w:val="22"/>
-                <w:szCs w:val="22"/>
-                <w:lang w:val="vi-VN" w:bidi="en-US"/>
-              </w:rPr>
-            </w:pPr>
-          </w:p>
-        </w:tc>
-        <w:tc>
-          <w:tcPr>
-            <w:tcW w:w="802" w:type="dxa"/>
-          </w:tcPr>
-          <w:p>
-            <w:pPr>
-              <w:widowControl w:val="0"/>
-              <w:spacing w:beforeLines="60" w:before="144" w:afterLines="60" w:after="144" w:line="240" w:lineRule="auto"/>
-              <w:ind w:firstLine="0"/>
-              <w:rPr>
-                <w:rFonts w:ascii="Tahoma" w:eastAsia="MS Mincho" w:hAnsi="Tahoma" w:cs="Tahoma"/>
-                <w:sz w:val="20"/>
-                <w:szCs w:val="20"/>
-                <w:lang w:val="vi-VN" w:bidi="en-US"/>
-              </w:rPr>
-            </w:pPr>
-          </w:p>
-        </w:tc>
-        <w:tc>
-          <w:tcPr>
-            <w:tcW w:w="3253" w:type="dxa"/>
-          </w:tcPr>
-          <w:p>
-            <w:pPr>
-              <w:widowControl w:val="0"/>
-              <w:spacing w:beforeLines="60" w:before="144" w:afterLines="60" w:after="144" w:line="240" w:lineRule="auto"/>
-              <w:ind w:firstLine="0"/>
-              <w:rPr>
-                <w:rFonts w:ascii="Tahoma" w:eastAsia="MS Mincho" w:hAnsi="Tahoma" w:cs="Tahoma"/>
-                <w:sz w:val="20"/>
-                <w:szCs w:val="20"/>
-                <w:lang w:val="vi-VN" w:bidi="en-US"/>
-              </w:rPr>
-            </w:pPr>
-            <w:r>
-              <w:rPr>
-                <w:rFonts w:ascii="Tahoma" w:eastAsia="MS Mincho" w:hAnsi="Tahoma" w:cs="Tahoma"/>
-                <w:sz w:val="20"/>
-                <w:szCs w:val="20"/>
-                <w:lang w:val="vi-VN" w:bidi="en-US"/>
-              </w:rPr>
-              <w:t>Kiểm tra dữ liệu nhập</w:t>
-            </w:r>
-          </w:p>
-        </w:tc>
-      </w:tr>
-      <w:tr>
-        <w:tc>
-          <w:tcPr>
-            <w:tcW w:w="3539" w:type="dxa"/>
-          </w:tcPr>
-          <w:p>
-            <w:pPr>
-              <w:widowControl w:val="0"/>
-              <w:spacing w:beforeLines="60" w:before="144" w:afterLines="60" w:after="144" w:line="240" w:lineRule="auto"/>
-              <w:ind w:firstLine="0"/>
-              <w:rPr>
-                <w:rFonts w:ascii="Tahoma" w:eastAsia="MS Mincho" w:hAnsi="Tahoma" w:cs="Tahoma"/>
-                <w:sz w:val="20"/>
-                <w:szCs w:val="20"/>
-                <w:lang w:val="vi-VN" w:bidi="en-US"/>
-              </w:rPr>
-            </w:pPr>
-            <w:r>
-              <w:rPr>
-                <w:rFonts w:ascii="Tahoma" w:eastAsia="MS Mincho" w:hAnsi="Tahoma" w:cs="Tahoma"/>
-                <w:sz w:val="20"/>
-                <w:szCs w:val="20"/>
-                <w:lang w:val="vi-VN" w:bidi="en-US"/>
-              </w:rPr>
-              <w:t>Xem thông tin lịch sử quá trình và trạng thái mua hàng</w:t>
-            </w:r>
-          </w:p>
-        </w:tc>
-        <w:tc>
-          <w:tcPr>
-            <w:tcW w:w="825" w:type="dxa"/>
-          </w:tcPr>
-          <w:p>
-            <w:pPr>
-              <w:widowControl w:val="0"/>
-              <w:spacing w:beforeLines="60" w:before="144" w:afterLines="60" w:after="144" w:line="240" w:lineRule="auto"/>
-              <w:ind w:firstLine="0"/>
-              <w:jc w:val="center"/>
-              <w:rPr>
-                <w:rFonts w:ascii="Tahoma" w:eastAsia="MS Mincho" w:hAnsi="Tahoma" w:cs="Tahoma"/>
-                <w:sz w:val="20"/>
-                <w:szCs w:val="20"/>
-                <w:lang w:val="vi-VN" w:bidi="en-US"/>
-              </w:rPr>
-            </w:pPr>
-            <w:r>
-              <w:rPr>
-                <w:rFonts w:ascii="Calibri" w:eastAsia="MS Mincho" w:hAnsi="Calibri"/>
-                <w:sz w:val="22"/>
-                <w:szCs w:val="22"/>
-                <w:lang w:val="vi-VN" w:bidi="en-US"/>
-              </w:rPr>
-              <w:t>-0,25</w:t>
-            </w:r>
-          </w:p>
-        </w:tc>
-        <w:tc>
-          <w:tcPr>
-            <w:tcW w:w="775" w:type="dxa"/>
-          </w:tcPr>
-          <w:p>
-            <w:pPr>
-              <w:widowControl w:val="0"/>
-              <w:spacing w:beforeLines="60" w:before="144" w:afterLines="60" w:after="144" w:line="240" w:lineRule="auto"/>
-              <w:ind w:firstLine="0"/>
-              <w:jc w:val="center"/>
-              <w:rPr>
-                <w:rFonts w:ascii="Tahoma" w:eastAsia="MS Mincho" w:hAnsi="Tahoma" w:cs="Tahoma"/>
-                <w:sz w:val="20"/>
-                <w:szCs w:val="20"/>
-                <w:lang w:val="vi-VN" w:bidi="en-US"/>
-              </w:rPr>
-            </w:pPr>
+                <w:rFonts w:ascii="Tahoma" w:eastAsia="MS Mincho" w:hAnsi="Tahoma" w:cs="Tahoma"/>
+                <w:sz w:val="20"/>
+                <w:szCs w:val="20"/>
+                <w:lang w:bidi="en-US"/>
+              </w:rPr>
+            </w:pPr>
+            <w:r>
+              <w:rPr>
+                <w:rFonts w:ascii="Tahoma" w:eastAsia="MS Mincho" w:hAnsi="Tahoma" w:cs="Tahoma"/>
+                <w:sz w:val="20"/>
+                <w:szCs w:val="20"/>
+                <w:lang w:bidi="en-US"/>
+              </w:rPr>
+              <w:t>0</w:t>
+            </w:r>
           </w:p>
         </w:tc>
         <w:tc>
@@ -5139,9 +5119,18 @@
                 <w:rFonts w:ascii="Calibri" w:eastAsia="MS Mincho" w:hAnsi="Calibri"/>
                 <w:sz w:val="22"/>
                 <w:szCs w:val="22"/>
-                <w:lang w:val="vi-VN" w:bidi="en-US"/>
-              </w:rPr>
-            </w:pPr>
+                <w:lang w:bidi="en-US"/>
+              </w:rPr>
+            </w:pPr>
+            <w:r>
+              <w:rPr>
+                <w:rFonts w:ascii="Calibri" w:eastAsia="MS Mincho" w:hAnsi="Calibri"/>
+                <w:sz w:val="22"/>
+                <w:szCs w:val="22"/>
+                <w:lang w:bidi="en-US"/>
+              </w:rPr>
+              <w:t>0</w:t>
+            </w:r>
           </w:p>
         </w:tc>
         <w:tc>
@@ -5260,9 +5249,18 @@
                 <w:rFonts w:ascii="Calibri" w:eastAsia="MS Mincho" w:hAnsi="Calibri"/>
                 <w:sz w:val="22"/>
                 <w:szCs w:val="22"/>
-                <w:lang w:val="vi-VN" w:bidi="en-US"/>
-              </w:rPr>
-            </w:pPr>
+                <w:lang w:bidi="en-US"/>
+              </w:rPr>
+            </w:pPr>
+            <w:r>
+              <w:rPr>
+                <w:rFonts w:ascii="Calibri" w:eastAsia="MS Mincho" w:hAnsi="Calibri"/>
+                <w:sz w:val="22"/>
+                <w:szCs w:val="22"/>
+                <w:lang w:bidi="en-US"/>
+              </w:rPr>
+              <w:t>0</w:t>
+            </w:r>
           </w:p>
         </w:tc>
         <w:tc>
@@ -5381,9 +5379,18 @@
                 <w:rFonts w:ascii="Calibri" w:eastAsia="MS Mincho" w:hAnsi="Calibri"/>
                 <w:sz w:val="22"/>
                 <w:szCs w:val="22"/>
-                <w:lang w:val="vi-VN" w:bidi="en-US"/>
-              </w:rPr>
-            </w:pPr>
+                <w:lang w:bidi="en-US"/>
+              </w:rPr>
+            </w:pPr>
+            <w:r>
+              <w:rPr>
+                <w:rFonts w:ascii="Calibri" w:eastAsia="MS Mincho" w:hAnsi="Calibri"/>
+                <w:sz w:val="22"/>
+                <w:szCs w:val="22"/>
+                <w:lang w:bidi="en-US"/>
+              </w:rPr>
+              <w:t>0</w:t>
+            </w:r>
           </w:p>
         </w:tc>
         <w:tc>
@@ -5435,20 +5442,28 @@
               <w:ind w:firstLine="0"/>
               <w:rPr>
                 <w:rFonts w:ascii="Tahoma" w:eastAsia="MS Mincho" w:hAnsi="Tahoma" w:cs="Tahoma"/>
-                <w:i/>
-                <w:sz w:val="20"/>
-                <w:szCs w:val="20"/>
-                <w:lang w:val="vi-VN" w:bidi="en-US"/>
-              </w:rPr>
-            </w:pPr>
-            <w:r>
-              <w:rPr>
-                <w:rFonts w:ascii="Tahoma" w:eastAsia="MS Mincho" w:hAnsi="Tahoma" w:cs="Tahoma"/>
-                <w:sz w:val="20"/>
-                <w:szCs w:val="20"/>
-                <w:lang w:val="vi-VN" w:bidi="en-US"/>
-              </w:rPr>
-              <w:t>Quản lý hệ thống gian hàng</w:t>
+                <w:sz w:val="20"/>
+                <w:szCs w:val="20"/>
+                <w:lang w:bidi="en-US"/>
+              </w:rPr>
+            </w:pPr>
+            <w:r>
+              <w:rPr>
+                <w:rFonts w:ascii="Tahoma" w:eastAsia="MS Mincho" w:hAnsi="Tahoma" w:cs="Tahoma"/>
+                <w:sz w:val="20"/>
+                <w:szCs w:val="20"/>
+                <w:lang w:val="vi-VN" w:bidi="en-US"/>
+              </w:rPr>
+              <w:t xml:space="preserve">Quản lý </w:t>
+            </w:r>
+            <w:r>
+              <w:rPr>
+                <w:rFonts w:ascii="Tahoma" w:eastAsia="MS Mincho" w:hAnsi="Tahoma" w:cs="Tahoma"/>
+                <w:sz w:val="20"/>
+                <w:szCs w:val="20"/>
+                <w:lang w:bidi="en-US"/>
+              </w:rPr>
+              <w:t>bài hát</w:t>
             </w:r>
           </w:p>
         </w:tc>
@@ -5494,9 +5509,18 @@
                 <w:rFonts w:ascii="Calibri" w:eastAsia="MS Mincho" w:hAnsi="Calibri"/>
                 <w:sz w:val="22"/>
                 <w:szCs w:val="22"/>
-                <w:lang w:val="vi-VN" w:bidi="en-US"/>
-              </w:rPr>
-            </w:pPr>
+                <w:lang w:bidi="en-US"/>
+              </w:rPr>
+            </w:pPr>
+            <w:r>
+              <w:rPr>
+                <w:rFonts w:ascii="Calibri" w:eastAsia="MS Mincho" w:hAnsi="Calibri"/>
+                <w:sz w:val="22"/>
+                <w:szCs w:val="22"/>
+                <w:lang w:bidi="en-US"/>
+              </w:rPr>
+              <w:t>0</w:t>
+            </w:r>
           </w:p>
         </w:tc>
         <w:tc>
@@ -5550,17 +5574,26 @@
                 <w:rFonts w:ascii="Tahoma" w:eastAsia="MS Mincho" w:hAnsi="Tahoma" w:cs="Tahoma"/>
                 <w:sz w:val="20"/>
                 <w:szCs w:val="20"/>
-                <w:lang w:val="vi-VN" w:bidi="en-US"/>
-              </w:rPr>
-            </w:pPr>
-            <w:r>
-              <w:rPr>
-                <w:rFonts w:ascii="Tahoma" w:eastAsia="MS Mincho" w:hAnsi="Tahoma" w:cs="Tahoma"/>
-                <w:sz w:val="20"/>
-                <w:szCs w:val="20"/>
-                <w:lang w:val="vi-VN" w:bidi="en-US"/>
-              </w:rPr>
-              <w:t>Quản lý sản phẩm trên gian hàng</w:t>
+                <w:lang w:bidi="en-US"/>
+              </w:rPr>
+            </w:pPr>
+            <w:r>
+              <w:rPr>
+                <w:rFonts w:ascii="Tahoma" w:eastAsia="MS Mincho" w:hAnsi="Tahoma" w:cs="Tahoma"/>
+                <w:sz w:val="20"/>
+                <w:szCs w:val="20"/>
+                <w:lang w:val="vi-VN" w:bidi="en-US"/>
+              </w:rPr>
+              <w:t xml:space="preserve">Kiểm tra các ràng buộc về </w:t>
+            </w:r>
+            <w:r>
+              <w:rPr>
+                <w:rFonts w:ascii="Tahoma" w:eastAsia="MS Mincho" w:hAnsi="Tahoma" w:cs="Tahoma"/>
+                <w:sz w:val="20"/>
+                <w:szCs w:val="20"/>
+                <w:lang w:bidi="en-US"/>
+              </w:rPr>
+              <w:t>bài hát</w:t>
             </w:r>
           </w:p>
         </w:tc>
@@ -5606,9 +5639,18 @@
                 <w:rFonts w:ascii="Calibri" w:eastAsia="MS Mincho" w:hAnsi="Calibri"/>
                 <w:sz w:val="22"/>
                 <w:szCs w:val="22"/>
-                <w:lang w:val="vi-VN" w:bidi="en-US"/>
-              </w:rPr>
-            </w:pPr>
+                <w:lang w:bidi="en-US"/>
+              </w:rPr>
+            </w:pPr>
+            <w:r>
+              <w:rPr>
+                <w:rFonts w:ascii="Calibri" w:eastAsia="MS Mincho" w:hAnsi="Calibri"/>
+                <w:sz w:val="22"/>
+                <w:szCs w:val="22"/>
+                <w:lang w:bidi="en-US"/>
+              </w:rPr>
+              <w:t>0</w:t>
+            </w:r>
           </w:p>
         </w:tc>
         <w:tc>
@@ -5660,19 +5702,20 @@
               <w:ind w:firstLine="0"/>
               <w:rPr>
                 <w:rFonts w:ascii="Tahoma" w:eastAsia="MS Mincho" w:hAnsi="Tahoma" w:cs="Tahoma"/>
-                <w:sz w:val="20"/>
-                <w:szCs w:val="20"/>
-                <w:lang w:val="vi-VN" w:bidi="en-US"/>
-              </w:rPr>
-            </w:pPr>
-            <w:r>
-              <w:rPr>
-                <w:rFonts w:ascii="Tahoma" w:eastAsia="MS Mincho" w:hAnsi="Tahoma" w:cs="Tahoma"/>
-                <w:sz w:val="20"/>
-                <w:szCs w:val="20"/>
-                <w:lang w:val="vi-VN" w:bidi="en-US"/>
-              </w:rPr>
-              <w:t>Kiểm tra các ràng buộc về sản phẩm</w:t>
+                <w:i/>
+                <w:sz w:val="20"/>
+                <w:szCs w:val="20"/>
+                <w:lang w:bidi="en-US"/>
+              </w:rPr>
+            </w:pPr>
+            <w:r>
+              <w:rPr>
+                <w:rFonts w:ascii="Tahoma" w:eastAsia="MS Mincho" w:hAnsi="Tahoma" w:cs="Tahoma"/>
+                <w:sz w:val="20"/>
+                <w:szCs w:val="20"/>
+                <w:lang w:bidi="en-US"/>
+              </w:rPr>
+              <w:t>Duyệt bài hát</w:t>
             </w:r>
           </w:p>
         </w:tc>
@@ -5718,9 +5761,18 @@
                 <w:rFonts w:ascii="Calibri" w:eastAsia="MS Mincho" w:hAnsi="Calibri"/>
                 <w:sz w:val="22"/>
                 <w:szCs w:val="22"/>
-                <w:lang w:val="vi-VN" w:bidi="en-US"/>
-              </w:rPr>
-            </w:pPr>
+                <w:lang w:bidi="en-US"/>
+              </w:rPr>
+            </w:pPr>
+            <w:r>
+              <w:rPr>
+                <w:rFonts w:ascii="Calibri" w:eastAsia="MS Mincho" w:hAnsi="Calibri"/>
+                <w:sz w:val="22"/>
+                <w:szCs w:val="22"/>
+                <w:lang w:bidi="en-US"/>
+              </w:rPr>
+              <w:t>-0.25</w:t>
+            </w:r>
           </w:p>
         </w:tc>
         <w:tc>
@@ -5761,6 +5813,9 @@
         </w:tc>
       </w:tr>
       <w:tr>
+        <w:trPr>
+          <w:trHeight w:val="313"/>
+        </w:trPr>
         <w:tc>
           <w:tcPr>
             <w:tcW w:w="3539" w:type="dxa"/>
@@ -5774,17 +5829,35 @@
                 <w:rFonts w:ascii="Tahoma" w:eastAsia="MS Mincho" w:hAnsi="Tahoma" w:cs="Tahoma"/>
                 <w:sz w:val="20"/>
                 <w:szCs w:val="20"/>
-                <w:lang w:val="vi-VN" w:bidi="en-US"/>
-              </w:rPr>
-            </w:pPr>
-            <w:r>
-              <w:rPr>
-                <w:rFonts w:ascii="Tahoma" w:eastAsia="MS Mincho" w:hAnsi="Tahoma" w:cs="Tahoma"/>
-                <w:sz w:val="20"/>
-                <w:szCs w:val="20"/>
-                <w:lang w:val="vi-VN" w:bidi="en-US"/>
-              </w:rPr>
-              <w:t>Cho phép đăng tải các hình đại diện của sản phẩm</w:t>
+                <w:lang w:bidi="en-US"/>
+              </w:rPr>
+            </w:pPr>
+            <w:r>
+              <w:rPr>
+                <w:rFonts w:ascii="Tahoma" w:eastAsia="MS Mincho" w:hAnsi="Tahoma" w:cs="Tahoma"/>
+                <w:sz w:val="20"/>
+                <w:szCs w:val="20"/>
+                <w:lang w:val="vi-VN" w:bidi="en-US"/>
+              </w:rPr>
+              <w:t>Thố</w:t>
+            </w:r>
+            <w:r>
+              <w:rPr>
+                <w:rFonts w:ascii="Tahoma" w:eastAsia="MS Mincho" w:hAnsi="Tahoma" w:cs="Tahoma"/>
+                <w:sz w:val="20"/>
+                <w:szCs w:val="20"/>
+                <w:lang w:val="vi-VN" w:bidi="en-US"/>
+              </w:rPr>
+              <w:t xml:space="preserve">ng kê </w:t>
+            </w:r>
+            <w:r>
+              <w:rPr>
+                <w:rFonts w:ascii="Tahoma" w:eastAsia="MS Mincho" w:hAnsi="Tahoma" w:cs="Tahoma"/>
+                <w:sz w:val="20"/>
+                <w:szCs w:val="20"/>
+                <w:lang w:bidi="en-US"/>
+              </w:rPr>
+              <w:t xml:space="preserve"> 10 bài hát có nhiều lượt xem nhất</w:t>
             </w:r>
           </w:p>
         </w:tc>
@@ -5830,347 +5903,18 @@
                 <w:rFonts w:ascii="Calibri" w:eastAsia="MS Mincho" w:hAnsi="Calibri"/>
                 <w:sz w:val="22"/>
                 <w:szCs w:val="22"/>
-                <w:lang w:val="vi-VN" w:bidi="en-US"/>
-              </w:rPr>
-            </w:pPr>
-          </w:p>
-        </w:tc>
-        <w:tc>
-          <w:tcPr>
-            <w:tcW w:w="802" w:type="dxa"/>
-          </w:tcPr>
-          <w:p>
-            <w:pPr>
-              <w:widowControl w:val="0"/>
-              <w:spacing w:beforeLines="60" w:before="144" w:afterLines="60" w:after="144" w:line="276" w:lineRule="auto"/>
-              <w:ind w:firstLine="0"/>
-              <w:rPr>
-                <w:rFonts w:ascii="Tahoma" w:eastAsia="MS Mincho" w:hAnsi="Tahoma" w:cs="Tahoma"/>
-                <w:sz w:val="20"/>
-                <w:szCs w:val="20"/>
-                <w:lang w:val="vi-VN" w:bidi="en-US"/>
-              </w:rPr>
-            </w:pPr>
-          </w:p>
-        </w:tc>
-        <w:tc>
-          <w:tcPr>
-            <w:tcW w:w="3253" w:type="dxa"/>
-          </w:tcPr>
-          <w:p>
-            <w:pPr>
-              <w:widowControl w:val="0"/>
-              <w:spacing w:beforeLines="60" w:before="144" w:afterLines="60" w:after="144" w:line="276" w:lineRule="auto"/>
-              <w:ind w:firstLine="0"/>
-              <w:rPr>
-                <w:rFonts w:ascii="Tahoma" w:eastAsia="MS Mincho" w:hAnsi="Tahoma" w:cs="Tahoma"/>
-                <w:sz w:val="20"/>
-                <w:szCs w:val="20"/>
-                <w:lang w:val="vi-VN" w:bidi="en-US"/>
-              </w:rPr>
-            </w:pPr>
-          </w:p>
-        </w:tc>
-      </w:tr>
-      <w:tr>
-        <w:tc>
-          <w:tcPr>
-            <w:tcW w:w="3539" w:type="dxa"/>
-          </w:tcPr>
-          <w:p>
-            <w:pPr>
-              <w:widowControl w:val="0"/>
-              <w:spacing w:beforeLines="60" w:before="144" w:afterLines="60" w:after="144" w:line="276" w:lineRule="auto"/>
-              <w:ind w:firstLine="0"/>
-              <w:rPr>
-                <w:rFonts w:ascii="Tahoma" w:eastAsia="MS Mincho" w:hAnsi="Tahoma" w:cs="Tahoma"/>
-                <w:i/>
-                <w:sz w:val="20"/>
-                <w:szCs w:val="20"/>
-                <w:lang w:val="vi-VN" w:bidi="en-US"/>
-              </w:rPr>
-            </w:pPr>
-            <w:r>
-              <w:rPr>
-                <w:rFonts w:ascii="Tahoma" w:eastAsia="MS Mincho" w:hAnsi="Tahoma" w:cs="Tahoma"/>
-                <w:sz w:val="20"/>
-                <w:szCs w:val="20"/>
-                <w:lang w:val="vi-VN" w:bidi="en-US"/>
-              </w:rPr>
-              <w:t>Quản lý đơn đặt hàng (đã giao, chưa giao, đang giao)</w:t>
-            </w:r>
-          </w:p>
-        </w:tc>
-        <w:tc>
-          <w:tcPr>
-            <w:tcW w:w="825" w:type="dxa"/>
-          </w:tcPr>
-          <w:p>
-            <w:pPr>
-              <w:widowControl w:val="0"/>
-              <w:spacing w:beforeLines="60" w:before="144" w:afterLines="60" w:after="144" w:line="276" w:lineRule="auto"/>
-              <w:ind w:firstLine="0"/>
-              <w:jc w:val="center"/>
-              <w:rPr>
-                <w:rFonts w:ascii="Calibri" w:eastAsia="MS Mincho" w:hAnsi="Calibri"/>
-                <w:sz w:val="22"/>
-                <w:szCs w:val="22"/>
-                <w:lang w:val="vi-VN" w:bidi="en-US"/>
-              </w:rPr>
-            </w:pPr>
-            <w:r>
-              <w:rPr>
-                <w:rFonts w:ascii="Calibri" w:eastAsia="MS Mincho" w:hAnsi="Calibri"/>
-                <w:sz w:val="22"/>
-                <w:szCs w:val="22"/>
-                <w:lang w:val="vi-VN" w:bidi="en-US"/>
-              </w:rPr>
-              <w:t>-0,25</w:t>
-            </w:r>
-          </w:p>
-        </w:tc>
-        <w:tc>
-          <w:tcPr>
-            <w:tcW w:w="775" w:type="dxa"/>
-          </w:tcPr>
-          <w:p>
-            <w:pPr>
-              <w:widowControl w:val="0"/>
-              <w:spacing w:beforeLines="60" w:before="144" w:afterLines="60" w:after="144" w:line="276" w:lineRule="auto"/>
-              <w:ind w:firstLine="0"/>
-              <w:jc w:val="center"/>
-              <w:rPr>
-                <w:rFonts w:ascii="Calibri" w:eastAsia="MS Mincho" w:hAnsi="Calibri"/>
-                <w:sz w:val="22"/>
-                <w:szCs w:val="22"/>
-                <w:lang w:val="vi-VN" w:bidi="en-US"/>
-              </w:rPr>
-            </w:pPr>
-          </w:p>
-        </w:tc>
-        <w:tc>
-          <w:tcPr>
-            <w:tcW w:w="802" w:type="dxa"/>
-          </w:tcPr>
-          <w:p>
-            <w:pPr>
-              <w:widowControl w:val="0"/>
-              <w:spacing w:beforeLines="60" w:before="144" w:afterLines="60" w:after="144" w:line="276" w:lineRule="auto"/>
-              <w:ind w:firstLine="0"/>
-              <w:rPr>
-                <w:rFonts w:ascii="Tahoma" w:eastAsia="MS Mincho" w:hAnsi="Tahoma" w:cs="Tahoma"/>
-                <w:sz w:val="20"/>
-                <w:szCs w:val="20"/>
-                <w:lang w:val="vi-VN" w:bidi="en-US"/>
-              </w:rPr>
-            </w:pPr>
-          </w:p>
-        </w:tc>
-        <w:tc>
-          <w:tcPr>
-            <w:tcW w:w="3253" w:type="dxa"/>
-          </w:tcPr>
-          <w:p>
-            <w:pPr>
-              <w:widowControl w:val="0"/>
-              <w:spacing w:beforeLines="60" w:before="144" w:afterLines="60" w:after="144" w:line="276" w:lineRule="auto"/>
-              <w:ind w:firstLine="0"/>
-              <w:rPr>
-                <w:rFonts w:ascii="Tahoma" w:eastAsia="MS Mincho" w:hAnsi="Tahoma" w:cs="Tahoma"/>
-                <w:sz w:val="20"/>
-                <w:szCs w:val="20"/>
-                <w:lang w:val="vi-VN" w:bidi="en-US"/>
-              </w:rPr>
-            </w:pPr>
-          </w:p>
-        </w:tc>
-      </w:tr>
-      <w:tr>
-        <w:tc>
-          <w:tcPr>
-            <w:tcW w:w="3539" w:type="dxa"/>
-          </w:tcPr>
-          <w:p>
-            <w:pPr>
-              <w:widowControl w:val="0"/>
-              <w:spacing w:beforeLines="60" w:before="144" w:afterLines="60" w:after="144" w:line="276" w:lineRule="auto"/>
-              <w:ind w:firstLine="0"/>
-              <w:rPr>
-                <w:rFonts w:ascii="Tahoma" w:eastAsia="MS Mincho" w:hAnsi="Tahoma" w:cs="Tahoma"/>
-                <w:sz w:val="20"/>
-                <w:szCs w:val="20"/>
-                <w:lang w:val="vi-VN" w:bidi="en-US"/>
-              </w:rPr>
-            </w:pPr>
-            <w:r>
-              <w:rPr>
-                <w:rFonts w:ascii="Tahoma" w:eastAsia="MS Mincho" w:hAnsi="Tahoma" w:cs="Tahoma"/>
-                <w:sz w:val="20"/>
-                <w:szCs w:val="20"/>
-                <w:lang w:val="vi-VN" w:bidi="en-US"/>
-              </w:rPr>
-              <w:t>Thống kê doanh số bán hàng theo các ngày, tuần, tháng, năm, quý</w:t>
-            </w:r>
-          </w:p>
-        </w:tc>
-        <w:tc>
-          <w:tcPr>
-            <w:tcW w:w="825" w:type="dxa"/>
-          </w:tcPr>
-          <w:p>
-            <w:pPr>
-              <w:widowControl w:val="0"/>
-              <w:spacing w:beforeLines="60" w:before="144" w:afterLines="60" w:after="144" w:line="276" w:lineRule="auto"/>
-              <w:ind w:firstLine="0"/>
-              <w:jc w:val="center"/>
-              <w:rPr>
-                <w:rFonts w:ascii="Calibri" w:eastAsia="MS Mincho" w:hAnsi="Calibri"/>
-                <w:sz w:val="22"/>
-                <w:szCs w:val="22"/>
-                <w:lang w:val="vi-VN" w:bidi="en-US"/>
-              </w:rPr>
-            </w:pPr>
-            <w:r>
-              <w:rPr>
-                <w:rFonts w:ascii="Calibri" w:eastAsia="MS Mincho" w:hAnsi="Calibri"/>
-                <w:sz w:val="22"/>
-                <w:szCs w:val="22"/>
-                <w:lang w:val="vi-VN" w:bidi="en-US"/>
-              </w:rPr>
-              <w:t>-0,25</w:t>
-            </w:r>
-          </w:p>
-        </w:tc>
-        <w:tc>
-          <w:tcPr>
-            <w:tcW w:w="775" w:type="dxa"/>
-          </w:tcPr>
-          <w:p>
-            <w:pPr>
-              <w:widowControl w:val="0"/>
-              <w:spacing w:beforeLines="60" w:before="144" w:afterLines="60" w:after="144" w:line="276" w:lineRule="auto"/>
-              <w:ind w:firstLine="0"/>
-              <w:jc w:val="center"/>
-              <w:rPr>
-                <w:rFonts w:ascii="Calibri" w:eastAsia="MS Mincho" w:hAnsi="Calibri"/>
-                <w:sz w:val="22"/>
-                <w:szCs w:val="22"/>
-                <w:lang w:val="vi-VN" w:bidi="en-US"/>
-              </w:rPr>
-            </w:pPr>
-          </w:p>
-        </w:tc>
-        <w:tc>
-          <w:tcPr>
-            <w:tcW w:w="802" w:type="dxa"/>
-          </w:tcPr>
-          <w:p>
-            <w:pPr>
-              <w:widowControl w:val="0"/>
-              <w:spacing w:beforeLines="60" w:before="144" w:afterLines="60" w:after="144" w:line="276" w:lineRule="auto"/>
-              <w:ind w:firstLine="0"/>
-              <w:rPr>
-                <w:rFonts w:ascii="Tahoma" w:eastAsia="MS Mincho" w:hAnsi="Tahoma" w:cs="Tahoma"/>
-                <w:sz w:val="20"/>
-                <w:szCs w:val="20"/>
-                <w:lang w:val="vi-VN" w:bidi="en-US"/>
-              </w:rPr>
-            </w:pPr>
-          </w:p>
-        </w:tc>
-        <w:tc>
-          <w:tcPr>
-            <w:tcW w:w="3253" w:type="dxa"/>
-          </w:tcPr>
-          <w:p>
-            <w:pPr>
-              <w:widowControl w:val="0"/>
-              <w:spacing w:beforeLines="60" w:before="144" w:afterLines="60" w:after="144" w:line="276" w:lineRule="auto"/>
-              <w:ind w:firstLine="0"/>
-              <w:rPr>
-                <w:rFonts w:ascii="Tahoma" w:eastAsia="MS Mincho" w:hAnsi="Tahoma" w:cs="Tahoma"/>
-                <w:sz w:val="20"/>
-                <w:szCs w:val="20"/>
-                <w:lang w:val="vi-VN" w:bidi="en-US"/>
-              </w:rPr>
-            </w:pPr>
-          </w:p>
-        </w:tc>
-      </w:tr>
-      <w:tr>
-        <w:tc>
-          <w:tcPr>
-            <w:tcW w:w="3539" w:type="dxa"/>
-          </w:tcPr>
-          <w:p>
-            <w:pPr>
-              <w:widowControl w:val="0"/>
-              <w:spacing w:beforeLines="60" w:before="144" w:afterLines="60" w:after="144" w:line="276" w:lineRule="auto"/>
-              <w:ind w:firstLine="0"/>
-              <w:rPr>
-                <w:rFonts w:ascii="Tahoma" w:eastAsia="MS Mincho" w:hAnsi="Tahoma" w:cs="Tahoma"/>
-                <w:sz w:val="20"/>
-                <w:szCs w:val="20"/>
-                <w:lang w:val="vi-VN" w:bidi="en-US"/>
-              </w:rPr>
-            </w:pPr>
-            <w:r>
-              <w:rPr>
-                <w:rFonts w:ascii="Tahoma" w:eastAsia="MS Mincho" w:hAnsi="Tahoma" w:cs="Tahoma"/>
-                <w:sz w:val="20"/>
-                <w:szCs w:val="20"/>
-                <w:lang w:val="vi-VN" w:bidi="en-US"/>
-              </w:rPr>
-              <w:lastRenderedPageBreak/>
-              <w:t>Thống kê số lượng bán top 10 của sản phẩm, của gian hàng</w:t>
-            </w:r>
-          </w:p>
-        </w:tc>
-        <w:tc>
-          <w:tcPr>
-            <w:tcW w:w="825" w:type="dxa"/>
-          </w:tcPr>
-          <w:p>
-            <w:pPr>
-              <w:widowControl w:val="0"/>
-              <w:spacing w:beforeLines="60" w:before="144" w:afterLines="60" w:after="144" w:line="276" w:lineRule="auto"/>
-              <w:ind w:firstLine="0"/>
-              <w:jc w:val="center"/>
-              <w:rPr>
-                <w:rFonts w:ascii="Calibri" w:eastAsia="MS Mincho" w:hAnsi="Calibri"/>
-                <w:sz w:val="22"/>
-                <w:szCs w:val="22"/>
-                <w:lang w:val="vi-VN" w:bidi="en-US"/>
-              </w:rPr>
-            </w:pPr>
-            <w:r>
-              <w:rPr>
-                <w:rFonts w:ascii="Calibri" w:eastAsia="MS Mincho" w:hAnsi="Calibri"/>
-                <w:sz w:val="22"/>
-                <w:szCs w:val="22"/>
-                <w:lang w:val="vi-VN" w:bidi="en-US"/>
-              </w:rPr>
-              <w:t>-0,25</w:t>
-            </w:r>
-          </w:p>
-        </w:tc>
-        <w:tc>
-          <w:tcPr>
-            <w:tcW w:w="775" w:type="dxa"/>
-          </w:tcPr>
-          <w:p>
-            <w:pPr>
-              <w:widowControl w:val="0"/>
-              <w:spacing w:beforeLines="60" w:before="144" w:afterLines="60" w:after="144" w:line="276" w:lineRule="auto"/>
-              <w:ind w:firstLine="0"/>
-              <w:jc w:val="center"/>
-              <w:rPr>
-                <w:rFonts w:ascii="Calibri" w:eastAsia="MS Mincho" w:hAnsi="Calibri"/>
-                <w:sz w:val="22"/>
-                <w:szCs w:val="22"/>
-                <w:lang w:val="vi-VN" w:bidi="en-US"/>
-              </w:rPr>
-            </w:pPr>
+                <w:lang w:bidi="en-US"/>
+              </w:rPr>
+            </w:pPr>
+            <w:r>
+              <w:rPr>
+                <w:rFonts w:ascii="Calibri" w:eastAsia="MS Mincho" w:hAnsi="Calibri"/>
+                <w:sz w:val="22"/>
+                <w:szCs w:val="22"/>
+                <w:lang w:bidi="en-US"/>
+              </w:rPr>
+              <w:t>0</w:t>
+            </w:r>
           </w:p>
         </w:tc>
         <w:tc>
@@ -6338,9 +6082,18 @@
                 <w:rFonts w:ascii="Calibri" w:eastAsia="MS Mincho" w:hAnsi="Calibri"/>
                 <w:sz w:val="22"/>
                 <w:szCs w:val="22"/>
-                <w:lang w:val="vi-VN" w:bidi="en-US"/>
-              </w:rPr>
-            </w:pPr>
+                <w:lang w:bidi="en-US"/>
+              </w:rPr>
+            </w:pPr>
+            <w:r>
+              <w:rPr>
+                <w:rFonts w:ascii="Calibri" w:eastAsia="MS Mincho" w:hAnsi="Calibri"/>
+                <w:sz w:val="22"/>
+                <w:szCs w:val="22"/>
+                <w:lang w:bidi="en-US"/>
+              </w:rPr>
+              <w:t>0</w:t>
+            </w:r>
           </w:p>
         </w:tc>
         <w:tc>
@@ -6450,9 +6203,18 @@
                 <w:rFonts w:ascii="Calibri" w:eastAsia="MS Mincho" w:hAnsi="Calibri"/>
                 <w:sz w:val="22"/>
                 <w:szCs w:val="22"/>
-                <w:lang w:val="vi-VN" w:bidi="en-US"/>
-              </w:rPr>
-            </w:pPr>
+                <w:lang w:bidi="en-US"/>
+              </w:rPr>
+            </w:pPr>
+            <w:r>
+              <w:rPr>
+                <w:rFonts w:ascii="Calibri" w:eastAsia="MS Mincho" w:hAnsi="Calibri"/>
+                <w:sz w:val="22"/>
+                <w:szCs w:val="22"/>
+                <w:lang w:bidi="en-US"/>
+              </w:rPr>
+              <w:t>0</w:t>
+            </w:r>
           </w:p>
         </w:tc>
         <w:tc>
@@ -6574,6 +6336,15 @@
                 <w:lang w:bidi="en-US"/>
               </w:rPr>
             </w:pPr>
+            <w:r>
+              <w:rPr>
+                <w:rFonts w:ascii="Tahoma" w:eastAsia="MS Mincho" w:hAnsi="Tahoma" w:cs="Tahoma"/>
+                <w:sz w:val="20"/>
+                <w:szCs w:val="20"/>
+                <w:lang w:bidi="en-US"/>
+              </w:rPr>
+              <w:t>0</w:t>
+            </w:r>
           </w:p>
         </w:tc>
         <w:tc>
@@ -6693,9 +6464,18 @@
                 <w:rFonts w:ascii="Calibri" w:eastAsia="MS Mincho" w:hAnsi="Calibri"/>
                 <w:sz w:val="22"/>
                 <w:szCs w:val="22"/>
-                <w:lang w:val="vi-VN" w:bidi="en-US"/>
-              </w:rPr>
-            </w:pPr>
+                <w:lang w:bidi="en-US"/>
+              </w:rPr>
+            </w:pPr>
+            <w:r>
+              <w:rPr>
+                <w:rFonts w:ascii="Calibri" w:eastAsia="MS Mincho" w:hAnsi="Calibri"/>
+                <w:sz w:val="22"/>
+                <w:szCs w:val="22"/>
+                <w:lang w:bidi="en-US"/>
+              </w:rPr>
+              <w:t>0</w:t>
+            </w:r>
           </w:p>
         </w:tc>
         <w:tc>
@@ -6774,7 +6554,6 @@
           <w:p>
             <w:pPr>
               <w:spacing w:line="360" w:lineRule="auto"/>
-              <w:jc w:val="center"/>
               <w:rPr>
                 <w:rFonts w:ascii="Tahoma" w:hAnsi="Tahoma" w:cs="Tahoma"/>
                 <w:b/>
@@ -6787,6 +6566,30 @@
                 <w:b/>
                 <w:lang w:bidi="en-US"/>
               </w:rPr>
+              <w:t xml:space="preserve"> </w:t>
+            </w:r>
+            <w:r>
+              <w:rPr>
+                <w:rFonts w:ascii="Tahoma" w:hAnsi="Tahoma" w:cs="Tahoma"/>
+                <w:b/>
+                <w:lang w:bidi="en-US"/>
+              </w:rPr>
+              <w:br w:type="textWrapping" w:clear="all"/>
+            </w:r>
+            <w:r>
+              <w:rPr>
+                <w:rFonts w:ascii="Tahoma" w:hAnsi="Tahoma" w:cs="Tahoma"/>
+                <w:b/>
+                <w:lang w:bidi="en-US"/>
+              </w:rPr>
+              <w:t xml:space="preserve">        </w:t>
+            </w:r>
+            <w:r>
+              <w:rPr>
+                <w:rFonts w:ascii="Tahoma" w:hAnsi="Tahoma" w:cs="Tahoma"/>
+                <w:b/>
+                <w:lang w:bidi="en-US"/>
+              </w:rPr>
               <w:t>Thành viên 1</w:t>
             </w:r>
           </w:p>
@@ -6795,6 +6598,17 @@
           <w:tcPr>
             <w:tcW w:w="2500" w:type="pct"/>
           </w:tcPr>
+          <w:p>
+            <w:pPr>
+              <w:spacing w:line="360" w:lineRule="auto"/>
+              <w:jc w:val="center"/>
+              <w:rPr>
+                <w:rFonts w:ascii="Tahoma" w:hAnsi="Tahoma" w:cs="Tahoma"/>
+                <w:b/>
+                <w:lang w:bidi="en-US"/>
+              </w:rPr>
+            </w:pPr>
+          </w:p>
           <w:p>
             <w:pPr>
               <w:spacing w:line="360" w:lineRule="auto"/>
@@ -6819,6 +6633,9 @@
     </w:tbl>
     <w:p>
       <w:pPr>
+        <w:tabs>
+          <w:tab w:val="left" w:pos="6648"/>
+        </w:tabs>
         <w:spacing w:before="0" w:line="240" w:lineRule="auto"/>
         <w:ind w:firstLine="0"/>
         <w:rPr>
@@ -6828,11 +6645,38 @@
           <w:lang w:bidi="en-US"/>
         </w:rPr>
       </w:pPr>
+      <w:r>
+        <w:rPr>
+          <w:rFonts w:ascii="Calibri" w:eastAsia="MS Mincho" w:hAnsi="Calibri"/>
+          <w:sz w:val="22"/>
+          <w:szCs w:val="22"/>
+          <w:lang w:bidi="en-US"/>
+        </w:rPr>
+        <w:t xml:space="preserve">     Nguyễn Thanh Hải</w:t>
+      </w:r>
+      <w:r>
+        <w:rPr>
+          <w:rFonts w:ascii="Calibri" w:eastAsia="MS Mincho" w:hAnsi="Calibri"/>
+          <w:sz w:val="22"/>
+          <w:szCs w:val="22"/>
+          <w:lang w:bidi="en-US"/>
+        </w:rPr>
+        <w:tab/>
+      </w:r>
+      <w:r>
+        <w:rPr>
+          <w:rFonts w:ascii="Calibri" w:eastAsia="MS Mincho" w:hAnsi="Calibri"/>
+          <w:sz w:val="22"/>
+          <w:szCs w:val="22"/>
+          <w:lang w:bidi="en-US"/>
+        </w:rPr>
+        <w:t>Lăng Đại Dương</w:t>
+      </w:r>
     </w:p>
     <w:p/>
     <w:sectPr>
-      <w:headerReference w:type="default" r:id="rId6"/>
-      <w:footerReference w:type="default" r:id="rId7"/>
+      <w:headerReference w:type="default" r:id="rId7"/>
+      <w:footerReference w:type="default" r:id="rId8"/>
       <w:pgSz w:w="11907" w:h="16840" w:code="9"/>
       <w:pgMar w:top="1135" w:right="1134" w:bottom="993" w:left="1134" w:header="720" w:footer="404" w:gutter="0"/>
       <w:pgNumType w:start="1"/>
@@ -6843,7 +6687,7 @@
 </file>
 
 <file path=word/endnotes.xml><?xml version="1.0" encoding="utf-8"?>
-<w:endnotes xmlns:wpc="http://schemas.microsoft.com/office/word/2010/wordprocessingCanvas" xmlns:cx="http://schemas.microsoft.com/office/drawing/2014/chartex" xmlns:mc="http://schemas.openxmlformats.org/markup-compatibility/2006" xmlns:o="urn:schemas-microsoft-com:office:office" xmlns:r="http://schemas.openxmlformats.org/officeDocument/2006/relationships" xmlns:m="http://schemas.openxmlformats.org/officeDocument/2006/math" xmlns:v="urn:schemas-microsoft-com:vml" xmlns:wp14="http://schemas.microsoft.com/office/word/2010/wordprocessingDrawing" xmlns:wp="http://schemas.openxmlformats.org/drawingml/2006/wordprocessingDrawing" xmlns:w10="urn:schemas-microsoft-com:office:word" xmlns:w="http://schemas.openxmlformats.org/wordprocessingml/2006/main" xmlns:w14="http://schemas.microsoft.com/office/word/2010/wordml" xmlns:w15="http://schemas.microsoft.com/office/word/2012/wordml" xmlns:w16se="http://schemas.microsoft.com/office/word/2015/wordml/symex" xmlns:wpg="http://schemas.microsoft.com/office/word/2010/wordprocessingGroup" xmlns:wpi="http://schemas.microsoft.com/office/word/2010/wordprocessingInk" xmlns:wne="http://schemas.microsoft.com/office/word/2006/wordml" xmlns:wps="http://schemas.microsoft.com/office/word/2010/wordprocessingShape" mc:Ignorable="w14 w15 w16se wp14">
+<w:endnotes xmlns:wpc="http://schemas.microsoft.com/office/word/2010/wordprocessingCanvas" xmlns:mc="http://schemas.openxmlformats.org/markup-compatibility/2006" xmlns:o="urn:schemas-microsoft-com:office:office" xmlns:r="http://schemas.openxmlformats.org/officeDocument/2006/relationships" xmlns:m="http://schemas.openxmlformats.org/officeDocument/2006/math" xmlns:v="urn:schemas-microsoft-com:vml" xmlns:wp14="http://schemas.microsoft.com/office/word/2010/wordprocessingDrawing" xmlns:wp="http://schemas.openxmlformats.org/drawingml/2006/wordprocessingDrawing" xmlns:w10="urn:schemas-microsoft-com:office:word" xmlns:w="http://schemas.openxmlformats.org/wordprocessingml/2006/main" xmlns:w14="http://schemas.microsoft.com/office/word/2010/wordml" xmlns:wpg="http://schemas.microsoft.com/office/word/2010/wordprocessingGroup" xmlns:wpi="http://schemas.microsoft.com/office/word/2010/wordprocessingInk" xmlns:wne="http://schemas.microsoft.com/office/word/2006/wordml" xmlns:wps="http://schemas.microsoft.com/office/word/2010/wordprocessingShape" mc:Ignorable="w14 wp14">
   <w:endnote w:type="separator" w:id="-1">
     <w:p>
       <w:pPr>
@@ -6868,7 +6712,7 @@
 </file>
 
 <file path=word/footer1.xml><?xml version="1.0" encoding="utf-8"?>
-<w:ftr xmlns:wpc="http://schemas.microsoft.com/office/word/2010/wordprocessingCanvas" xmlns:cx="http://schemas.microsoft.com/office/drawing/2014/chartex" xmlns:mc="http://schemas.openxmlformats.org/markup-compatibility/2006" xmlns:o="urn:schemas-microsoft-com:office:office" xmlns:r="http://schemas.openxmlformats.org/officeDocument/2006/relationships" xmlns:m="http://schemas.openxmlformats.org/officeDocument/2006/math" xmlns:v="urn:schemas-microsoft-com:vml" xmlns:wp14="http://schemas.microsoft.com/office/word/2010/wordprocessingDrawing" xmlns:wp="http://schemas.openxmlformats.org/drawingml/2006/wordprocessingDrawing" xmlns:w10="urn:schemas-microsoft-com:office:word" xmlns:w="http://schemas.openxmlformats.org/wordprocessingml/2006/main" xmlns:w14="http://schemas.microsoft.com/office/word/2010/wordml" xmlns:w15="http://schemas.microsoft.com/office/word/2012/wordml" xmlns:w16se="http://schemas.microsoft.com/office/word/2015/wordml/symex" xmlns:wpg="http://schemas.microsoft.com/office/word/2010/wordprocessingGroup" xmlns:wpi="http://schemas.microsoft.com/office/word/2010/wordprocessingInk" xmlns:wne="http://schemas.microsoft.com/office/word/2006/wordml" xmlns:wps="http://schemas.microsoft.com/office/word/2010/wordprocessingShape" mc:Ignorable="w14 w15 w16se wp14">
+<w:ftr xmlns:wpc="http://schemas.microsoft.com/office/word/2010/wordprocessingCanvas" xmlns:mc="http://schemas.openxmlformats.org/markup-compatibility/2006" xmlns:o="urn:schemas-microsoft-com:office:office" xmlns:r="http://schemas.openxmlformats.org/officeDocument/2006/relationships" xmlns:m="http://schemas.openxmlformats.org/officeDocument/2006/math" xmlns:v="urn:schemas-microsoft-com:vml" xmlns:wp14="http://schemas.microsoft.com/office/word/2010/wordprocessingDrawing" xmlns:wp="http://schemas.openxmlformats.org/drawingml/2006/wordprocessingDrawing" xmlns:w10="urn:schemas-microsoft-com:office:word" xmlns:w="http://schemas.openxmlformats.org/wordprocessingml/2006/main" xmlns:w14="http://schemas.microsoft.com/office/word/2010/wordml" xmlns:wpg="http://schemas.microsoft.com/office/word/2010/wordprocessingGroup" xmlns:wpi="http://schemas.microsoft.com/office/word/2010/wordprocessingInk" xmlns:wne="http://schemas.microsoft.com/office/word/2006/wordml" xmlns:wps="http://schemas.microsoft.com/office/word/2010/wordprocessingShape" mc:Ignorable="w14 wp14">
   <w:sdt>
     <w:sdtPr>
       <w:rPr>
@@ -6943,7 +6787,7 @@
             <w:noProof/>
             <w:sz w:val="20"/>
           </w:rPr>
-          <w:t>1</w:t>
+          <w:t>3</w:t>
         </w:r>
         <w:r>
           <w:rPr>
@@ -6966,7 +6810,7 @@
       <mc:AlternateContent>
         <mc:Choice Requires="wps">
           <w:drawing>
-            <wp:anchor distT="0" distB="0" distL="114300" distR="114300" simplePos="0" relativeHeight="251659264" behindDoc="0" locked="0" layoutInCell="1" allowOverlap="1" wp14:anchorId="4161332F" wp14:editId="48F5731B">
+            <wp:anchor distT="0" distB="0" distL="114300" distR="114300" simplePos="0" relativeHeight="251658240" behindDoc="0" locked="0" layoutInCell="1" allowOverlap="1" wp14:anchorId="5D270F47" wp14:editId="3E81F1FB">
               <wp:simplePos x="0" y="0"/>
               <wp:positionH relativeFrom="column">
                 <wp:posOffset>-24765</wp:posOffset>
@@ -7025,13 +6869,13 @@
             </wp:anchor>
           </w:drawing>
         </mc:Choice>
-        <mc:Fallback>
+        <mc:Fallback xmlns:w16se="http://schemas.microsoft.com/office/word/2015/wordml/symex" xmlns:w15="http://schemas.microsoft.com/office/word/2012/wordml" xmlns:cx="http://schemas.microsoft.com/office/drawing/2014/chartex">
           <w:pict>
-            <v:shapetype w14:anchorId="3DDCA16C" id="_x0000_t32" coordsize="21600,21600" o:spt="32" o:oned="t" path="m,l21600,21600e" filled="f">
+            <v:shapetype w14:anchorId="02767A26" id="_x0000_t32" coordsize="21600,21600" o:spt="32" o:oned="t" path="m,l21600,21600e" filled="f">
               <v:path arrowok="t" fillok="f" o:connecttype="none"/>
               <o:lock v:ext="edit" shapetype="t"/>
             </v:shapetype>
-            <v:shape id="AutoShape 3" o:spid="_x0000_s1026" type="#_x0000_t32" style="position:absolute;margin-left:-1.95pt;margin-top:-31.35pt;width:7in;height:0;z-index:251659264;visibility:visible;mso-wrap-style:square;mso-width-percent:0;mso-height-percent:0;mso-wrap-distance-left:9pt;mso-wrap-distance-top:0;mso-wrap-distance-right:9pt;mso-wrap-distance-bottom:0;mso-position-horizontal:absolute;mso-position-horizontal-relative:text;mso-position-vertical:absolute;mso-position-vertical-relative:text;mso-width-percent:0;mso-height-percent:0;mso-width-relative:page;mso-height-relative:page" o:gfxdata="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"/>
+            <v:shape id="AutoShape 3" o:spid="_x0000_s1026" type="#_x0000_t32" style="position:absolute;margin-left:-1.95pt;margin-top:-31.35pt;width:7in;height:0;z-index:251658240;visibility:visible;mso-wrap-style:square;mso-width-percent:0;mso-height-percent:0;mso-wrap-distance-left:9pt;mso-wrap-distance-top:0;mso-wrap-distance-right:9pt;mso-wrap-distance-bottom:0;mso-position-horizontal:absolute;mso-position-horizontal-relative:text;mso-position-vertical:absolute;mso-position-vertical-relative:text;mso-width-percent:0;mso-height-percent:0;mso-width-relative:page;mso-height-relative:page" o:gfxdata="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"/>
           </w:pict>
         </mc:Fallback>
       </mc:AlternateContent>
@@ -7041,7 +6885,7 @@
 </file>
 
 <file path=word/footnotes.xml><?xml version="1.0" encoding="utf-8"?>
-<w:footnotes xmlns:wpc="http://schemas.microsoft.com/office/word/2010/wordprocessingCanvas" xmlns:cx="http://schemas.microsoft.com/office/drawing/2014/chartex" xmlns:mc="http://schemas.openxmlformats.org/markup-compatibility/2006" xmlns:o="urn:schemas-microsoft-com:office:office" xmlns:r="http://schemas.openxmlformats.org/officeDocument/2006/relationships" xmlns:m="http://schemas.openxmlformats.org/officeDocument/2006/math" xmlns:v="urn:schemas-microsoft-com:vml" xmlns:wp14="http://schemas.microsoft.com/office/word/2010/wordprocessingDrawing" xmlns:wp="http://schemas.openxmlformats.org/drawingml/2006/wordprocessingDrawing" xmlns:w10="urn:schemas-microsoft-com:office:word" xmlns:w="http://schemas.openxmlformats.org/wordprocessingml/2006/main" xmlns:w14="http://schemas.microsoft.com/office/word/2010/wordml" xmlns:w15="http://schemas.microsoft.com/office/word/2012/wordml" xmlns:w16se="http://schemas.microsoft.com/office/word/2015/wordml/symex" xmlns:wpg="http://schemas.microsoft.com/office/word/2010/wordprocessingGroup" xmlns:wpi="http://schemas.microsoft.com/office/word/2010/wordprocessingInk" xmlns:wne="http://schemas.microsoft.com/office/word/2006/wordml" xmlns:wps="http://schemas.microsoft.com/office/word/2010/wordprocessingShape" mc:Ignorable="w14 w15 w16se wp14">
+<w:footnotes xmlns:wpc="http://schemas.microsoft.com/office/word/2010/wordprocessingCanvas" xmlns:mc="http://schemas.openxmlformats.org/markup-compatibility/2006" xmlns:o="urn:schemas-microsoft-com:office:office" xmlns:r="http://schemas.openxmlformats.org/officeDocument/2006/relationships" xmlns:m="http://schemas.openxmlformats.org/officeDocument/2006/math" xmlns:v="urn:schemas-microsoft-com:vml" xmlns:wp14="http://schemas.microsoft.com/office/word/2010/wordprocessingDrawing" xmlns:wp="http://schemas.openxmlformats.org/drawingml/2006/wordprocessingDrawing" xmlns:w10="urn:schemas-microsoft-com:office:word" xmlns:w="http://schemas.openxmlformats.org/wordprocessingml/2006/main" xmlns:w14="http://schemas.microsoft.com/office/word/2010/wordml" xmlns:wpg="http://schemas.microsoft.com/office/word/2010/wordprocessingGroup" xmlns:wpi="http://schemas.microsoft.com/office/word/2010/wordprocessingInk" xmlns:wne="http://schemas.microsoft.com/office/word/2006/wordml" xmlns:wps="http://schemas.microsoft.com/office/word/2010/wordprocessingShape" mc:Ignorable="w14 wp14">
   <w:footnote w:type="separator" w:id="-1">
     <w:p>
       <w:pPr>
@@ -7066,7 +6910,7 @@
 </file>
 
 <file path=word/header1.xml><?xml version="1.0" encoding="utf-8"?>
-<w:hdr xmlns:wpc="http://schemas.microsoft.com/office/word/2010/wordprocessingCanvas" xmlns:cx="http://schemas.microsoft.com/office/drawing/2014/chartex" xmlns:mc="http://schemas.openxmlformats.org/markup-compatibility/2006" xmlns:o="urn:schemas-microsoft-com:office:office" xmlns:r="http://schemas.openxmlformats.org/officeDocument/2006/relationships" xmlns:m="http://schemas.openxmlformats.org/officeDocument/2006/math" xmlns:v="urn:schemas-microsoft-com:vml" xmlns:wp14="http://schemas.microsoft.com/office/word/2010/wordprocessingDrawing" xmlns:wp="http://schemas.openxmlformats.org/drawingml/2006/wordprocessingDrawing" xmlns:w10="urn:schemas-microsoft-com:office:word" xmlns:w="http://schemas.openxmlformats.org/wordprocessingml/2006/main" xmlns:w14="http://schemas.microsoft.com/office/word/2010/wordml" xmlns:w15="http://schemas.microsoft.com/office/word/2012/wordml" xmlns:w16se="http://schemas.microsoft.com/office/word/2015/wordml/symex" xmlns:wpg="http://schemas.microsoft.com/office/word/2010/wordprocessingGroup" xmlns:wpi="http://schemas.microsoft.com/office/word/2010/wordprocessingInk" xmlns:wne="http://schemas.microsoft.com/office/word/2006/wordml" xmlns:wps="http://schemas.microsoft.com/office/word/2010/wordprocessingShape" mc:Ignorable="w14 w15 w16se wp14">
+<w:hdr xmlns:wpc="http://schemas.microsoft.com/office/word/2010/wordprocessingCanvas" xmlns:mc="http://schemas.openxmlformats.org/markup-compatibility/2006" xmlns:o="urn:schemas-microsoft-com:office:office" xmlns:r="http://schemas.openxmlformats.org/officeDocument/2006/relationships" xmlns:m="http://schemas.openxmlformats.org/officeDocument/2006/math" xmlns:v="urn:schemas-microsoft-com:vml" xmlns:wp14="http://schemas.microsoft.com/office/word/2010/wordprocessingDrawing" xmlns:wp="http://schemas.openxmlformats.org/drawingml/2006/wordprocessingDrawing" xmlns:w10="urn:schemas-microsoft-com:office:word" xmlns:w="http://schemas.openxmlformats.org/wordprocessingml/2006/main" xmlns:w14="http://schemas.microsoft.com/office/word/2010/wordml" xmlns:wpg="http://schemas.microsoft.com/office/word/2010/wordprocessingGroup" xmlns:wpi="http://schemas.microsoft.com/office/word/2010/wordprocessingInk" xmlns:wne="http://schemas.microsoft.com/office/word/2006/wordml" xmlns:wps="http://schemas.microsoft.com/office/word/2010/wordprocessingShape" mc:Ignorable="w14 wp14">
   <w:p>
     <w:pPr>
       <w:pStyle w:val="Header"/>
@@ -7149,9 +6993,9 @@
             </wp:anchor>
           </w:drawing>
         </mc:Choice>
-        <mc:Fallback>
+        <mc:Fallback xmlns:w16se="http://schemas.microsoft.com/office/word/2015/wordml/symex" xmlns:w15="http://schemas.microsoft.com/office/word/2012/wordml" xmlns:cx="http://schemas.microsoft.com/office/drawing/2014/chartex">
           <w:pict>
-            <v:shapetype w14:anchorId="604ED769" id="_x0000_t32" coordsize="21600,21600" o:spt="32" o:oned="t" path="m,l21600,21600e" filled="f">
+            <v:shapetype w14:anchorId="3A62E878" id="_x0000_t32" coordsize="21600,21600" o:spt="32" o:oned="t" path="m,l21600,21600e" filled="f">
               <v:path arrowok="t" fillok="f" o:connecttype="none"/>
               <o:lock v:ext="edit" shapetype="t"/>
             </v:shapetype>
@@ -7206,7 +7050,7 @@
 </file>
 
 <file path=word/styles.xml><?xml version="1.0" encoding="utf-8"?>
-<w:styles xmlns:mc="http://schemas.openxmlformats.org/markup-compatibility/2006" xmlns:r="http://schemas.openxmlformats.org/officeDocument/2006/relationships" xmlns:w="http://schemas.openxmlformats.org/wordprocessingml/2006/main" xmlns:w14="http://schemas.microsoft.com/office/word/2010/wordml" xmlns:w15="http://schemas.microsoft.com/office/word/2012/wordml" xmlns:w16se="http://schemas.microsoft.com/office/word/2015/wordml/symex" mc:Ignorable="w14 w15 w16se">
+<w:styles xmlns:mc="http://schemas.openxmlformats.org/markup-compatibility/2006" xmlns:r="http://schemas.openxmlformats.org/officeDocument/2006/relationships" xmlns:w="http://schemas.openxmlformats.org/wordprocessingml/2006/main" xmlns:w14="http://schemas.microsoft.com/office/word/2010/wordml" mc:Ignorable="w14">
   <w:docDefaults>
     <w:rPrDefault>
       <w:rPr>
@@ -7223,378 +7067,486 @@
       </w:pPr>
     </w:pPrDefault>
   </w:docDefaults>
-  <w:latentStyles w:defLockedState="0" w:defUIPriority="99" w:defSemiHidden="0" w:defUnhideWhenUsed="0" w:defQFormat="0" w:count="371">
-    <w:lsdException w:name="Normal" w:uiPriority="0" w:qFormat="1"/>
-    <w:lsdException w:name="heading 1" w:uiPriority="9" w:qFormat="1"/>
-    <w:lsdException w:name="heading 2" w:semiHidden="1" w:uiPriority="9" w:unhideWhenUsed="1" w:qFormat="1"/>
-    <w:lsdException w:name="heading 3" w:semiHidden="1" w:uiPriority="9" w:unhideWhenUsed="1" w:qFormat="1"/>
-    <w:lsdException w:name="heading 4" w:semiHidden="1" w:uiPriority="9" w:unhideWhenUsed="1" w:qFormat="1"/>
-    <w:lsdException w:name="heading 5" w:semiHidden="1" w:uiPriority="9" w:unhideWhenUsed="1" w:qFormat="1"/>
-    <w:lsdException w:name="heading 6" w:semiHidden="1" w:uiPriority="9" w:unhideWhenUsed="1" w:qFormat="1"/>
-    <w:lsdException w:name="heading 7" w:semiHidden="1" w:uiPriority="9" w:unhideWhenUsed="1" w:qFormat="1"/>
-    <w:lsdException w:name="heading 8" w:semiHidden="1" w:uiPriority="9" w:unhideWhenUsed="1" w:qFormat="1"/>
-    <w:lsdException w:name="heading 9" w:semiHidden="1" w:uiPriority="9" w:unhideWhenUsed="1" w:qFormat="1"/>
-    <w:lsdException w:name="index 1" w:semiHidden="1" w:unhideWhenUsed="1"/>
-    <w:lsdException w:name="index 2" w:semiHidden="1" w:unhideWhenUsed="1"/>
-    <w:lsdException w:name="index 3" w:semiHidden="1" w:unhideWhenUsed="1"/>
-    <w:lsdException w:name="index 4" w:semiHidden="1" w:unhideWhenUsed="1"/>
-    <w:lsdException w:name="index 5" w:semiHidden="1" w:unhideWhenUsed="1"/>
-    <w:lsdException w:name="index 6" w:semiHidden="1" w:unhideWhenUsed="1"/>
-    <w:lsdException w:name="index 7" w:semiHidden="1" w:unhideWhenUsed="1"/>
-    <w:lsdException w:name="index 8" w:semiHidden="1" w:unhideWhenUsed="1"/>
-    <w:lsdException w:name="index 9" w:semiHidden="1" w:unhideWhenUsed="1"/>
-    <w:lsdException w:name="toc 1" w:semiHidden="1" w:uiPriority="39" w:unhideWhenUsed="1"/>
-    <w:lsdException w:name="toc 2" w:semiHidden="1" w:uiPriority="39" w:unhideWhenUsed="1"/>
-    <w:lsdException w:name="toc 3" w:semiHidden="1" w:uiPriority="39" w:unhideWhenUsed="1"/>
-    <w:lsdException w:name="toc 4" w:semiHidden="1" w:uiPriority="39" w:unhideWhenUsed="1"/>
-    <w:lsdException w:name="toc 5" w:semiHidden="1" w:uiPriority="39" w:unhideWhenUsed="1"/>
-    <w:lsdException w:name="toc 6" w:semiHidden="1" w:uiPriority="39" w:unhideWhenUsed="1"/>
-    <w:lsdException w:name="toc 7" w:semiHidden="1" w:uiPriority="39" w:unhideWhenUsed="1"/>
-    <w:lsdException w:name="toc 8" w:semiHidden="1" w:uiPriority="39" w:unhideWhenUsed="1"/>
-    <w:lsdException w:name="toc 9" w:semiHidden="1" w:uiPriority="39" w:unhideWhenUsed="1"/>
-    <w:lsdException w:name="Normal Indent" w:semiHidden="1" w:unhideWhenUsed="1"/>
-    <w:lsdException w:name="footnote text" w:semiHidden="1" w:unhideWhenUsed="1"/>
-    <w:lsdException w:name="annotation text" w:semiHidden="1" w:unhideWhenUsed="1"/>
-    <w:lsdException w:name="header" w:semiHidden="1" w:unhideWhenUsed="1"/>
-    <w:lsdException w:name="footer" w:semiHidden="1" w:unhideWhenUsed="1"/>
-    <w:lsdException w:name="index heading" w:semiHidden="1" w:unhideWhenUsed="1"/>
-    <w:lsdException w:name="caption" w:semiHidden="1" w:uiPriority="35" w:unhideWhenUsed="1" w:qFormat="1"/>
-    <w:lsdException w:name="table of figures" w:semiHidden="1" w:unhideWhenUsed="1"/>
-    <w:lsdException w:name="envelope address" w:semiHidden="1" w:unhideWhenUsed="1"/>
-    <w:lsdException w:name="envelope return" w:semiHidden="1" w:unhideWhenUsed="1"/>
-    <w:lsdException w:name="footnote reference" w:semiHidden="1" w:unhideWhenUsed="1"/>
-    <w:lsdException w:name="annotation reference" w:semiHidden="1" w:unhideWhenUsed="1"/>
-    <w:lsdException w:name="line number" w:semiHidden="1" w:unhideWhenUsed="1"/>
-    <w:lsdException w:name="page number" w:semiHidden="1" w:unhideWhenUsed="1"/>
-    <w:lsdException w:name="endnote reference" w:semiHidden="1" w:unhideWhenUsed="1"/>
-    <w:lsdException w:name="endnote text" w:semiHidden="1" w:unhideWhenUsed="1"/>
-    <w:lsdException w:name="table of authorities" w:semiHidden="1" w:unhideWhenUsed="1"/>
-    <w:lsdException w:name="macro" w:semiHidden="1" w:unhideWhenUsed="1"/>
-    <w:lsdException w:name="toa heading" w:semiHidden="1" w:unhideWhenUsed="1"/>
-    <w:lsdException w:name="List" w:semiHidden="1" w:unhideWhenUsed="1"/>
-    <w:lsdException w:name="List Bullet" w:semiHidden="1" w:unhideWhenUsed="1"/>
-    <w:lsdException w:name="List Number" w:semiHidden="1" w:unhideWhenUsed="1"/>
-    <w:lsdException w:name="List 2" w:semiHidden="1" w:unhideWhenUsed="1"/>
-    <w:lsdException w:name="List 3" w:semiHidden="1" w:unhideWhenUsed="1"/>
-    <w:lsdException w:name="List 4" w:semiHidden="1" w:unhideWhenUsed="1"/>
-    <w:lsdException w:name="List 5" w:semiHidden="1" w:unhideWhenUsed="1"/>
-    <w:lsdException w:name="List Bullet 2" w:semiHidden="1" w:unhideWhenUsed="1"/>
-    <w:lsdException w:name="List Bullet 3" w:semiHidden="1" w:unhideWhenUsed="1"/>
-    <w:lsdException w:name="List Bullet 4" w:semiHidden="1" w:unhideWhenUsed="1"/>
-    <w:lsdException w:name="List Bullet 5" w:semiHidden="1" w:unhideWhenUsed="1"/>
-    <w:lsdException w:name="List Number 2" w:semiHidden="1" w:unhideWhenUsed="1"/>
-    <w:lsdException w:name="List Number 3" w:semiHidden="1" w:unhideWhenUsed="1"/>
-    <w:lsdException w:name="List Number 4" w:semiHidden="1" w:unhideWhenUsed="1"/>
-    <w:lsdException w:name="List Number 5" w:semiHidden="1" w:unhideWhenUsed="1"/>
-    <w:lsdException w:name="Title" w:uiPriority="10" w:qFormat="1"/>
-    <w:lsdException w:name="Closing" w:semiHidden="1" w:unhideWhenUsed="1"/>
-    <w:lsdException w:name="Signature" w:semiHidden="1" w:unhideWhenUsed="1"/>
-    <w:lsdException w:name="Default Paragraph Font" w:semiHidden="1" w:uiPriority="1" w:unhideWhenUsed="1"/>
-    <w:lsdException w:name="Body Text" w:semiHidden="1" w:unhideWhenUsed="1"/>
-    <w:lsdException w:name="Body Text Indent" w:semiHidden="1" w:unhideWhenUsed="1"/>
-    <w:lsdException w:name="List Continue" w:semiHidden="1" w:unhideWhenUsed="1"/>
-    <w:lsdException w:name="List Continue 2" w:semiHidden="1" w:unhideWhenUsed="1"/>
-    <w:lsdException w:name="List Continue 3" w:semiHidden="1" w:unhideWhenUsed="1"/>
-    <w:lsdException w:name="List Continue 4" w:semiHidden="1" w:unhideWhenUsed="1"/>
-    <w:lsdException w:name="List Continue 5" w:semiHidden="1" w:unhideWhenUsed="1"/>
-    <w:lsdException w:name="Message Header" w:semiHidden="1" w:unhideWhenUsed="1"/>
-    <w:lsdException w:name="Subtitle" w:uiPriority="11" w:qFormat="1"/>
-    <w:lsdException w:name="Salutation" w:semiHidden="1" w:unhideWhenUsed="1"/>
-    <w:lsdException w:name="Date" w:semiHidden="1" w:unhideWhenUsed="1"/>
-    <w:lsdException w:name="Body Text First Indent" w:semiHidden="1" w:unhideWhenUsed="1"/>
-    <w:lsdException w:name="Body Text First Indent 2" w:semiHidden="1" w:unhideWhenUsed="1"/>
-    <w:lsdException w:name="Note Heading" w:semiHidden="1" w:unhideWhenUsed="1"/>
-    <w:lsdException w:name="Body Text 2" w:semiHidden="1" w:unhideWhenUsed="1"/>
-    <w:lsdException w:name="Body Text 3" w:semiHidden="1" w:unhideWhenUsed="1"/>
-    <w:lsdException w:name="Body Text Indent 2" w:semiHidden="1" w:unhideWhenUsed="1"/>
-    <w:lsdException w:name="Body Text Indent 3" w:semiHidden="1" w:unhideWhenUsed="1"/>
-    <w:lsdException w:name="Block Text" w:semiHidden="1" w:unhideWhenUsed="1"/>
-    <w:lsdException w:name="Hyperlink" w:semiHidden="1" w:unhideWhenUsed="1"/>
-    <w:lsdException w:name="FollowedHyperlink" w:semiHidden="1" w:unhideWhenUsed="1"/>
-    <w:lsdException w:name="Strong" w:uiPriority="22" w:qFormat="1"/>
-    <w:lsdException w:name="Emphasis" w:uiPriority="20" w:qFormat="1"/>
-    <w:lsdException w:name="Document Map" w:semiHidden="1" w:unhideWhenUsed="1"/>
-    <w:lsdException w:name="Plain Text" w:semiHidden="1" w:unhideWhenUsed="1"/>
-    <w:lsdException w:name="E-mail Signature" w:semiHidden="1" w:unhideWhenUsed="1"/>
-    <w:lsdException w:name="HTML Top of Form" w:semiHidden="1" w:unhideWhenUsed="1"/>
-    <w:lsdException w:name="HTML Bottom of Form" w:semiHidden="1" w:unhideWhenUsed="1"/>
-    <w:lsdException w:name="Normal (Web)" w:semiHidden="1" w:unhideWhenUsed="1"/>
-    <w:lsdException w:name="HTML Acronym" w:semiHidden="1" w:unhideWhenUsed="1"/>
-    <w:lsdException w:name="HTML Address" w:semiHidden="1" w:unhideWhenUsed="1"/>
-    <w:lsdException w:name="HTML Cite" w:semiHidden="1" w:unhideWhenUsed="1"/>
-    <w:lsdException w:name="HTML Code" w:semiHidden="1" w:unhideWhenUsed="1"/>
-    <w:lsdException w:name="HTML Definition" w:semiHidden="1" w:unhideWhenUsed="1"/>
-    <w:lsdException w:name="HTML Keyboard" w:semiHidden="1" w:unhideWhenUsed="1"/>
-    <w:lsdException w:name="HTML Preformatted" w:semiHidden="1" w:unhideWhenUsed="1"/>
-    <w:lsdException w:name="HTML Sample" w:semiHidden="1" w:unhideWhenUsed="1"/>
-    <w:lsdException w:name="HTML Typewriter" w:semiHidden="1" w:unhideWhenUsed="1"/>
-    <w:lsdException w:name="HTML Variable" w:semiHidden="1" w:unhideWhenUsed="1"/>
-    <w:lsdException w:name="Normal Table" w:semiHidden="1" w:unhideWhenUsed="1"/>
-    <w:lsdException w:name="annotation subject" w:semiHidden="1" w:unhideWhenUsed="1"/>
-    <w:lsdException w:name="No List" w:semiHidden="1" w:unhideWhenUsed="1"/>
-    <w:lsdException w:name="Outline List 1" w:semiHidden="1" w:unhideWhenUsed="1"/>
-    <w:lsdException w:name="Outline List 2" w:semiHidden="1" w:unhideWhenUsed="1"/>
-    <w:lsdException w:name="Outline List 3" w:semiHidden="1" w:unhideWhenUsed="1"/>
-    <w:lsdException w:name="Table Simple 1" w:semiHidden="1" w:unhideWhenUsed="1"/>
-    <w:lsdException w:name="Table Simple 2" w:semiHidden="1" w:unhideWhenUsed="1"/>
-    <w:lsdException w:name="Table Simple 3" w:semiHidden="1" w:unhideWhenUsed="1"/>
-    <w:lsdException w:name="Table Classic 1" w:semiHidden="1" w:unhideWhenUsed="1"/>
-    <w:lsdException w:name="Table Classic 2" w:semiHidden="1" w:unhideWhenUsed="1"/>
-    <w:lsdException w:name="Table Classic 3" w:semiHidden="1" w:unhideWhenUsed="1"/>
-    <w:lsdException w:name="Table Classic 4" w:semiHidden="1" w:unhideWhenUsed="1"/>
-    <w:lsdException w:name="Table Colorful 1" w:semiHidden="1" w:unhideWhenUsed="1"/>
-    <w:lsdException w:name="Table Colorful 2" w:semiHidden="1" w:unhideWhenUsed="1"/>
-    <w:lsdException w:name="Table Colorful 3" w:semiHidden="1" w:unhideWhenUsed="1"/>
-    <w:lsdException w:name="Table Columns 1" w:semiHidden="1" w:unhideWhenUsed="1"/>
-    <w:lsdException w:name="Table Columns 2" w:semiHidden="1" w:unhideWhenUsed="1"/>
-    <w:lsdException w:name="Table Columns 3" w:semiHidden="1" w:unhideWhenUsed="1"/>
-    <w:lsdException w:name="Table Columns 4" w:semiHidden="1" w:unhideWhenUsed="1"/>
-    <w:lsdException w:name="Table Columns 5" w:semiHidden="1" w:unhideWhenUsed="1"/>
-    <w:lsdException w:name="Table Grid 1" w:semiHidden="1" w:unhideWhenUsed="1"/>
-    <w:lsdException w:name="Table Grid 2" w:semiHidden="1" w:unhideWhenUsed="1"/>
-    <w:lsdException w:name="Table Grid 3" w:semiHidden="1" w:unhideWhenUsed="1"/>
-    <w:lsdException w:name="Table Grid 4" w:semiHidden="1" w:unhideWhenUsed="1"/>
-    <w:lsdException w:name="Table Grid 5" w:semiHidden="1" w:unhideWhenUsed="1"/>
-    <w:lsdException w:name="Table Grid 6" w:semiHidden="1" w:unhideWhenUsed="1"/>
-    <w:lsdException w:name="Table Grid 7" w:semiHidden="1" w:unhideWhenUsed="1"/>
-    <w:lsdException w:name="Table Grid 8" w:semiHidden="1" w:unhideWhenUsed="1"/>
-    <w:lsdException w:name="Table List 1" w:semiHidden="1" w:unhideWhenUsed="1"/>
-    <w:lsdException w:name="Table List 2" w:semiHidden="1" w:unhideWhenUsed="1"/>
-    <w:lsdException w:name="Table List 3" w:semiHidden="1" w:unhideWhenUsed="1"/>
-    <w:lsdException w:name="Table List 4" w:semiHidden="1" w:unhideWhenUsed="1"/>
-    <w:lsdException w:name="Table List 5" w:semiHidden="1" w:unhideWhenUsed="1"/>
-    <w:lsdException w:name="Table List 6" w:semiHidden="1" w:unhideWhenUsed="1"/>
-    <w:lsdException w:name="Table List 7" w:semiHidden="1" w:unhideWhenUsed="1"/>
-    <w:lsdException w:name="Table List 8" w:semiHidden="1" w:unhideWhenUsed="1"/>
-    <w:lsdException w:name="Table 3D effects 1" w:semiHidden="1" w:unhideWhenUsed="1"/>
-    <w:lsdException w:name="Table 3D effects 2" w:semiHidden="1" w:unhideWhenUsed="1"/>
-    <w:lsdException w:name="Table 3D effects 3" w:semiHidden="1" w:unhideWhenUsed="1"/>
-    <w:lsdException w:name="Table Contemporary" w:semiHidden="1" w:unhideWhenUsed="1"/>
-    <w:lsdException w:name="Table Elegant" w:semiHidden="1" w:unhideWhenUsed="1"/>
-    <w:lsdException w:name="Table Professional" w:semiHidden="1" w:unhideWhenUsed="1"/>
-    <w:lsdException w:name="Table Subtle 1" w:semiHidden="1" w:unhideWhenUsed="1"/>
-    <w:lsdException w:name="Table Subtle 2" w:semiHidden="1" w:unhideWhenUsed="1"/>
-    <w:lsdException w:name="Table Web 1" w:semiHidden="1" w:unhideWhenUsed="1"/>
-    <w:lsdException w:name="Table Web 2" w:semiHidden="1" w:unhideWhenUsed="1"/>
-    <w:lsdException w:name="Table Web 3" w:semiHidden="1" w:unhideWhenUsed="1"/>
-    <w:lsdException w:name="Balloon Text" w:semiHidden="1" w:unhideWhenUsed="1"/>
-    <w:lsdException w:name="Table Grid" w:uiPriority="0"/>
-    <w:lsdException w:name="Table Theme" w:semiHidden="1" w:unhideWhenUsed="1"/>
-    <w:lsdException w:name="Placeholder Text" w:semiHidden="1"/>
-    <w:lsdException w:name="No Spacing" w:uiPriority="1" w:qFormat="1"/>
-    <w:lsdException w:name="Light Shading" w:uiPriority="60"/>
-    <w:lsdException w:name="Light List" w:uiPriority="61"/>
-    <w:lsdException w:name="Light Grid" w:uiPriority="62"/>
-    <w:lsdException w:name="Medium Shading 1" w:uiPriority="63"/>
-    <w:lsdException w:name="Medium Shading 2" w:uiPriority="64"/>
-    <w:lsdException w:name="Medium List 1" w:uiPriority="65"/>
-    <w:lsdException w:name="Medium List 2" w:uiPriority="66"/>
-    <w:lsdException w:name="Medium Grid 1" w:uiPriority="67"/>
-    <w:lsdException w:name="Medium Grid 2" w:uiPriority="68"/>
-    <w:lsdException w:name="Medium Grid 3" w:uiPriority="69"/>
-    <w:lsdException w:name="Dark List" w:uiPriority="70"/>
-    <w:lsdException w:name="Colorful Shading" w:uiPriority="71"/>
-    <w:lsdException w:name="Colorful List" w:uiPriority="72"/>
-    <w:lsdException w:name="Colorful Grid" w:uiPriority="73"/>
-    <w:lsdException w:name="Light Shading Accent 1" w:uiPriority="60"/>
-    <w:lsdException w:name="Light List Accent 1" w:uiPriority="61"/>
-    <w:lsdException w:name="Light Grid Accent 1" w:uiPriority="62"/>
-    <w:lsdException w:name="Medium Shading 1 Accent 1" w:uiPriority="63"/>
-    <w:lsdException w:name="Medium Shading 2 Accent 1" w:uiPriority="64"/>
-    <w:lsdException w:name="Medium List 1 Accent 1" w:uiPriority="65"/>
-    <w:lsdException w:name="Revision" w:semiHidden="1"/>
-    <w:lsdException w:name="List Paragraph" w:uiPriority="34" w:qFormat="1"/>
-    <w:lsdException w:name="Quote" w:uiPriority="29" w:qFormat="1"/>
-    <w:lsdException w:name="Intense Quote" w:uiPriority="30" w:qFormat="1"/>
-    <w:lsdException w:name="Medium List 2 Accent 1" w:uiPriority="66"/>
-    <w:lsdException w:name="Medium Grid 1 Accent 1" w:uiPriority="67"/>
-    <w:lsdException w:name="Medium Grid 2 Accent 1" w:uiPriority="68"/>
-    <w:lsdException w:name="Medium Grid 3 Accent 1" w:uiPriority="69"/>
-    <w:lsdException w:name="Dark List Accent 1" w:uiPriority="70"/>
-    <w:lsdException w:name="Colorful Shading Accent 1" w:uiPriority="71"/>
-    <w:lsdException w:name="Colorful List Accent 1" w:uiPriority="72"/>
-    <w:lsdException w:name="Colorful Grid Accent 1" w:uiPriority="73"/>
-    <w:lsdException w:name="Light Shading Accent 2" w:uiPriority="60"/>
-    <w:lsdException w:name="Light List Accent 2" w:uiPriority="61"/>
-    <w:lsdException w:name="Light Grid Accent 2" w:uiPriority="62"/>
-    <w:lsdException w:name="Medium Shading 1 Accent 2" w:uiPriority="63"/>
-    <w:lsdException w:name="Medium Shading 2 Accent 2" w:uiPriority="64"/>
-    <w:lsdException w:name="Medium List 1 Accent 2" w:uiPriority="65"/>
-    <w:lsdException w:name="Medium List 2 Accent 2" w:uiPriority="66"/>
-    <w:lsdException w:name="Medium Grid 1 Accent 2" w:uiPriority="67"/>
-    <w:lsdException w:name="Medium Grid 2 Accent 2" w:uiPriority="68"/>
-    <w:lsdException w:name="Medium Grid 3 Accent 2" w:uiPriority="69"/>
-    <w:lsdException w:name="Dark List Accent 2" w:uiPriority="70"/>
-    <w:lsdException w:name="Colorful Shading Accent 2" w:uiPriority="71"/>
-    <w:lsdException w:name="Colorful List Accent 2" w:uiPriority="72"/>
-    <w:lsdException w:name="Colorful Grid Accent 2" w:uiPriority="73"/>
-    <w:lsdException w:name="Light Shading Accent 3" w:uiPriority="60"/>
-    <w:lsdException w:name="Light List Accent 3" w:uiPriority="61"/>
-    <w:lsdException w:name="Light Grid Accent 3" w:uiPriority="62"/>
-    <w:lsdException w:name="Medium Shading 1 Accent 3" w:uiPriority="63"/>
-    <w:lsdException w:name="Medium Shading 2 Accent 3" w:uiPriority="64"/>
-    <w:lsdException w:name="Medium List 1 Accent 3" w:uiPriority="65"/>
-    <w:lsdException w:name="Medium List 2 Accent 3" w:uiPriority="66"/>
-    <w:lsdException w:name="Medium Grid 1 Accent 3" w:uiPriority="67"/>
-    <w:lsdException w:name="Medium Grid 2 Accent 3" w:uiPriority="68"/>
-    <w:lsdException w:name="Medium Grid 3 Accent 3" w:uiPriority="69"/>
-    <w:lsdException w:name="Dark List Accent 3" w:uiPriority="70"/>
-    <w:lsdException w:name="Colorful Shading Accent 3" w:uiPriority="71"/>
-    <w:lsdException w:name="Colorful List Accent 3" w:uiPriority="72"/>
-    <w:lsdException w:name="Colorful Grid Accent 3" w:uiPriority="73"/>
-    <w:lsdException w:name="Light Shading Accent 4" w:uiPriority="60"/>
-    <w:lsdException w:name="Light List Accent 4" w:uiPriority="61"/>
-    <w:lsdException w:name="Light Grid Accent 4" w:uiPriority="62"/>
-    <w:lsdException w:name="Medium Shading 1 Accent 4" w:uiPriority="63"/>
-    <w:lsdException w:name="Medium Shading 2 Accent 4" w:uiPriority="64"/>
-    <w:lsdException w:name="Medium List 1 Accent 4" w:uiPriority="65"/>
-    <w:lsdException w:name="Medium List 2 Accent 4" w:uiPriority="66"/>
-    <w:lsdException w:name="Medium Grid 1 Accent 4" w:uiPriority="67"/>
-    <w:lsdException w:name="Medium Grid 2 Accent 4" w:uiPriority="68"/>
-    <w:lsdException w:name="Medium Grid 3 Accent 4" w:uiPriority="69"/>
-    <w:lsdException w:name="Dark List Accent 4" w:uiPriority="70"/>
-    <w:lsdException w:name="Colorful Shading Accent 4" w:uiPriority="71"/>
-    <w:lsdException w:name="Colorful List Accent 4" w:uiPriority="72"/>
-    <w:lsdException w:name="Colorful Grid Accent 4" w:uiPriority="73"/>
-    <w:lsdException w:name="Light Shading Accent 5" w:uiPriority="60"/>
-    <w:lsdException w:name="Light List Accent 5" w:uiPriority="61"/>
-    <w:lsdException w:name="Light Grid Accent 5" w:uiPriority="62"/>
-    <w:lsdException w:name="Medium Shading 1 Accent 5" w:uiPriority="63"/>
-    <w:lsdException w:name="Medium Shading 2 Accent 5" w:uiPriority="64"/>
-    <w:lsdException w:name="Medium List 1 Accent 5" w:uiPriority="65"/>
-    <w:lsdException w:name="Medium List 2 Accent 5" w:uiPriority="66"/>
-    <w:lsdException w:name="Medium Grid 1 Accent 5" w:uiPriority="67"/>
-    <w:lsdException w:name="Medium Grid 2 Accent 5" w:uiPriority="68"/>
-    <w:lsdException w:name="Medium Grid 3 Accent 5" w:uiPriority="69"/>
-    <w:lsdException w:name="Dark List Accent 5" w:uiPriority="70"/>
-    <w:lsdException w:name="Colorful Shading Accent 5" w:uiPriority="71"/>
-    <w:lsdException w:name="Colorful List Accent 5" w:uiPriority="72"/>
-    <w:lsdException w:name="Colorful Grid Accent 5" w:uiPriority="73"/>
-    <w:lsdException w:name="Light Shading Accent 6" w:uiPriority="60"/>
-    <w:lsdException w:name="Light List Accent 6" w:uiPriority="61"/>
-    <w:lsdException w:name="Light Grid Accent 6" w:uiPriority="62"/>
-    <w:lsdException w:name="Medium Shading 1 Accent 6" w:uiPriority="63"/>
-    <w:lsdException w:name="Medium Shading 2 Accent 6" w:uiPriority="64"/>
-    <w:lsdException w:name="Medium List 1 Accent 6" w:uiPriority="65"/>
-    <w:lsdException w:name="Medium List 2 Accent 6" w:uiPriority="66"/>
-    <w:lsdException w:name="Medium Grid 1 Accent 6" w:uiPriority="67"/>
-    <w:lsdException w:name="Medium Grid 2 Accent 6" w:uiPriority="68"/>
-    <w:lsdException w:name="Medium Grid 3 Accent 6" w:uiPriority="69"/>
-    <w:lsdException w:name="Dark List Accent 6" w:uiPriority="70"/>
-    <w:lsdException w:name="Colorful Shading Accent 6" w:uiPriority="71"/>
-    <w:lsdException w:name="Colorful List Accent 6" w:uiPriority="72"/>
-    <w:lsdException w:name="Colorful Grid Accent 6" w:uiPriority="73"/>
-    <w:lsdException w:name="Subtle Emphasis" w:uiPriority="19" w:qFormat="1"/>
-    <w:lsdException w:name="Intense Emphasis" w:uiPriority="21" w:qFormat="1"/>
-    <w:lsdException w:name="Subtle Reference" w:uiPriority="31" w:qFormat="1"/>
-    <w:lsdException w:name="Intense Reference" w:uiPriority="32" w:qFormat="1"/>
-    <w:lsdException w:name="Book Title" w:uiPriority="33" w:qFormat="1"/>
-    <w:lsdException w:name="Bibliography" w:semiHidden="1" w:uiPriority="37" w:unhideWhenUsed="1"/>
-    <w:lsdException w:name="TOC Heading" w:semiHidden="1" w:uiPriority="39" w:unhideWhenUsed="1" w:qFormat="1"/>
-    <w:lsdException w:name="Plain Table 1" w:uiPriority="41"/>
-    <w:lsdException w:name="Plain Table 2" w:uiPriority="42"/>
-    <w:lsdException w:name="Plain Table 3" w:uiPriority="43"/>
-    <w:lsdException w:name="Plain Table 4" w:uiPriority="44"/>
-    <w:lsdException w:name="Plain Table 5" w:uiPriority="45"/>
-    <w:lsdException w:name="Grid Table Light" w:uiPriority="40"/>
-    <w:lsdException w:name="Grid Table 1 Light" w:uiPriority="46"/>
-    <w:lsdException w:name="Grid Table 2" w:uiPriority="47"/>
-    <w:lsdException w:name="Grid Table 3" w:uiPriority="48"/>
-    <w:lsdException w:name="Grid Table 4" w:uiPriority="49"/>
-    <w:lsdException w:name="Grid Table 5 Dark" w:uiPriority="50"/>
-    <w:lsdException w:name="Grid Table 6 Colorful" w:uiPriority="51"/>
-    <w:lsdException w:name="Grid Table 7 Colorful" w:uiPriority="52"/>
-    <w:lsdException w:name="Grid Table 1 Light Accent 1" w:uiPriority="46"/>
-    <w:lsdException w:name="Grid Table 2 Accent 1" w:uiPriority="47"/>
-    <w:lsdException w:name="Grid Table 3 Accent 1" w:uiPriority="48"/>
-    <w:lsdException w:name="Grid Table 4 Accent 1" w:uiPriority="49"/>
-    <w:lsdException w:name="Grid Table 5 Dark Accent 1" w:uiPriority="50"/>
-    <w:lsdException w:name="Grid Table 6 Colorful Accent 1" w:uiPriority="51"/>
-    <w:lsdException w:name="Grid Table 7 Colorful Accent 1" w:uiPriority="52"/>
-    <w:lsdException w:name="Grid Table 1 Light Accent 2" w:uiPriority="46"/>
-    <w:lsdException w:name="Grid Table 2 Accent 2" w:uiPriority="47"/>
-    <w:lsdException w:name="Grid Table 3 Accent 2" w:uiPriority="48"/>
-    <w:lsdException w:name="Grid Table 4 Accent 2" w:uiPriority="49"/>
-    <w:lsdException w:name="Grid Table 5 Dark Accent 2" w:uiPriority="50"/>
-    <w:lsdException w:name="Grid Table 6 Colorful Accent 2" w:uiPriority="51"/>
-    <w:lsdException w:name="Grid Table 7 Colorful Accent 2" w:uiPriority="52"/>
-    <w:lsdException w:name="Grid Table 1 Light Accent 3" w:uiPriority="46"/>
-    <w:lsdException w:name="Grid Table 2 Accent 3" w:uiPriority="47"/>
-    <w:lsdException w:name="Grid Table 3 Accent 3" w:uiPriority="48"/>
-    <w:lsdException w:name="Grid Table 4 Accent 3" w:uiPriority="49"/>
-    <w:lsdException w:name="Grid Table 5 Dark Accent 3" w:uiPriority="50"/>
-    <w:lsdException w:name="Grid Table 6 Colorful Accent 3" w:uiPriority="51"/>
-    <w:lsdException w:name="Grid Table 7 Colorful Accent 3" w:uiPriority="52"/>
-    <w:lsdException w:name="Grid Table 1 Light Accent 4" w:uiPriority="46"/>
-    <w:lsdException w:name="Grid Table 2 Accent 4" w:uiPriority="47"/>
-    <w:lsdException w:name="Grid Table 3 Accent 4" w:uiPriority="48"/>
-    <w:lsdException w:name="Grid Table 4 Accent 4" w:uiPriority="49"/>
-    <w:lsdException w:name="Grid Table 5 Dark Accent 4" w:uiPriority="50"/>
-    <w:lsdException w:name="Grid Table 6 Colorful Accent 4" w:uiPriority="51"/>
-    <w:lsdException w:name="Grid Table 7 Colorful Accent 4" w:uiPriority="52"/>
-    <w:lsdException w:name="Grid Table 1 Light Accent 5" w:uiPriority="46"/>
-    <w:lsdException w:name="Grid Table 2 Accent 5" w:uiPriority="47"/>
-    <w:lsdException w:name="Grid Table 3 Accent 5" w:uiPriority="48"/>
-    <w:lsdException w:name="Grid Table 4 Accent 5" w:uiPriority="49"/>
-    <w:lsdException w:name="Grid Table 5 Dark Accent 5" w:uiPriority="50"/>
-    <w:lsdException w:name="Grid Table 6 Colorful Accent 5" w:uiPriority="51"/>
-    <w:lsdException w:name="Grid Table 7 Colorful Accent 5" w:uiPriority="52"/>
-    <w:lsdException w:name="Grid Table 1 Light Accent 6" w:uiPriority="46"/>
-    <w:lsdException w:name="Grid Table 2 Accent 6" w:uiPriority="47"/>
-    <w:lsdException w:name="Grid Table 3 Accent 6" w:uiPriority="48"/>
-    <w:lsdException w:name="Grid Table 4 Accent 6" w:uiPriority="49"/>
-    <w:lsdException w:name="Grid Table 5 Dark Accent 6" w:uiPriority="50"/>
-    <w:lsdException w:name="Grid Table 6 Colorful Accent 6" w:uiPriority="51"/>
-    <w:lsdException w:name="Grid Table 7 Colorful Accent 6" w:uiPriority="52"/>
-    <w:lsdException w:name="List Table 1 Light" w:uiPriority="46"/>
-    <w:lsdException w:name="List Table 2" w:uiPriority="47"/>
-    <w:lsdException w:name="List Table 3" w:uiPriority="48"/>
-    <w:lsdException w:name="List Table 4" w:uiPriority="49"/>
-    <w:lsdException w:name="List Table 5 Dark" w:uiPriority="50"/>
-    <w:lsdException w:name="List Table 6 Colorful" w:uiPriority="51"/>
-    <w:lsdException w:name="List Table 7 Colorful" w:uiPriority="52"/>
-    <w:lsdException w:name="List Table 1 Light Accent 1" w:uiPriority="46"/>
-    <w:lsdException w:name="List Table 2 Accent 1" w:uiPriority="47"/>
-    <w:lsdException w:name="List Table 3 Accent 1" w:uiPriority="48"/>
-    <w:lsdException w:name="List Table 4 Accent 1" w:uiPriority="49"/>
-    <w:lsdException w:name="List Table 5 Dark Accent 1" w:uiPriority="50"/>
-    <w:lsdException w:name="List Table 6 Colorful Accent 1" w:uiPriority="51"/>
-    <w:lsdException w:name="List Table 7 Colorful Accent 1" w:uiPriority="52"/>
-    <w:lsdException w:name="List Table 1 Light Accent 2" w:uiPriority="46"/>
-    <w:lsdException w:name="List Table 2 Accent 2" w:uiPriority="47"/>
-    <w:lsdException w:name="List Table 3 Accent 2" w:uiPriority="48"/>
-    <w:lsdException w:name="List Table 4 Accent 2" w:uiPriority="49"/>
-    <w:lsdException w:name="List Table 5 Dark Accent 2" w:uiPriority="50"/>
-    <w:lsdException w:name="List Table 6 Colorful Accent 2" w:uiPriority="51"/>
-    <w:lsdException w:name="List Table 7 Colorful Accent 2" w:uiPriority="52"/>
-    <w:lsdException w:name="List Table 1 Light Accent 3" w:uiPriority="46"/>
-    <w:lsdException w:name="List Table 2 Accent 3" w:uiPriority="47"/>
-    <w:lsdException w:name="List Table 3 Accent 3" w:uiPriority="48"/>
-    <w:lsdException w:name="List Table 4 Accent 3" w:uiPriority="49"/>
-    <w:lsdException w:name="List Table 5 Dark Accent 3" w:uiPriority="50"/>
-    <w:lsdException w:name="List Table 6 Colorful Accent 3" w:uiPriority="51"/>
-    <w:lsdException w:name="List Table 7 Colorful Accent 3" w:uiPriority="52"/>
-    <w:lsdException w:name="List Table 1 Light Accent 4" w:uiPriority="46"/>
-    <w:lsdException w:name="List Table 2 Accent 4" w:uiPriority="47"/>
-    <w:lsdException w:name="List Table 3 Accent 4" w:uiPriority="48"/>
-    <w:lsdException w:name="List Table 4 Accent 4" w:uiPriority="49"/>
-    <w:lsdException w:name="List Table 5 Dark Accent 4" w:uiPriority="50"/>
-    <w:lsdException w:name="List Table 6 Colorful Accent 4" w:uiPriority="51"/>
-    <w:lsdException w:name="List Table 7 Colorful Accent 4" w:uiPriority="52"/>
-    <w:lsdException w:name="List Table 1 Light Accent 5" w:uiPriority="46"/>
-    <w:lsdException w:name="List Table 2 Accent 5" w:uiPriority="47"/>
-    <w:lsdException w:name="List Table 3 Accent 5" w:uiPriority="48"/>
-    <w:lsdException w:name="List Table 4 Accent 5" w:uiPriority="49"/>
-    <w:lsdException w:name="List Table 5 Dark Accent 5" w:uiPriority="50"/>
-    <w:lsdException w:name="List Table 6 Colorful Accent 5" w:uiPriority="51"/>
-    <w:lsdException w:name="List Table 7 Colorful Accent 5" w:uiPriority="52"/>
-    <w:lsdException w:name="List Table 1 Light Accent 6" w:uiPriority="46"/>
-    <w:lsdException w:name="List Table 2 Accent 6" w:uiPriority="47"/>
-    <w:lsdException w:name="List Table 3 Accent 6" w:uiPriority="48"/>
-    <w:lsdException w:name="List Table 4 Accent 6" w:uiPriority="49"/>
-    <w:lsdException w:name="List Table 5 Dark Accent 6" w:uiPriority="50"/>
-    <w:lsdException w:name="List Table 6 Colorful Accent 6" w:uiPriority="51"/>
-    <w:lsdException w:name="List Table 7 Colorful Accent 6" w:uiPriority="52"/>
+  <w:latentStyles w:defLockedState="0" w:defUIPriority="99" w:defSemiHidden="1" w:defUnhideWhenUsed="1" w:defQFormat="0" w:count="267">
+    <w:lsdException w:name="Normal" w:semiHidden="0" w:uiPriority="0" w:unhideWhenUsed="0" w:qFormat="1"/>
+    <w:lsdException w:name="heading 1" w:semiHidden="0" w:uiPriority="9" w:unhideWhenUsed="0" w:qFormat="1"/>
+    <w:lsdException w:name="heading 2" w:uiPriority="9" w:qFormat="1"/>
+    <w:lsdException w:name="heading 3" w:uiPriority="9" w:qFormat="1"/>
+    <w:lsdException w:name="heading 4" w:uiPriority="9" w:qFormat="1"/>
+    <w:lsdException w:name="heading 5" w:uiPriority="9" w:qFormat="1"/>
+    <w:lsdException w:name="heading 6" w:uiPriority="9" w:qFormat="1"/>
+    <w:lsdException w:name="heading 7" w:uiPriority="9" w:qFormat="1"/>
+    <w:lsdException w:name="heading 8" w:uiPriority="9" w:qFormat="1"/>
+    <w:lsdException w:name="heading 9" w:uiPriority="9" w:qFormat="1"/>
+    <w:lsdException w:name="toc 1" w:uiPriority="39"/>
+    <w:lsdException w:name="toc 2" w:uiPriority="39"/>
+    <w:lsdException w:name="toc 3" w:uiPriority="39"/>
+    <w:lsdException w:name="toc 4" w:uiPriority="39"/>
+    <w:lsdException w:name="toc 5" w:uiPriority="39"/>
+    <w:lsdException w:name="toc 6" w:uiPriority="39"/>
+    <w:lsdException w:name="toc 7" w:uiPriority="39"/>
+    <w:lsdException w:name="toc 8" w:uiPriority="39"/>
+    <w:lsdException w:name="toc 9" w:uiPriority="39"/>
+    <w:lsdException w:name="caption" w:uiPriority="35" w:qFormat="1"/>
+    <w:lsdException w:name="Title" w:semiHidden="0" w:uiPriority="10" w:unhideWhenUsed="0" w:qFormat="1"/>
+    <w:lsdException w:name="Default Paragraph Font" w:uiPriority="1"/>
+    <w:lsdException w:name="Subtitle" w:semiHidden="0" w:uiPriority="11" w:unhideWhenUsed="0" w:qFormat="1"/>
+    <w:lsdException w:name="Strong" w:semiHidden="0" w:uiPriority="22" w:unhideWhenUsed="0" w:qFormat="1"/>
+    <w:lsdException w:name="Emphasis" w:semiHidden="0" w:uiPriority="20" w:unhideWhenUsed="0" w:qFormat="1"/>
+    <w:lsdException w:name="Table Grid" w:semiHidden="0" w:uiPriority="0" w:unhideWhenUsed="0"/>
+    <w:lsdException w:name="Placeholder Text" w:unhideWhenUsed="0"/>
+    <w:lsdException w:name="No Spacing" w:semiHidden="0" w:uiPriority="1" w:unhideWhenUsed="0" w:qFormat="1"/>
+    <w:lsdException w:name="Light Shading" w:semiHidden="0" w:uiPriority="60" w:unhideWhenUsed="0"/>
+    <w:lsdException w:name="Light List" w:semiHidden="0" w:uiPriority="61" w:unhideWhenUsed="0"/>
+    <w:lsdException w:name="Light Grid" w:semiHidden="0" w:uiPriority="62" w:unhideWhenUsed="0"/>
+    <w:lsdException w:name="Medium Shading 1" w:semiHidden="0" w:uiPriority="63" w:unhideWhenUsed="0"/>
+    <w:lsdException w:name="Medium Shading 2" w:semiHidden="0" w:uiPriority="64" w:unhideWhenUsed="0"/>
+    <w:lsdException w:name="Medium List 1" w:semiHidden="0" w:uiPriority="65" w:unhideWhenUsed="0"/>
+    <w:lsdException w:name="Medium List 2" w:semiHidden="0" w:uiPriority="66" w:unhideWhenUsed="0"/>
+    <w:lsdException w:name="Medium Grid 1" w:semiHidden="0" w:uiPriority="67" w:unhideWhenUsed="0"/>
+    <w:lsdException w:name="Medium Grid 2" w:semiHidden="0" w:uiPriority="68" w:unhideWhenUsed="0"/>
+    <w:lsdException w:name="Medium Grid 3" w:semiHidden="0" w:uiPriority="69" w:unhideWhenUsed="0"/>
+    <w:lsdException w:name="Dark List" w:semiHidden="0" w:uiPriority="70" w:unhideWhenUsed="0"/>
+    <w:lsdException w:name="Colorful Shading" w:semiHidden="0" w:uiPriority="71" w:unhideWhenUsed="0"/>
+    <w:lsdException w:name="Colorful List" w:semiHidden="0" w:uiPriority="72" w:unhideWhenUsed="0"/>
+    <w:lsdException w:name="Colorful Grid" w:semiHidden="0" w:uiPriority="73" w:unhideWhenUsed="0"/>
+    <w:lsdException w:name="Light Shading Accent 1" w:semiHidden="0" w:uiPriority="60" w:unhideWhenUsed="0"/>
+    <w:lsdException w:name="Light List Accent 1" w:semiHidden="0" w:uiPriority="61" w:unhideWhenUsed="0"/>
+    <w:lsdException w:name="Light Grid Accent 1" w:semiHidden="0" w:uiPriority="62" w:unhideWhenUsed="0"/>
+    <w:lsdException w:name="Medium Shading 1 Accent 1" w:semiHidden="0" w:uiPriority="63" w:unhideWhenUsed="0"/>
+    <w:lsdException w:name="Medium Shading 2 Accent 1" w:semiHidden="0" w:uiPriority="64" w:unhideWhenUsed="0"/>
+    <w:lsdException w:name="Medium List 1 Accent 1" w:semiHidden="0" w:uiPriority="65" w:unhideWhenUsed="0"/>
+    <w:lsdException w:name="Revision" w:unhideWhenUsed="0"/>
+    <w:lsdException w:name="List Paragraph" w:semiHidden="0" w:uiPriority="34" w:unhideWhenUsed="0" w:qFormat="1"/>
+    <w:lsdException w:name="Quote" w:semiHidden="0" w:uiPriority="29" w:unhideWhenUsed="0" w:qFormat="1"/>
+    <w:lsdException w:name="Intense Quote" w:semiHidden="0" w:uiPriority="30" w:unhideWhenUsed="0" w:qFormat="1"/>
+    <w:lsdException w:name="Medium List 2 Accent 1" w:semiHidden="0" w:uiPriority="66" w:unhideWhenUsed="0"/>
+    <w:lsdException w:name="Medium Grid 1 Accent 1" w:semiHidden="0" w:uiPriority="67" w:unhideWhenUsed="0"/>
+    <w:lsdException w:name="Medium Grid 2 Accent 1" w:semiHidden="0" w:uiPriority="68" w:unhideWhenUsed="0"/>
+    <w:lsdException w:name="Medium Grid 3 Accent 1" w:semiHidden="0" w:uiPriority="69" w:unhideWhenUsed="0"/>
+    <w:lsdException w:name="Dark List Accent 1" w:semiHidden="0" w:uiPriority="70" w:unhideWhenUsed="0"/>
+    <w:lsdException w:name="Colorful Shading Accent 1" w:semiHidden="0" w:uiPriority="71" w:unhideWhenUsed="0"/>
+    <w:lsdException w:name="Colorful List Accent 1" w:semiHidden="0" w:uiPriority="72" w:unhideWhenUsed="0"/>
+    <w:lsdException w:name="Colorful Grid Accent 1" w:semiHidden="0" w:uiPriority="73" w:unhideWhenUsed="0"/>
+    <w:lsdException w:name="Light Shading Accent 2" w:semiHidden="0" w:uiPriority="60" w:unhideWhenUsed="0"/>
+    <w:lsdException w:name="Light List Accent 2" w:semiHidden="0" w:uiPriority="61" w:unhideWhenUsed="0"/>
+    <w:lsdException w:name="Light Grid Accent 2" w:semiHidden="0" w:uiPriority="62" w:unhideWhenUsed="0"/>
+    <w:lsdException w:name="Medium Shading 1 Accent 2" w:semiHidden="0" w:uiPriority="63" w:unhideWhenUsed="0"/>
+    <w:lsdException w:name="Medium Shading 2 Accent 2" w:semiHidden="0" w:uiPriority="64" w:unhideWhenUsed="0"/>
+    <w:lsdException w:name="Medium List 1 Accent 2" w:semiHidden="0" w:uiPriority="65" w:unhideWhenUsed="0"/>
+    <w:lsdException w:name="Medium List 2 Accent 2" w:semiHidden="0" w:uiPriority="66" w:unhideWhenUsed="0"/>
+    <w:lsdException w:name="Medium Grid 1 Accent 2" w:semiHidden="0" w:uiPriority="67" w:unhideWhenUsed="0"/>
+    <w:lsdException w:name="Medium Grid 2 Accent 2" w:semiHidden="0" w:uiPriority="68" w:unhideWhenUsed="0"/>
+    <w:lsdException w:name="Medium Grid 3 Accent 2" w:semiHidden="0" w:uiPriority="69" w:unhideWhenUsed="0"/>
+    <w:lsdException w:name="Dark List Accent 2" w:semiHidden="0" w:uiPriority="70" w:unhideWhenUsed="0"/>
+    <w:lsdException w:name="Colorful Shading Accent 2" w:semiHidden="0" w:uiPriority="71" w:unhideWhenUsed="0"/>
+    <w:lsdException w:name="Colorful List Accent 2" w:semiHidden="0" w:uiPriority="72" w:unhideWhenUsed="0"/>
+    <w:lsdException w:name="Colorful Grid Accent 2" w:semiHidden="0" w:uiPriority="73" w:unhideWhenUsed="0"/>
+    <w:lsdException w:name="Light Shading Accent 3" w:semiHidden="0" w:uiPriority="60" w:unhideWhenUsed="0"/>
+    <w:lsdException w:name="Light List Accent 3" w:semiHidden="0" w:uiPriority="61" w:unhideWhenUsed="0"/>
+    <w:lsdException w:name="Light Grid Accent 3" w:semiHidden="0" w:uiPriority="62" w:unhideWhenUsed="0"/>
+    <w:lsdException w:name="Medium Shading 1 Accent 3" w:semiHidden="0" w:uiPriority="63" w:unhideWhenUsed="0"/>
+    <w:lsdException w:name="Medium Shading 2 Accent 3" w:semiHidden="0" w:uiPriority="64" w:unhideWhenUsed="0"/>
+    <w:lsdException w:name="Medium List 1 Accent 3" w:semiHidden="0" w:uiPriority="65" w:unhideWhenUsed="0"/>
+    <w:lsdException w:name="Medium List 2 Accent 3" w:semiHidden="0" w:uiPriority="66" w:unhideWhenUsed="0"/>
+    <w:lsdException w:name="Medium Grid 1 Accent 3" w:semiHidden="0" w:uiPriority="67" w:unhideWhenUsed="0"/>
+    <w:lsdException w:name="Medium Grid 2 Accent 3" w:semiHidden="0" w:uiPriority="68" w:unhideWhenUsed="0"/>
+    <w:lsdException w:name="Medium Grid 3 Accent 3" w:semiHidden="0" w:uiPriority="69" w:unhideWhenUsed="0"/>
+    <w:lsdException w:name="Dark List Accent 3" w:semiHidden="0" w:uiPriority="70" w:unhideWhenUsed="0"/>
+    <w:lsdException w:name="Colorful Shading Accent 3" w:semiHidden="0" w:uiPriority="71" w:unhideWhenUsed="0"/>
+    <w:lsdException w:name="Colorful List Accent 3" w:semiHidden="0" w:uiPriority="72" w:unhideWhenUsed="0"/>
+    <w:lsdException w:name="Colorful Grid Accent 3" w:semiHidden="0" w:uiPriority="73" w:unhideWhenUsed="0"/>
+    <w:lsdException w:name="Light Shading Accent 4" w:semiHidden="0" w:uiPriority="60" w:unhideWhenUsed="0"/>
+    <w:lsdException w:name="Light List Accent 4" w:semiHidden="0" w:uiPriority="61" w:unhideWhenUsed="0"/>
+    <w:lsdException w:name="Light Grid Accent 4" w:semiHidden="0" w:uiPriority="62" w:unhideWhenUsed="0"/>
+    <w:lsdException w:name="Medium Shading 1 Accent 4" w:semiHidden="0" w:uiPriority="63" w:unhideWhenUsed="0"/>
+    <w:lsdException w:name="Medium Shading 2 Accent 4" w:semiHidden="0" w:uiPriority="64" w:unhideWhenUsed="0"/>
+    <w:lsdException w:name="Medium List 1 Accent 4" w:semiHidden="0" w:uiPriority="65" w:unhideWhenUsed="0"/>
+    <w:lsdException w:name="Medium List 2 Accent 4" w:semiHidden="0" w:uiPriority="66" w:unhideWhenUsed="0"/>
+    <w:lsdException w:name="Medium Grid 1 Accent 4" w:semiHidden="0" w:uiPriority="67" w:unhideWhenUsed="0"/>
+    <w:lsdException w:name="Medium Grid 2 Accent 4" w:semiHidden="0" w:uiPriority="68" w:unhideWhenUsed="0"/>
+    <w:lsdException w:name="Medium Grid 3 Accent 4" w:semiHidden="0" w:uiPriority="69" w:unhideWhenUsed="0"/>
+    <w:lsdException w:name="Dark List Accent 4" w:semiHidden="0" w:uiPriority="70" w:unhideWhenUsed="0"/>
+    <w:lsdException w:name="Colorful Shading Accent 4" w:semiHidden="0" w:uiPriority="71" w:unhideWhenUsed="0"/>
+    <w:lsdException w:name="Colorful List Accent 4" w:semiHidden="0" w:uiPriority="72" w:unhideWhenUsed="0"/>
+    <w:lsdException w:name="Colorful Grid Accent 4" w:semiHidden="0" w:uiPriority="73" w:unhideWhenUsed="0"/>
+    <w:lsdException w:name="Light Shading Accent 5" w:semiHidden="0" w:uiPriority="60" w:unhideWhenUsed="0"/>
+    <w:lsdException w:name="Light List Accent 5" w:semiHidden="0" w:uiPriority="61" w:unhideWhenUsed="0"/>
+    <w:lsdException w:name="Light Grid Accent 5" w:semiHidden="0" w:uiPriority="62" w:unhideWhenUsed="0"/>
+    <w:lsdException w:name="Medium Shading 1 Accent 5" w:semiHidden="0" w:uiPriority="63" w:unhideWhenUsed="0"/>
+    <w:lsdException w:name="Medium Shading 2 Accent 5" w:semiHidden="0" w:uiPriority="64" w:unhideWhenUsed="0"/>
+    <w:lsdException w:name="Medium List 1 Accent 5" w:semiHidden="0" w:uiPriority="65" w:unhideWhenUsed="0"/>
+    <w:lsdException w:name="Medium List 2 Accent 5" w:semiHidden="0" w:uiPriority="66" w:unhideWhenUsed="0"/>
+    <w:lsdException w:name="Medium Grid 1 Accent 5" w:semiHidden="0" w:uiPriority="67" w:unhideWhenUsed="0"/>
+    <w:lsdException w:name="Medium Grid 2 Accent 5" w:semiHidden="0" w:uiPriority="68" w:unhideWhenUsed="0"/>
+    <w:lsdException w:name="Medium Grid 3 Accent 5" w:semiHidden="0" w:uiPriority="69" w:unhideWhenUsed="0"/>
+    <w:lsdException w:name="Dark List Accent 5" w:semiHidden="0" w:uiPriority="70" w:unhideWhenUsed="0"/>
+    <w:lsdException w:name="Colorful Shading Accent 5" w:semiHidden="0" w:uiPriority="71" w:unhideWhenUsed="0"/>
+    <w:lsdException w:name="Colorful List Accent 5" w:semiHidden="0" w:uiPriority="72" w:unhideWhenUsed="0"/>
+    <w:lsdException w:name="Colorful Grid Accent 5" w:semiHidden="0" w:uiPriority="73" w:unhideWhenUsed="0"/>
+    <w:lsdException w:name="Light Shading Accent 6" w:semiHidden="0" w:uiPriority="60" w:unhideWhenUsed="0"/>
+    <w:lsdException w:name="Light List Accent 6" w:semiHidden="0" w:uiPriority="61" w:unhideWhenUsed="0"/>
+    <w:lsdException w:name="Light Grid Accent 6" w:semiHidden="0" w:uiPriority="62" w:unhideWhenUsed="0"/>
+    <w:lsdException w:name="Medium Shading 1 Accent 6" w:semiHidden="0" w:uiPriority="63" w:unhideWhenUsed="0"/>
+    <w:lsdException w:name="Medium Shading 2 Accent 6" w:semiHidden="0" w:uiPriority="64" w:unhideWhenUsed="0"/>
+    <w:lsdException w:name="Medium List 1 Accent 6" w:semiHidden="0" w:uiPriority="65" w:unhideWhenUsed="0"/>
+    <w:lsdException w:name="Medium List 2 Accent 6" w:semiHidden="0" w:uiPriority="66" w:unhideWhenUsed="0"/>
+    <w:lsdException w:name="Medium Grid 1 Accent 6" w:semiHidden="0" w:uiPriority="67" w:unhideWhenUsed="0"/>
+    <w:lsdException w:name="Medium Grid 2 Accent 6" w:semiHidden="0" w:uiPriority="68" w:unhideWhenUsed="0"/>
+    <w:lsdException w:name="Medium Grid 3 Accent 6" w:semiHidden="0" w:uiPriority="69" w:unhideWhenUsed="0"/>
+    <w:lsdException w:name="Dark List Accent 6" w:semiHidden="0" w:uiPriority="70" w:unhideWhenUsed="0"/>
+    <w:lsdException w:name="Colorful Shading Accent 6" w:semiHidden="0" w:uiPriority="71" w:unhideWhenUsed="0"/>
+    <w:lsdException w:name="Colorful List Accent 6" w:semiHidden="0" w:uiPriority="72" w:unhideWhenUsed="0"/>
+    <w:lsdException w:name="Colorful Grid Accent 6" w:semiHidden="0" w:uiPriority="73" w:unhideWhenUsed="0"/>
+    <w:lsdException w:name="Subtle Emphasis" w:semiHidden="0" w:uiPriority="19" w:unhideWhenUsed="0" w:qFormat="1"/>
+    <w:lsdException w:name="Intense Emphasis" w:semiHidden="0" w:uiPriority="21" w:unhideWhenUsed="0" w:qFormat="1"/>
+    <w:lsdException w:name="Subtle Reference" w:semiHidden="0" w:uiPriority="31" w:unhideWhenUsed="0" w:qFormat="1"/>
+    <w:lsdException w:name="Intense Reference" w:semiHidden="0" w:uiPriority="32" w:unhideWhenUsed="0" w:qFormat="1"/>
+    <w:lsdException w:name="Book Title" w:semiHidden="0" w:uiPriority="33" w:unhideWhenUsed="0" w:qFormat="1"/>
+    <w:lsdException w:name="Bibliography" w:uiPriority="37"/>
+    <w:lsdException w:name="TOC Heading" w:uiPriority="39" w:qFormat="1"/>
+  </w:latentStyles>
+  <w:style w:type="paragraph" w:default="1" w:styleId="Normal">
+    <w:name w:val="Normal"/>
+    <w:qFormat/>
+  </w:style>
+  <w:style w:type="character" w:default="1" w:styleId="DefaultParagraphFont">
+    <w:name w:val="Default Paragraph Font"/>
+    <w:uiPriority w:val="1"/>
+    <w:semiHidden/>
+    <w:unhideWhenUsed/>
+  </w:style>
+  <w:style w:type="table" w:default="1" w:styleId="TableNormal">
+    <w:name w:val="Normal Table"/>
+    <w:uiPriority w:val="99"/>
+    <w:semiHidden/>
+    <w:unhideWhenUsed/>
+    <w:tblPr>
+      <w:tblInd w:w="0" w:type="dxa"/>
+      <w:tblCellMar>
+        <w:top w:w="0" w:type="dxa"/>
+        <w:left w:w="108" w:type="dxa"/>
+        <w:bottom w:w="0" w:type="dxa"/>
+        <w:right w:w="108" w:type="dxa"/>
+      </w:tblCellMar>
+    </w:tblPr>
+  </w:style>
+  <w:style w:type="numbering" w:default="1" w:styleId="NoList">
+    <w:name w:val="No List"/>
+    <w:uiPriority w:val="99"/>
+    <w:semiHidden/>
+    <w:unhideWhenUsed/>
+  </w:style>
+  <w:style w:type="paragraph" w:styleId="Header">
+    <w:name w:val="header"/>
+    <w:basedOn w:val="Normal"/>
+    <w:link w:val="HeaderChar"/>
+    <w:uiPriority w:val="99"/>
+    <w:unhideWhenUsed/>
+    <w:rsid w:val="008A0A9F"/>
+    <w:pPr>
+      <w:tabs>
+        <w:tab w:val="center" w:pos="4680"/>
+        <w:tab w:val="right" w:pos="9360"/>
+      </w:tabs>
+      <w:spacing w:before="0" w:after="0" w:line="240" w:lineRule="auto"/>
+    </w:pPr>
+  </w:style>
+  <w:style w:type="character" w:customStyle="1" w:styleId="HeaderChar">
+    <w:name w:val="Header Char"/>
+    <w:basedOn w:val="DefaultParagraphFont"/>
+    <w:link w:val="Header"/>
+    <w:uiPriority w:val="99"/>
+    <w:rsid w:val="008A0A9F"/>
+  </w:style>
+  <w:style w:type="paragraph" w:styleId="Footer">
+    <w:name w:val="footer"/>
+    <w:basedOn w:val="Normal"/>
+    <w:link w:val="FooterChar"/>
+    <w:uiPriority w:val="99"/>
+    <w:unhideWhenUsed/>
+    <w:rsid w:val="008A0A9F"/>
+    <w:pPr>
+      <w:tabs>
+        <w:tab w:val="center" w:pos="4680"/>
+        <w:tab w:val="right" w:pos="9360"/>
+      </w:tabs>
+      <w:spacing w:before="0" w:after="0" w:line="240" w:lineRule="auto"/>
+    </w:pPr>
+  </w:style>
+  <w:style w:type="character" w:customStyle="1" w:styleId="FooterChar">
+    <w:name w:val="Footer Char"/>
+    <w:basedOn w:val="DefaultParagraphFont"/>
+    <w:link w:val="Footer"/>
+    <w:uiPriority w:val="99"/>
+    <w:rsid w:val="008A0A9F"/>
+  </w:style>
+  <w:style w:type="table" w:styleId="TableGrid">
+    <w:name w:val="Table Grid"/>
+    <w:basedOn w:val="TableNormal"/>
+    <w:rsid w:val="008A0A9F"/>
+    <w:pPr>
+      <w:widowControl w:val="0"/>
+      <w:spacing w:before="0" w:after="0" w:line="240" w:lineRule="atLeast"/>
+      <w:ind w:firstLine="0"/>
+    </w:pPr>
+    <w:rPr>
+      <w:rFonts w:ascii="Calibri" w:eastAsia="MS Mincho" w:hAnsi="Calibri"/>
+      <w:sz w:val="20"/>
+      <w:szCs w:val="20"/>
+    </w:rPr>
+    <w:tblPr>
+      <w:tblBorders>
+        <w:top w:val="single" w:sz="4" w:space="0" w:color="auto"/>
+        <w:left w:val="single" w:sz="4" w:space="0" w:color="auto"/>
+        <w:bottom w:val="single" w:sz="4" w:space="0" w:color="auto"/>
+        <w:right w:val="single" w:sz="4" w:space="0" w:color="auto"/>
+        <w:insideH w:val="single" w:sz="4" w:space="0" w:color="auto"/>
+        <w:insideV w:val="single" w:sz="4" w:space="0" w:color="auto"/>
+      </w:tblBorders>
+    </w:tblPr>
+  </w:style>
+  <w:style w:type="table" w:customStyle="1" w:styleId="GridTable4-Accent31">
+    <w:name w:val="Grid Table 4 - Accent 31"/>
+    <w:basedOn w:val="TableNormal"/>
+    <w:uiPriority w:val="49"/>
+    <w:rsid w:val="008A0A9F"/>
+    <w:pPr>
+      <w:spacing w:before="0" w:after="0" w:line="240" w:lineRule="auto"/>
+      <w:ind w:firstLine="0"/>
+    </w:pPr>
+    <w:rPr>
+      <w:rFonts w:ascii="Calibri" w:eastAsia="MS Mincho" w:hAnsi="Calibri"/>
+      <w:sz w:val="20"/>
+      <w:szCs w:val="20"/>
+    </w:rPr>
+    <w:tblPr>
+      <w:tblStyleRowBandSize w:val="1"/>
+      <w:tblStyleColBandSize w:val="1"/>
+      <w:tblBorders>
+        <w:top w:val="single" w:sz="4" w:space="0" w:color="C2D69B"/>
+        <w:left w:val="single" w:sz="4" w:space="0" w:color="C2D69B"/>
+        <w:bottom w:val="single" w:sz="4" w:space="0" w:color="C2D69B"/>
+        <w:right w:val="single" w:sz="4" w:space="0" w:color="C2D69B"/>
+        <w:insideH w:val="single" w:sz="4" w:space="0" w:color="C2D69B"/>
+        <w:insideV w:val="single" w:sz="4" w:space="0" w:color="C2D69B"/>
+      </w:tblBorders>
+    </w:tblPr>
+    <w:tblStylePr w:type="firstRow">
+      <w:rPr>
+        <w:b/>
+        <w:bCs/>
+        <w:color w:val="FFFFFF"/>
+      </w:rPr>
+      <w:tblPr/>
+      <w:tcPr>
+        <w:tcBorders>
+          <w:top w:val="single" w:sz="4" w:space="0" w:color="9BBB59"/>
+          <w:left w:val="single" w:sz="4" w:space="0" w:color="9BBB59"/>
+          <w:bottom w:val="single" w:sz="4" w:space="0" w:color="9BBB59"/>
+          <w:right w:val="single" w:sz="4" w:space="0" w:color="9BBB59"/>
+          <w:insideH w:val="nil"/>
+          <w:insideV w:val="nil"/>
+        </w:tcBorders>
+        <w:shd w:val="clear" w:color="auto" w:fill="9BBB59"/>
+      </w:tcPr>
+    </w:tblStylePr>
+    <w:tblStylePr w:type="lastRow">
+      <w:rPr>
+        <w:b/>
+        <w:bCs/>
+      </w:rPr>
+      <w:tblPr/>
+      <w:tcPr>
+        <w:tcBorders>
+          <w:top w:val="double" w:sz="4" w:space="0" w:color="9BBB59"/>
+        </w:tcBorders>
+      </w:tcPr>
+    </w:tblStylePr>
+    <w:tblStylePr w:type="firstCol">
+      <w:rPr>
+        <w:b/>
+        <w:bCs/>
+      </w:rPr>
+    </w:tblStylePr>
+    <w:tblStylePr w:type="lastCol">
+      <w:rPr>
+        <w:b/>
+        <w:bCs/>
+      </w:rPr>
+    </w:tblStylePr>
+    <w:tblStylePr w:type="band1Vert">
+      <w:tblPr/>
+      <w:tcPr>
+        <w:shd w:val="clear" w:color="auto" w:fill="EAF1DD"/>
+      </w:tcPr>
+    </w:tblStylePr>
+    <w:tblStylePr w:type="band1Horz">
+      <w:tblPr/>
+      <w:tcPr>
+        <w:shd w:val="clear" w:color="auto" w:fill="EAF1DD"/>
+      </w:tcPr>
+    </w:tblStylePr>
+  </w:style>
+</w:styles>
+</file>
+
+<file path=word/stylesWithEffects.xml><?xml version="1.0" encoding="utf-8"?>
+<w:styles xmlns:wpc="http://schemas.microsoft.com/office/word/2010/wordprocessingCanvas" xmlns:mc="http://schemas.openxmlformats.org/markup-compatibility/2006" xmlns:o="urn:schemas-microsoft-com:office:office" xmlns:r="http://schemas.openxmlformats.org/officeDocument/2006/relationships" xmlns:m="http://schemas.openxmlformats.org/officeDocument/2006/math" xmlns:v="urn:schemas-microsoft-com:vml" xmlns:wp14="http://schemas.microsoft.com/office/word/2010/wordprocessingDrawing" xmlns:wp="http://schemas.openxmlformats.org/drawingml/2006/wordprocessingDrawing" xmlns:w10="urn:schemas-microsoft-com:office:word" xmlns:w="http://schemas.openxmlformats.org/wordprocessingml/2006/main" xmlns:w14="http://schemas.microsoft.com/office/word/2010/wordml" xmlns:wpg="http://schemas.microsoft.com/office/word/2010/wordprocessingGroup" xmlns:wpi="http://schemas.microsoft.com/office/word/2010/wordprocessingInk" xmlns:wne="http://schemas.microsoft.com/office/word/2006/wordml" xmlns:wps="http://schemas.microsoft.com/office/word/2010/wordprocessingShape" mc:Ignorable="w14 wp14">
+  <w:docDefaults>
+    <w:rPrDefault>
+      <w:rPr>
+        <w:rFonts w:ascii="Times New Roman" w:eastAsiaTheme="minorHAnsi" w:hAnsi="Times New Roman" w:cs="Times New Roman"/>
+        <w:sz w:val="28"/>
+        <w:szCs w:val="30"/>
+        <w:lang w:val="en-US" w:eastAsia="en-US" w:bidi="ar-SA"/>
+      </w:rPr>
+    </w:rPrDefault>
+    <w:pPrDefault>
+      <w:pPr>
+        <w:spacing w:before="120" w:after="200" w:line="312" w:lineRule="auto"/>
+        <w:ind w:firstLine="720"/>
+      </w:pPr>
+    </w:pPrDefault>
+  </w:docDefaults>
+  <w:latentStyles w:defLockedState="0" w:defUIPriority="99" w:defSemiHidden="1" w:defUnhideWhenUsed="1" w:defQFormat="0" w:count="267">
+    <w:lsdException w:name="Normal" w:semiHidden="0" w:uiPriority="0" w:unhideWhenUsed="0" w:qFormat="1"/>
+    <w:lsdException w:name="heading 1" w:semiHidden="0" w:uiPriority="9" w:unhideWhenUsed="0" w:qFormat="1"/>
+    <w:lsdException w:name="heading 2" w:uiPriority="9" w:qFormat="1"/>
+    <w:lsdException w:name="heading 3" w:uiPriority="9" w:qFormat="1"/>
+    <w:lsdException w:name="heading 4" w:uiPriority="9" w:qFormat="1"/>
+    <w:lsdException w:name="heading 5" w:uiPriority="9" w:qFormat="1"/>
+    <w:lsdException w:name="heading 6" w:uiPriority="9" w:qFormat="1"/>
+    <w:lsdException w:name="heading 7" w:uiPriority="9" w:qFormat="1"/>
+    <w:lsdException w:name="heading 8" w:uiPriority="9" w:qFormat="1"/>
+    <w:lsdException w:name="heading 9" w:uiPriority="9" w:qFormat="1"/>
+    <w:lsdException w:name="toc 1" w:uiPriority="39"/>
+    <w:lsdException w:name="toc 2" w:uiPriority="39"/>
+    <w:lsdException w:name="toc 3" w:uiPriority="39"/>
+    <w:lsdException w:name="toc 4" w:uiPriority="39"/>
+    <w:lsdException w:name="toc 5" w:uiPriority="39"/>
+    <w:lsdException w:name="toc 6" w:uiPriority="39"/>
+    <w:lsdException w:name="toc 7" w:uiPriority="39"/>
+    <w:lsdException w:name="toc 8" w:uiPriority="39"/>
+    <w:lsdException w:name="toc 9" w:uiPriority="39"/>
+    <w:lsdException w:name="caption" w:uiPriority="35" w:qFormat="1"/>
+    <w:lsdException w:name="Title" w:semiHidden="0" w:uiPriority="10" w:unhideWhenUsed="0" w:qFormat="1"/>
+    <w:lsdException w:name="Default Paragraph Font" w:uiPriority="1"/>
+    <w:lsdException w:name="Subtitle" w:semiHidden="0" w:uiPriority="11" w:unhideWhenUsed="0" w:qFormat="1"/>
+    <w:lsdException w:name="Strong" w:semiHidden="0" w:uiPriority="22" w:unhideWhenUsed="0" w:qFormat="1"/>
+    <w:lsdException w:name="Emphasis" w:semiHidden="0" w:uiPriority="20" w:unhideWhenUsed="0" w:qFormat="1"/>
+    <w:lsdException w:name="Table Grid" w:semiHidden="0" w:uiPriority="0" w:unhideWhenUsed="0"/>
+    <w:lsdException w:name="Placeholder Text" w:unhideWhenUsed="0"/>
+    <w:lsdException w:name="No Spacing" w:semiHidden="0" w:uiPriority="1" w:unhideWhenUsed="0" w:qFormat="1"/>
+    <w:lsdException w:name="Light Shading" w:semiHidden="0" w:uiPriority="60" w:unhideWhenUsed="0"/>
+    <w:lsdException w:name="Light List" w:semiHidden="0" w:uiPriority="61" w:unhideWhenUsed="0"/>
+    <w:lsdException w:name="Light Grid" w:semiHidden="0" w:uiPriority="62" w:unhideWhenUsed="0"/>
+    <w:lsdException w:name="Medium Shading 1" w:semiHidden="0" w:uiPriority="63" w:unhideWhenUsed="0"/>
+    <w:lsdException w:name="Medium Shading 2" w:semiHidden="0" w:uiPriority="64" w:unhideWhenUsed="0"/>
+    <w:lsdException w:name="Medium List 1" w:semiHidden="0" w:uiPriority="65" w:unhideWhenUsed="0"/>
+    <w:lsdException w:name="Medium List 2" w:semiHidden="0" w:uiPriority="66" w:unhideWhenUsed="0"/>
+    <w:lsdException w:name="Medium Grid 1" w:semiHidden="0" w:uiPriority="67" w:unhideWhenUsed="0"/>
+    <w:lsdException w:name="Medium Grid 2" w:semiHidden="0" w:uiPriority="68" w:unhideWhenUsed="0"/>
+    <w:lsdException w:name="Medium Grid 3" w:semiHidden="0" w:uiPriority="69" w:unhideWhenUsed="0"/>
+    <w:lsdException w:name="Dark List" w:semiHidden="0" w:uiPriority="70" w:unhideWhenUsed="0"/>
+    <w:lsdException w:name="Colorful Shading" w:semiHidden="0" w:uiPriority="71" w:unhideWhenUsed="0"/>
+    <w:lsdException w:name="Colorful List" w:semiHidden="0" w:uiPriority="72" w:unhideWhenUsed="0"/>
+    <w:lsdException w:name="Colorful Grid" w:semiHidden="0" w:uiPriority="73" w:unhideWhenUsed="0"/>
+    <w:lsdException w:name="Light Shading Accent 1" w:semiHidden="0" w:uiPriority="60" w:unhideWhenUsed="0"/>
+    <w:lsdException w:name="Light List Accent 1" w:semiHidden="0" w:uiPriority="61" w:unhideWhenUsed="0"/>
+    <w:lsdException w:name="Light Grid Accent 1" w:semiHidden="0" w:uiPriority="62" w:unhideWhenUsed="0"/>
+    <w:lsdException w:name="Medium Shading 1 Accent 1" w:semiHidden="0" w:uiPriority="63" w:unhideWhenUsed="0"/>
+    <w:lsdException w:name="Medium Shading 2 Accent 1" w:semiHidden="0" w:uiPriority="64" w:unhideWhenUsed="0"/>
+    <w:lsdException w:name="Medium List 1 Accent 1" w:semiHidden="0" w:uiPriority="65" w:unhideWhenUsed="0"/>
+    <w:lsdException w:name="Revision" w:unhideWhenUsed="0"/>
+    <w:lsdException w:name="List Paragraph" w:semiHidden="0" w:uiPriority="34" w:unhideWhenUsed="0" w:qFormat="1"/>
+    <w:lsdException w:name="Quote" w:semiHidden="0" w:uiPriority="29" w:unhideWhenUsed="0" w:qFormat="1"/>
+    <w:lsdException w:name="Intense Quote" w:semiHidden="0" w:uiPriority="30" w:unhideWhenUsed="0" w:qFormat="1"/>
+    <w:lsdException w:name="Medium List 2 Accent 1" w:semiHidden="0" w:uiPriority="66" w:unhideWhenUsed="0"/>
+    <w:lsdException w:name="Medium Grid 1 Accent 1" w:semiHidden="0" w:uiPriority="67" w:unhideWhenUsed="0"/>
+    <w:lsdException w:name="Medium Grid 2 Accent 1" w:semiHidden="0" w:uiPriority="68" w:unhideWhenUsed="0"/>
+    <w:lsdException w:name="Medium Grid 3 Accent 1" w:semiHidden="0" w:uiPriority="69" w:unhideWhenUsed="0"/>
+    <w:lsdException w:name="Dark List Accent 1" w:semiHidden="0" w:uiPriority="70" w:unhideWhenUsed="0"/>
+    <w:lsdException w:name="Colorful Shading Accent 1" w:semiHidden="0" w:uiPriority="71" w:unhideWhenUsed="0"/>
+    <w:lsdException w:name="Colorful List Accent 1" w:semiHidden="0" w:uiPriority="72" w:unhideWhenUsed="0"/>
+    <w:lsdException w:name="Colorful Grid Accent 1" w:semiHidden="0" w:uiPriority="73" w:unhideWhenUsed="0"/>
+    <w:lsdException w:name="Light Shading Accent 2" w:semiHidden="0" w:uiPriority="60" w:unhideWhenUsed="0"/>
+    <w:lsdException w:name="Light List Accent 2" w:semiHidden="0" w:uiPriority="61" w:unhideWhenUsed="0"/>
+    <w:lsdException w:name="Light Grid Accent 2" w:semiHidden="0" w:uiPriority="62" w:unhideWhenUsed="0"/>
+    <w:lsdException w:name="Medium Shading 1 Accent 2" w:semiHidden="0" w:uiPriority="63" w:unhideWhenUsed="0"/>
+    <w:lsdException w:name="Medium Shading 2 Accent 2" w:semiHidden="0" w:uiPriority="64" w:unhideWhenUsed="0"/>
+    <w:lsdException w:name="Medium List 1 Accent 2" w:semiHidden="0" w:uiPriority="65" w:unhideWhenUsed="0"/>
+    <w:lsdException w:name="Medium List 2 Accent 2" w:semiHidden="0" w:uiPriority="66" w:unhideWhenUsed="0"/>
+    <w:lsdException w:name="Medium Grid 1 Accent 2" w:semiHidden="0" w:uiPriority="67" w:unhideWhenUsed="0"/>
+    <w:lsdException w:name="Medium Grid 2 Accent 2" w:semiHidden="0" w:uiPriority="68" w:unhideWhenUsed="0"/>
+    <w:lsdException w:name="Medium Grid 3 Accent 2" w:semiHidden="0" w:uiPriority="69" w:unhideWhenUsed="0"/>
+    <w:lsdException w:name="Dark List Accent 2" w:semiHidden="0" w:uiPriority="70" w:unhideWhenUsed="0"/>
+    <w:lsdException w:name="Colorful Shading Accent 2" w:semiHidden="0" w:uiPriority="71" w:unhideWhenUsed="0"/>
+    <w:lsdException w:name="Colorful List Accent 2" w:semiHidden="0" w:uiPriority="72" w:unhideWhenUsed="0"/>
+    <w:lsdException w:name="Colorful Grid Accent 2" w:semiHidden="0" w:uiPriority="73" w:unhideWhenUsed="0"/>
+    <w:lsdException w:name="Light Shading Accent 3" w:semiHidden="0" w:uiPriority="60" w:unhideWhenUsed="0"/>
+    <w:lsdException w:name="Light List Accent 3" w:semiHidden="0" w:uiPriority="61" w:unhideWhenUsed="0"/>
+    <w:lsdException w:name="Light Grid Accent 3" w:semiHidden="0" w:uiPriority="62" w:unhideWhenUsed="0"/>
+    <w:lsdException w:name="Medium Shading 1 Accent 3" w:semiHidden="0" w:uiPriority="63" w:unhideWhenUsed="0"/>
+    <w:lsdException w:name="Medium Shading 2 Accent 3" w:semiHidden="0" w:uiPriority="64" w:unhideWhenUsed="0"/>
+    <w:lsdException w:name="Medium List 1 Accent 3" w:semiHidden="0" w:uiPriority="65" w:unhideWhenUsed="0"/>
+    <w:lsdException w:name="Medium List 2 Accent 3" w:semiHidden="0" w:uiPriority="66" w:unhideWhenUsed="0"/>
+    <w:lsdException w:name="Medium Grid 1 Accent 3" w:semiHidden="0" w:uiPriority="67" w:unhideWhenUsed="0"/>
+    <w:lsdException w:name="Medium Grid 2 Accent 3" w:semiHidden="0" w:uiPriority="68" w:unhideWhenUsed="0"/>
+    <w:lsdException w:name="Medium Grid 3 Accent 3" w:semiHidden="0" w:uiPriority="69" w:unhideWhenUsed="0"/>
+    <w:lsdException w:name="Dark List Accent 3" w:semiHidden="0" w:uiPriority="70" w:unhideWhenUsed="0"/>
+    <w:lsdException w:name="Colorful Shading Accent 3" w:semiHidden="0" w:uiPriority="71" w:unhideWhenUsed="0"/>
+    <w:lsdException w:name="Colorful List Accent 3" w:semiHidden="0" w:uiPriority="72" w:unhideWhenUsed="0"/>
+    <w:lsdException w:name="Colorful Grid Accent 3" w:semiHidden="0" w:uiPriority="73" w:unhideWhenUsed="0"/>
+    <w:lsdException w:name="Light Shading Accent 4" w:semiHidden="0" w:uiPriority="60" w:unhideWhenUsed="0"/>
+    <w:lsdException w:name="Light List Accent 4" w:semiHidden="0" w:uiPriority="61" w:unhideWhenUsed="0"/>
+    <w:lsdException w:name="Light Grid Accent 4" w:semiHidden="0" w:uiPriority="62" w:unhideWhenUsed="0"/>
+    <w:lsdException w:name="Medium Shading 1 Accent 4" w:semiHidden="0" w:uiPriority="63" w:unhideWhenUsed="0"/>
+    <w:lsdException w:name="Medium Shading 2 Accent 4" w:semiHidden="0" w:uiPriority="64" w:unhideWhenUsed="0"/>
+    <w:lsdException w:name="Medium List 1 Accent 4" w:semiHidden="0" w:uiPriority="65" w:unhideWhenUsed="0"/>
+    <w:lsdException w:name="Medium List 2 Accent 4" w:semiHidden="0" w:uiPriority="66" w:unhideWhenUsed="0"/>
+    <w:lsdException w:name="Medium Grid 1 Accent 4" w:semiHidden="0" w:uiPriority="67" w:unhideWhenUsed="0"/>
+    <w:lsdException w:name="Medium Grid 2 Accent 4" w:semiHidden="0" w:uiPriority="68" w:unhideWhenUsed="0"/>
+    <w:lsdException w:name="Medium Grid 3 Accent 4" w:semiHidden="0" w:uiPriority="69" w:unhideWhenUsed="0"/>
+    <w:lsdException w:name="Dark List Accent 4" w:semiHidden="0" w:uiPriority="70" w:unhideWhenUsed="0"/>
+    <w:lsdException w:name="Colorful Shading Accent 4" w:semiHidden="0" w:uiPriority="71" w:unhideWhenUsed="0"/>
+    <w:lsdException w:name="Colorful List Accent 4" w:semiHidden="0" w:uiPriority="72" w:unhideWhenUsed="0"/>
+    <w:lsdException w:name="Colorful Grid Accent 4" w:semiHidden="0" w:uiPriority="73" w:unhideWhenUsed="0"/>
+    <w:lsdException w:name="Light Shading Accent 5" w:semiHidden="0" w:uiPriority="60" w:unhideWhenUsed="0"/>
+    <w:lsdException w:name="Light List Accent 5" w:semiHidden="0" w:uiPriority="61" w:unhideWhenUsed="0"/>
+    <w:lsdException w:name="Light Grid Accent 5" w:semiHidden="0" w:uiPriority="62" w:unhideWhenUsed="0"/>
+    <w:lsdException w:name="Medium Shading 1 Accent 5" w:semiHidden="0" w:uiPriority="63" w:unhideWhenUsed="0"/>
+    <w:lsdException w:name="Medium Shading 2 Accent 5" w:semiHidden="0" w:uiPriority="64" w:unhideWhenUsed="0"/>
+    <w:lsdException w:name="Medium List 1 Accent 5" w:semiHidden="0" w:uiPriority="65" w:unhideWhenUsed="0"/>
+    <w:lsdException w:name="Medium List 2 Accent 5" w:semiHidden="0" w:uiPriority="66" w:unhideWhenUsed="0"/>
+    <w:lsdException w:name="Medium Grid 1 Accent 5" w:semiHidden="0" w:uiPriority="67" w:unhideWhenUsed="0"/>
+    <w:lsdException w:name="Medium Grid 2 Accent 5" w:semiHidden="0" w:uiPriority="68" w:unhideWhenUsed="0"/>
+    <w:lsdException w:name="Medium Grid 3 Accent 5" w:semiHidden="0" w:uiPriority="69" w:unhideWhenUsed="0"/>
+    <w:lsdException w:name="Dark List Accent 5" w:semiHidden="0" w:uiPriority="70" w:unhideWhenUsed="0"/>
+    <w:lsdException w:name="Colorful Shading Accent 5" w:semiHidden="0" w:uiPriority="71" w:unhideWhenUsed="0"/>
+    <w:lsdException w:name="Colorful List Accent 5" w:semiHidden="0" w:uiPriority="72" w:unhideWhenUsed="0"/>
+    <w:lsdException w:name="Colorful Grid Accent 5" w:semiHidden="0" w:uiPriority="73" w:unhideWhenUsed="0"/>
+    <w:lsdException w:name="Light Shading Accent 6" w:semiHidden="0" w:uiPriority="60" w:unhideWhenUsed="0"/>
+    <w:lsdException w:name="Light List Accent 6" w:semiHidden="0" w:uiPriority="61" w:unhideWhenUsed="0"/>
+    <w:lsdException w:name="Light Grid Accent 6" w:semiHidden="0" w:uiPriority="62" w:unhideWhenUsed="0"/>
+    <w:lsdException w:name="Medium Shading 1 Accent 6" w:semiHidden="0" w:uiPriority="63" w:unhideWhenUsed="0"/>
+    <w:lsdException w:name="Medium Shading 2 Accent 6" w:semiHidden="0" w:uiPriority="64" w:unhideWhenUsed="0"/>
+    <w:lsdException w:name="Medium List 1 Accent 6" w:semiHidden="0" w:uiPriority="65" w:unhideWhenUsed="0"/>
+    <w:lsdException w:name="Medium List 2 Accent 6" w:semiHidden="0" w:uiPriority="66" w:unhideWhenUsed="0"/>
+    <w:lsdException w:name="Medium Grid 1 Accent 6" w:semiHidden="0" w:uiPriority="67" w:unhideWhenUsed="0"/>
+    <w:lsdException w:name="Medium Grid 2 Accent 6" w:semiHidden="0" w:uiPriority="68" w:unhideWhenUsed="0"/>
+    <w:lsdException w:name="Medium Grid 3 Accent 6" w:semiHidden="0" w:uiPriority="69" w:unhideWhenUsed="0"/>
+    <w:lsdException w:name="Dark List Accent 6" w:semiHidden="0" w:uiPriority="70" w:unhideWhenUsed="0"/>
+    <w:lsdException w:name="Colorful Shading Accent 6" w:semiHidden="0" w:uiPriority="71" w:unhideWhenUsed="0"/>
+    <w:lsdException w:name="Colorful List Accent 6" w:semiHidden="0" w:uiPriority="72" w:unhideWhenUsed="0"/>
+    <w:lsdException w:name="Colorful Grid Accent 6" w:semiHidden="0" w:uiPriority="73" w:unhideWhenUsed="0"/>
+    <w:lsdException w:name="Subtle Emphasis" w:semiHidden="0" w:uiPriority="19" w:unhideWhenUsed="0" w:qFormat="1"/>
+    <w:lsdException w:name="Intense Emphasis" w:semiHidden="0" w:uiPriority="21" w:unhideWhenUsed="0" w:qFormat="1"/>
+    <w:lsdException w:name="Subtle Reference" w:semiHidden="0" w:uiPriority="31" w:unhideWhenUsed="0" w:qFormat="1"/>
+    <w:lsdException w:name="Intense Reference" w:semiHidden="0" w:uiPriority="32" w:unhideWhenUsed="0" w:qFormat="1"/>
+    <w:lsdException w:name="Book Title" w:semiHidden="0" w:uiPriority="33" w:unhideWhenUsed="0" w:qFormat="1"/>
+    <w:lsdException w:name="Bibliography" w:uiPriority="37"/>
+    <w:lsdException w:name="TOC Heading" w:uiPriority="39" w:qFormat="1"/>
   </w:latentStyles>
   <w:style w:type="paragraph" w:default="1" w:styleId="Normal">
     <w:name w:val="Normal"/>

</xml_diff>